<commit_message>
Update the customization document to fix minor issues
</commit_message>
<xml_diff>
--- a/docs/customization/Sage300SDK_WebScreenCustomization.docx
+++ b/docs/customization/Sage300SDK_WebScreenCustomization.docx
@@ -7349,7 +7349,17 @@
           <w:szCs w:val="20"/>
           <w:lang w:val="en-US"/>
         </w:rPr>
-        <w:t>(DBGCOrderEntryCustomizationUI.total[idx]);</w:t>
+        <w:t>(ISV1</w:t>
+      </w:r>
+      <w:r>
+        <w:rPr>
+          <w:rFonts w:ascii="Consolas" w:eastAsia="Times New Roman" w:hAnsi="Consolas" w:cs="Consolas"/>
+          <w:color w:val="000000"/>
+          <w:sz w:val="20"/>
+          <w:szCs w:val="20"/>
+          <w:lang w:val="en-US"/>
+        </w:rPr>
+        <w:t>OrderEntryCustomizationUI.total[idx]);</w:t>
       </w:r>
     </w:p>
     <w:p>
@@ -7447,8 +7457,6 @@
       </w:pPr>
       <w:bookmarkStart w:id="25" w:name="_Toc465759146"/>
       <w:bookmarkStart w:id="26" w:name="_Toc468180083"/>
-      <w:bookmarkStart w:id="27" w:name="_GoBack"/>
-      <w:bookmarkEnd w:id="27"/>
       <w:r>
         <w:t xml:space="preserve">5.2 Intercept </w:t>
       </w:r>
@@ -9481,13 +9489,13 @@
         </w:numPr>
         <w:ind w:left="734" w:hanging="734"/>
       </w:pPr>
-      <w:bookmarkStart w:id="28" w:name="_Toc465759147"/>
-      <w:bookmarkStart w:id="29" w:name="_Toc468180084"/>
+      <w:bookmarkStart w:id="27" w:name="_Toc465759147"/>
+      <w:bookmarkStart w:id="28" w:name="_Toc468180084"/>
       <w:r>
         <w:t>5.3 Add event handler and call back functions</w:t>
       </w:r>
+      <w:bookmarkEnd w:id="27"/>
       <w:bookmarkEnd w:id="28"/>
-      <w:bookmarkEnd w:id="29"/>
     </w:p>
     <w:p>
       <w:pPr>
@@ -11191,8 +11199,8 @@
           <w:szCs w:val="36"/>
         </w:rPr>
       </w:pPr>
-      <w:bookmarkStart w:id="30" w:name="_Toc465759148"/>
-      <w:bookmarkStart w:id="31" w:name="_Toc468180085"/>
+      <w:bookmarkStart w:id="29" w:name="_Toc465759148"/>
+      <w:bookmarkStart w:id="30" w:name="_Toc468180085"/>
       <w:r>
         <w:rPr>
           <w:szCs w:val="36"/>
@@ -11218,8 +11226,8 @@
         </w:rPr>
         <w:t>controller</w:t>
       </w:r>
+      <w:bookmarkEnd w:id="29"/>
       <w:bookmarkEnd w:id="30"/>
-      <w:bookmarkEnd w:id="31"/>
     </w:p>
     <w:p>
       <w:pPr>
@@ -11312,16 +11320,16 @@
           <w:szCs w:val="30"/>
         </w:rPr>
       </w:pPr>
-      <w:bookmarkStart w:id="32" w:name="_Toc465408488"/>
-      <w:bookmarkStart w:id="33" w:name="_Toc468180086"/>
+      <w:bookmarkStart w:id="31" w:name="_Toc465408488"/>
+      <w:bookmarkStart w:id="32" w:name="_Toc468180086"/>
       <w:r>
         <w:rPr>
           <w:szCs w:val="30"/>
         </w:rPr>
         <w:t>6.1 Add custom view model</w:t>
       </w:r>
+      <w:bookmarkEnd w:id="31"/>
       <w:bookmarkEnd w:id="32"/>
-      <w:bookmarkEnd w:id="33"/>
       <w:r>
         <w:rPr>
           <w:szCs w:val="30"/>
@@ -13074,29 +13082,37 @@
           <w:szCs w:val="30"/>
         </w:rPr>
       </w:pPr>
-      <w:bookmarkStart w:id="34" w:name="_Toc465408489"/>
-      <w:bookmarkStart w:id="35" w:name="_Toc468180087"/>
+      <w:bookmarkStart w:id="33" w:name="_Toc465408489"/>
+      <w:bookmarkStart w:id="34" w:name="_Toc468180087"/>
       <w:r>
         <w:rPr>
           <w:szCs w:val="30"/>
         </w:rPr>
         <w:t>6.2 Add custom controller action methods</w:t>
       </w:r>
+      <w:bookmarkEnd w:id="33"/>
       <w:bookmarkEnd w:id="34"/>
+    </w:p>
+    <w:p>
+      <w:pPr>
+        <w:pStyle w:val="SAGEBodyText"/>
+      </w:pPr>
+      <w:r>
+        <w:t xml:space="preserve"> Add the following action methods in </w:t>
+      </w:r>
+      <w:r>
+        <w:t xml:space="preserve">the </w:t>
+      </w:r>
+      <w:r>
+        <w:t>ISV1Custom</w:t>
+      </w:r>
+      <w:r>
+        <w:t>ization</w:t>
+      </w:r>
+      <w:bookmarkStart w:id="35" w:name="_GoBack"/>
       <w:bookmarkEnd w:id="35"/>
-    </w:p>
-    <w:p>
-      <w:pPr>
-        <w:pStyle w:val="SAGEBodyText"/>
-      </w:pPr>
-      <w:r>
-        <w:t xml:space="preserve"> Add the following action methods in </w:t>
-      </w:r>
-      <w:r>
-        <w:t xml:space="preserve">the </w:t>
-      </w:r>
-      <w:r>
-        <w:t>ISV1CustomController class</w:t>
+      <w:r>
+        <w:t>Controller class</w:t>
       </w:r>
     </w:p>
     <w:p>
@@ -15694,14 +15710,27 @@
           <w:pPr>
             <w:pStyle w:val="SAGEFooter"/>
           </w:pPr>
-          <w:fldSimple w:instr=" STYLEREF  SAGE_Title  \* MERGEFORMAT ">
-            <w:r>
-              <w:rPr>
-                <w:noProof/>
-              </w:rPr>
-              <w:t>Sage 300 Web Screens SDK</w:t>
-            </w:r>
-          </w:fldSimple>
+          <w:r>
+            <w:fldChar w:fldCharType="begin"/>
+          </w:r>
+          <w:r>
+            <w:instrText xml:space="preserve"> STYLEREF  SAGE_Title  \* MERGEFORMAT </w:instrText>
+          </w:r>
+          <w:r>
+            <w:fldChar w:fldCharType="separate"/>
+          </w:r>
+          <w:r>
+            <w:rPr>
+              <w:noProof/>
+            </w:rPr>
+            <w:t>Sage 300 Web Screens SDK</w:t>
+          </w:r>
+          <w:r>
+            <w:rPr>
+              <w:noProof/>
+            </w:rPr>
+            <w:fldChar w:fldCharType="end"/>
+          </w:r>
           <w:r>
             <w:rPr>
               <w:noProof/>
@@ -15753,7 +15782,7 @@
                 <w:rPr>
                   <w:noProof/>
                 </w:rPr>
-                <w:t>17</w:t>
+                <w:t>22</w:t>
               </w:r>
               <w:r>
                 <w:rPr>
@@ -15841,14 +15870,27 @@
           <w:pPr>
             <w:pStyle w:val="SAGEFooter"/>
           </w:pPr>
-          <w:fldSimple w:instr=" STYLEREF  SAGE_Title  \* MERGEFORMAT ">
-            <w:r>
-              <w:rPr>
-                <w:noProof/>
-              </w:rPr>
-              <w:t>Sage 300 Web Screens SDK</w:t>
-            </w:r>
-          </w:fldSimple>
+          <w:r>
+            <w:fldChar w:fldCharType="begin"/>
+          </w:r>
+          <w:r>
+            <w:instrText xml:space="preserve"> STYLEREF  SAGE_Title  \* MERGEFORMAT </w:instrText>
+          </w:r>
+          <w:r>
+            <w:fldChar w:fldCharType="separate"/>
+          </w:r>
+          <w:r>
+            <w:rPr>
+              <w:noProof/>
+            </w:rPr>
+            <w:t>Sage 300 Web Screens SDK</w:t>
+          </w:r>
+          <w:r>
+            <w:rPr>
+              <w:noProof/>
+            </w:rPr>
+            <w:fldChar w:fldCharType="end"/>
+          </w:r>
           <w:r>
             <w:rPr>
               <w:noProof/>
@@ -16082,14 +16124,27 @@
     <w:pPr>
       <w:pStyle w:val="SAGEHeader"/>
     </w:pPr>
-    <w:fldSimple w:instr=" STYLEREF  &quot;SAGE_Heading 1&quot; \l  \* MERGEFORMAT ">
-      <w:r>
-        <w:rPr>
-          <w:noProof/>
-        </w:rPr>
-        <w:t>Add JavaScript</w:t>
-      </w:r>
-    </w:fldSimple>
+    <w:r>
+      <w:fldChar w:fldCharType="begin"/>
+    </w:r>
+    <w:r>
+      <w:instrText xml:space="preserve"> STYLEREF  "SAGE_Heading 1" \l  \* MERGEFORMAT </w:instrText>
+    </w:r>
+    <w:r>
+      <w:fldChar w:fldCharType="separate"/>
+    </w:r>
+    <w:r>
+      <w:rPr>
+        <w:noProof/>
+      </w:rPr>
+      <w:t>Add custom model, view model, and controller</w:t>
+    </w:r>
+    <w:r>
+      <w:rPr>
+        <w:noProof/>
+      </w:rPr>
+      <w:fldChar w:fldCharType="end"/>
+    </w:r>
   </w:p>
 </w:hdr>
 </file>
@@ -16127,7 +16182,7 @@
         <v:path o:extrusionok="f" gradientshapeok="t" o:connecttype="rect"/>
         <o:lock v:ext="edit" aspectratio="t"/>
       </v:shapetype>
-      <v:shape id="_x0000_i1033" type="#_x0000_t75" style="width:20.4pt;height:20.4pt" o:bullet="t">
+      <v:shape id="_x0000_i1028" type="#_x0000_t75" style="width:20.4pt;height:20.4pt" o:bullet="t">
         <v:imagedata r:id="rId1" o:title="clip_image001"/>
       </v:shape>
     </w:pict>
@@ -36885,7 +36940,7 @@
 </file>
 
 <file path=customXml/itemProps1.xml><?xml version="1.0" encoding="utf-8"?>
-<ds:datastoreItem xmlns:ds="http://schemas.openxmlformats.org/officeDocument/2006/customXml" ds:itemID="{CC1A2318-F055-44C1-92EE-D50C33D6B97C}">
+<ds:datastoreItem xmlns:ds="http://schemas.openxmlformats.org/officeDocument/2006/customXml" ds:itemID="{43F835BA-DFB4-4C26-8686-FF6A8D1DC288}">
   <ds:schemaRefs>
     <ds:schemaRef ds:uri="http://schemas.openxmlformats.org/officeDocument/2006/bibliography"/>
   </ds:schemaRefs>

</xml_diff>

<commit_message>
2017.1 DPP Patch Items
</commit_message>
<xml_diff>
--- a/docs/customization/Sage300SDK_WebScreenCustomization.docx
+++ b/docs/customization/Sage300SDK_WebScreenCustomization.docx
@@ -7349,7 +7349,17 @@
           <w:szCs w:val="20"/>
           <w:lang w:val="en-US"/>
         </w:rPr>
-        <w:t>(DBGCOrderEntryCustomizationUI.total[idx]);</w:t>
+        <w:t>(ISV1</w:t>
+      </w:r>
+      <w:r>
+        <w:rPr>
+          <w:rFonts w:ascii="Consolas" w:eastAsia="Times New Roman" w:hAnsi="Consolas" w:cs="Consolas"/>
+          <w:color w:val="000000"/>
+          <w:sz w:val="20"/>
+          <w:szCs w:val="20"/>
+          <w:lang w:val="en-US"/>
+        </w:rPr>
+        <w:t>OrderEntryCustomizationUI.total[idx]);</w:t>
       </w:r>
     </w:p>
     <w:p>
@@ -7447,8 +7457,6 @@
       </w:pPr>
       <w:bookmarkStart w:id="25" w:name="_Toc465759146"/>
       <w:bookmarkStart w:id="26" w:name="_Toc468180083"/>
-      <w:bookmarkStart w:id="27" w:name="_GoBack"/>
-      <w:bookmarkEnd w:id="27"/>
       <w:r>
         <w:t xml:space="preserve">5.2 Intercept </w:t>
       </w:r>
@@ -9481,13 +9489,13 @@
         </w:numPr>
         <w:ind w:left="734" w:hanging="734"/>
       </w:pPr>
-      <w:bookmarkStart w:id="28" w:name="_Toc465759147"/>
-      <w:bookmarkStart w:id="29" w:name="_Toc468180084"/>
+      <w:bookmarkStart w:id="27" w:name="_Toc465759147"/>
+      <w:bookmarkStart w:id="28" w:name="_Toc468180084"/>
       <w:r>
         <w:t>5.3 Add event handler and call back functions</w:t>
       </w:r>
+      <w:bookmarkEnd w:id="27"/>
       <w:bookmarkEnd w:id="28"/>
-      <w:bookmarkEnd w:id="29"/>
     </w:p>
     <w:p>
       <w:pPr>
@@ -11191,8 +11199,8 @@
           <w:szCs w:val="36"/>
         </w:rPr>
       </w:pPr>
-      <w:bookmarkStart w:id="30" w:name="_Toc465759148"/>
-      <w:bookmarkStart w:id="31" w:name="_Toc468180085"/>
+      <w:bookmarkStart w:id="29" w:name="_Toc465759148"/>
+      <w:bookmarkStart w:id="30" w:name="_Toc468180085"/>
       <w:r>
         <w:rPr>
           <w:szCs w:val="36"/>
@@ -11218,8 +11226,8 @@
         </w:rPr>
         <w:t>controller</w:t>
       </w:r>
+      <w:bookmarkEnd w:id="29"/>
       <w:bookmarkEnd w:id="30"/>
-      <w:bookmarkEnd w:id="31"/>
     </w:p>
     <w:p>
       <w:pPr>
@@ -11312,16 +11320,16 @@
           <w:szCs w:val="30"/>
         </w:rPr>
       </w:pPr>
-      <w:bookmarkStart w:id="32" w:name="_Toc465408488"/>
-      <w:bookmarkStart w:id="33" w:name="_Toc468180086"/>
+      <w:bookmarkStart w:id="31" w:name="_Toc465408488"/>
+      <w:bookmarkStart w:id="32" w:name="_Toc468180086"/>
       <w:r>
         <w:rPr>
           <w:szCs w:val="30"/>
         </w:rPr>
         <w:t>6.1 Add custom view model</w:t>
       </w:r>
+      <w:bookmarkEnd w:id="31"/>
       <w:bookmarkEnd w:id="32"/>
-      <w:bookmarkEnd w:id="33"/>
       <w:r>
         <w:rPr>
           <w:szCs w:val="30"/>
@@ -13074,29 +13082,37 @@
           <w:szCs w:val="30"/>
         </w:rPr>
       </w:pPr>
-      <w:bookmarkStart w:id="34" w:name="_Toc465408489"/>
-      <w:bookmarkStart w:id="35" w:name="_Toc468180087"/>
+      <w:bookmarkStart w:id="33" w:name="_Toc465408489"/>
+      <w:bookmarkStart w:id="34" w:name="_Toc468180087"/>
       <w:r>
         <w:rPr>
           <w:szCs w:val="30"/>
         </w:rPr>
         <w:t>6.2 Add custom controller action methods</w:t>
       </w:r>
+      <w:bookmarkEnd w:id="33"/>
       <w:bookmarkEnd w:id="34"/>
+    </w:p>
+    <w:p>
+      <w:pPr>
+        <w:pStyle w:val="SAGEBodyText"/>
+      </w:pPr>
+      <w:r>
+        <w:t xml:space="preserve"> Add the following action methods in </w:t>
+      </w:r>
+      <w:r>
+        <w:t xml:space="preserve">the </w:t>
+      </w:r>
+      <w:r>
+        <w:t>ISV1Custom</w:t>
+      </w:r>
+      <w:r>
+        <w:t>ization</w:t>
+      </w:r>
+      <w:bookmarkStart w:id="35" w:name="_GoBack"/>
       <w:bookmarkEnd w:id="35"/>
-    </w:p>
-    <w:p>
-      <w:pPr>
-        <w:pStyle w:val="SAGEBodyText"/>
-      </w:pPr>
-      <w:r>
-        <w:t xml:space="preserve"> Add the following action methods in </w:t>
-      </w:r>
-      <w:r>
-        <w:t xml:space="preserve">the </w:t>
-      </w:r>
-      <w:r>
-        <w:t>ISV1CustomController class</w:t>
+      <w:r>
+        <w:t>Controller class</w:t>
       </w:r>
     </w:p>
     <w:p>
@@ -15694,14 +15710,27 @@
           <w:pPr>
             <w:pStyle w:val="SAGEFooter"/>
           </w:pPr>
-          <w:fldSimple w:instr=" STYLEREF  SAGE_Title  \* MERGEFORMAT ">
-            <w:r>
-              <w:rPr>
-                <w:noProof/>
-              </w:rPr>
-              <w:t>Sage 300 Web Screens SDK</w:t>
-            </w:r>
-          </w:fldSimple>
+          <w:r>
+            <w:fldChar w:fldCharType="begin"/>
+          </w:r>
+          <w:r>
+            <w:instrText xml:space="preserve"> STYLEREF  SAGE_Title  \* MERGEFORMAT </w:instrText>
+          </w:r>
+          <w:r>
+            <w:fldChar w:fldCharType="separate"/>
+          </w:r>
+          <w:r>
+            <w:rPr>
+              <w:noProof/>
+            </w:rPr>
+            <w:t>Sage 300 Web Screens SDK</w:t>
+          </w:r>
+          <w:r>
+            <w:rPr>
+              <w:noProof/>
+            </w:rPr>
+            <w:fldChar w:fldCharType="end"/>
+          </w:r>
           <w:r>
             <w:rPr>
               <w:noProof/>
@@ -15753,7 +15782,7 @@
                 <w:rPr>
                   <w:noProof/>
                 </w:rPr>
-                <w:t>17</w:t>
+                <w:t>22</w:t>
               </w:r>
               <w:r>
                 <w:rPr>
@@ -15841,14 +15870,27 @@
           <w:pPr>
             <w:pStyle w:val="SAGEFooter"/>
           </w:pPr>
-          <w:fldSimple w:instr=" STYLEREF  SAGE_Title  \* MERGEFORMAT ">
-            <w:r>
-              <w:rPr>
-                <w:noProof/>
-              </w:rPr>
-              <w:t>Sage 300 Web Screens SDK</w:t>
-            </w:r>
-          </w:fldSimple>
+          <w:r>
+            <w:fldChar w:fldCharType="begin"/>
+          </w:r>
+          <w:r>
+            <w:instrText xml:space="preserve"> STYLEREF  SAGE_Title  \* MERGEFORMAT </w:instrText>
+          </w:r>
+          <w:r>
+            <w:fldChar w:fldCharType="separate"/>
+          </w:r>
+          <w:r>
+            <w:rPr>
+              <w:noProof/>
+            </w:rPr>
+            <w:t>Sage 300 Web Screens SDK</w:t>
+          </w:r>
+          <w:r>
+            <w:rPr>
+              <w:noProof/>
+            </w:rPr>
+            <w:fldChar w:fldCharType="end"/>
+          </w:r>
           <w:r>
             <w:rPr>
               <w:noProof/>
@@ -16082,14 +16124,27 @@
     <w:pPr>
       <w:pStyle w:val="SAGEHeader"/>
     </w:pPr>
-    <w:fldSimple w:instr=" STYLEREF  &quot;SAGE_Heading 1&quot; \l  \* MERGEFORMAT ">
-      <w:r>
-        <w:rPr>
-          <w:noProof/>
-        </w:rPr>
-        <w:t>Add JavaScript</w:t>
-      </w:r>
-    </w:fldSimple>
+    <w:r>
+      <w:fldChar w:fldCharType="begin"/>
+    </w:r>
+    <w:r>
+      <w:instrText xml:space="preserve"> STYLEREF  "SAGE_Heading 1" \l  \* MERGEFORMAT </w:instrText>
+    </w:r>
+    <w:r>
+      <w:fldChar w:fldCharType="separate"/>
+    </w:r>
+    <w:r>
+      <w:rPr>
+        <w:noProof/>
+      </w:rPr>
+      <w:t>Add custom model, view model, and controller</w:t>
+    </w:r>
+    <w:r>
+      <w:rPr>
+        <w:noProof/>
+      </w:rPr>
+      <w:fldChar w:fldCharType="end"/>
+    </w:r>
   </w:p>
 </w:hdr>
 </file>
@@ -16127,7 +16182,7 @@
         <v:path o:extrusionok="f" gradientshapeok="t" o:connecttype="rect"/>
         <o:lock v:ext="edit" aspectratio="t"/>
       </v:shapetype>
-      <v:shape id="_x0000_i1033" type="#_x0000_t75" style="width:20.4pt;height:20.4pt" o:bullet="t">
+      <v:shape id="_x0000_i1028" type="#_x0000_t75" style="width:20.4pt;height:20.4pt" o:bullet="t">
         <v:imagedata r:id="rId1" o:title="clip_image001"/>
       </v:shape>
     </w:pict>
@@ -36885,7 +36940,7 @@
 </file>
 
 <file path=customXml/itemProps1.xml><?xml version="1.0" encoding="utf-8"?>
-<ds:datastoreItem xmlns:ds="http://schemas.openxmlformats.org/officeDocument/2006/customXml" ds:itemID="{CC1A2318-F055-44C1-92EE-D50C33D6B97C}">
+<ds:datastoreItem xmlns:ds="http://schemas.openxmlformats.org/officeDocument/2006/customXml" ds:itemID="{43F835BA-DFB4-4C26-8686-FF6A8D1DC288}">
   <ds:schemaRefs>
     <ds:schemaRef ds:uri="http://schemas.openxmlformats.org/officeDocument/2006/bibliography"/>
   </ds:schemaRefs>

</xml_diff>

<commit_message>
Customization document updates WIP
</commit_message>
<xml_diff>
--- a/docs/customization/Sage300SDK_WebScreenCustomization.docx
+++ b/docs/customization/Sage300SDK_WebScreenCustomization.docx
@@ -1,6 +1,6 @@
 
 <file path=word/document.xml><?xml version="1.0" encoding="utf-8"?>
-<w:document xmlns:wpc="http://schemas.microsoft.com/office/word/2010/wordprocessingCanvas" xmlns:cx="http://schemas.microsoft.com/office/drawing/2014/chartex" xmlns:mc="http://schemas.openxmlformats.org/markup-compatibility/2006" xmlns:o="urn:schemas-microsoft-com:office:office" xmlns:r="http://schemas.openxmlformats.org/officeDocument/2006/relationships" xmlns:m="http://schemas.openxmlformats.org/officeDocument/2006/math" xmlns:v="urn:schemas-microsoft-com:vml" xmlns:wp14="http://schemas.microsoft.com/office/word/2010/wordprocessingDrawing" xmlns:wp="http://schemas.openxmlformats.org/drawingml/2006/wordprocessingDrawing" xmlns:w10="urn:schemas-microsoft-com:office:word" xmlns:w="http://schemas.openxmlformats.org/wordprocessingml/2006/main" xmlns:w14="http://schemas.microsoft.com/office/word/2010/wordml" xmlns:w15="http://schemas.microsoft.com/office/word/2012/wordml" xmlns:w16se="http://schemas.microsoft.com/office/word/2015/wordml/symex" xmlns:wpg="http://schemas.microsoft.com/office/word/2010/wordprocessingGroup" xmlns:wpi="http://schemas.microsoft.com/office/word/2010/wordprocessingInk" xmlns:wne="http://schemas.microsoft.com/office/word/2006/wordml" xmlns:wps="http://schemas.microsoft.com/office/word/2010/wordprocessingShape" mc:Ignorable="w14 w15 w16se wp14">
+<w:document xmlns:wpc="http://schemas.microsoft.com/office/word/2010/wordprocessingCanvas" xmlns:cx="http://schemas.microsoft.com/office/drawing/2014/chartex" xmlns:cx1="http://schemas.microsoft.com/office/drawing/2015/9/8/chartex" xmlns:cx2="http://schemas.microsoft.com/office/drawing/2015/10/21/chartex" xmlns:cx3="http://schemas.microsoft.com/office/drawing/2016/5/9/chartex" xmlns:cx4="http://schemas.microsoft.com/office/drawing/2016/5/10/chartex" xmlns:cx5="http://schemas.microsoft.com/office/drawing/2016/5/11/chartex" xmlns:cx6="http://schemas.microsoft.com/office/drawing/2016/5/12/chartex" xmlns:cx7="http://schemas.microsoft.com/office/drawing/2016/5/13/chartex" xmlns:cx8="http://schemas.microsoft.com/office/drawing/2016/5/14/chartex" xmlns:mc="http://schemas.openxmlformats.org/markup-compatibility/2006" xmlns:aink="http://schemas.microsoft.com/office/drawing/2016/ink" xmlns:am3d="http://schemas.microsoft.com/office/drawing/2017/model3d" xmlns:o="urn:schemas-microsoft-com:office:office" xmlns:r="http://schemas.openxmlformats.org/officeDocument/2006/relationships" xmlns:m="http://schemas.openxmlformats.org/officeDocument/2006/math" xmlns:v="urn:schemas-microsoft-com:vml" xmlns:wp14="http://schemas.microsoft.com/office/word/2010/wordprocessingDrawing" xmlns:wp="http://schemas.openxmlformats.org/drawingml/2006/wordprocessingDrawing" xmlns:w10="urn:schemas-microsoft-com:office:word" xmlns:w="http://schemas.openxmlformats.org/wordprocessingml/2006/main" xmlns:w14="http://schemas.microsoft.com/office/word/2010/wordml" xmlns:w15="http://schemas.microsoft.com/office/word/2012/wordml" xmlns:w16cid="http://schemas.microsoft.com/office/word/2016/wordml/cid" xmlns:w16se="http://schemas.microsoft.com/office/word/2015/wordml/symex" xmlns:wpg="http://schemas.microsoft.com/office/word/2010/wordprocessingGroup" xmlns:wpi="http://schemas.microsoft.com/office/word/2010/wordprocessingInk" xmlns:wne="http://schemas.microsoft.com/office/word/2006/wordml" xmlns:wps="http://schemas.microsoft.com/office/word/2010/wordprocessingShape" mc:Ignorable="w14 w15 w16se w16cid wp14">
   <w:body>
     <w:p>
       <w:pPr>
@@ -51,10 +51,7 @@
         </w:sectPr>
       </w:pPr>
       <w:r>
-        <w:t>October</w:t>
-      </w:r>
-      <w:r>
-        <w:t xml:space="preserve"> 2016</w:t>
+        <w:t>July 2017</w:t>
       </w:r>
     </w:p>
     <w:p>
@@ -71,7 +68,10 @@
         <w:pStyle w:val="SAGEBodyText"/>
       </w:pPr>
       <w:r>
-        <w:t>Copyright © 2016 The Sage Group plc or its licensors. All rights reserved.</w:t>
+        <w:t>Copyright © 2017</w:t>
+      </w:r>
+      <w:r>
+        <w:t xml:space="preserve"> The Sage Group plc or its licensors. All rights reserved.</w:t>
       </w:r>
     </w:p>
     <w:p>
@@ -110,7 +110,7 @@
           <w:sz w:val="20"/>
           <w:szCs w:val="20"/>
         </w:rPr>
-        <w:t xml:space="preserve">THE SOFTWARE IS PROVIDED “AS IS”, WITHOUT WARRANTY OF ANY KIND, EXPRESS OR IMPLIED, INCLUDING BUT NOT LIMITED TO THE WARRANTIES OF MERCHANTABILITY, FITNESS FOR A PARTICULAR PURPOSE AND NONINFRINGEMENT. IN NO EVENT SHALL THE AUTHORS OR COPYRIGHT HOLDERS BE LIABLE FOR ANY CLAIM, DAMAGES OR OTHER LIABILITY, WHETHER IN AN ACTION OF CONTRACT, TORT OR OTHERWISE, ARISING FROM, OUT OF </w:t>
+        <w:t xml:space="preserve">THE SOFTWARE IS PROVIDED “AS IS”, WITHOUT WARRANTY OF ANY KIND, EXPRESS OR IMPLIED, INCLUDING BUT NOT LIMITED TO THE WARRANTIES OF MERCHANTABILITY, FITNESS FOR A </w:t>
       </w:r>
       <w:proofErr w:type="gramStart"/>
       <w:r>
@@ -118,7 +118,7 @@
           <w:sz w:val="20"/>
           <w:szCs w:val="20"/>
         </w:rPr>
-        <w:t>OR</w:t>
+        <w:t>PARTICULAR PURPOSE</w:t>
       </w:r>
       <w:proofErr w:type="gramEnd"/>
       <w:r>
@@ -126,7 +126,23 @@
           <w:sz w:val="20"/>
           <w:szCs w:val="20"/>
         </w:rPr>
-        <w:t xml:space="preserve"> IN CONNECTION WITH THE SOFTWARE OR THE USE OR OTHER DEALINGS IN THE SOFTWARE.</w:t>
+        <w:t xml:space="preserve"> AND NONINFRINGEMENT. IN NO EVENT SHALL THE AUTHORS OR COPYRIGHT HOLDERS BE LIABLE FOR ANY CLAIM, DAMAGES OR OTHER LIABILITY, WHETHER IN AN ACTION OF CONTRACT, TORT OR OTHERWISE, ARISING FROM, OUT OF OR </w:t>
+      </w:r>
+      <w:proofErr w:type="gramStart"/>
+      <w:r>
+        <w:rPr>
+          <w:sz w:val="20"/>
+          <w:szCs w:val="20"/>
+        </w:rPr>
+        <w:t>IN CONNECTION WITH</w:t>
+      </w:r>
+      <w:proofErr w:type="gramEnd"/>
+      <w:r>
+        <w:rPr>
+          <w:sz w:val="20"/>
+          <w:szCs w:val="20"/>
+        </w:rPr>
+        <w:t xml:space="preserve"> THE SOFTWARE OR THE USE OR OTHER DEALINGS IN THE SOFTWARE.</w:t>
       </w:r>
       <w:r>
         <w:rPr>
@@ -164,7 +180,7 @@
       <w:r>
         <w:fldChar w:fldCharType="separate"/>
       </w:r>
-      <w:hyperlink w:anchor="_Toc468180070" w:history="1">
+      <w:hyperlink w:anchor="_Toc487213254" w:history="1">
         <w:r>
           <w:rPr>
             <w:rStyle w:val="Hyperlink"/>
@@ -207,7 +223,7 @@
             <w:noProof/>
             <w:webHidden/>
           </w:rPr>
-          <w:instrText xml:space="preserve"> PAGEREF _Toc468180070 \h </w:instrText>
+          <w:instrText xml:space="preserve"> PAGEREF _Toc487213254 \h </w:instrText>
         </w:r>
         <w:r>
           <w:rPr>
@@ -248,13 +264,97 @@
           <w:sz w:val="22"/>
         </w:rPr>
       </w:pPr>
-      <w:hyperlink w:anchor="_Toc468180071" w:history="1">
+      <w:hyperlink w:anchor="_Toc487213255" w:history="1">
         <w:r>
           <w:rPr>
             <w:rStyle w:val="Hyperlink"/>
             <w:noProof/>
           </w:rPr>
           <w:t>2.</w:t>
+        </w:r>
+        <w:r>
+          <w:rPr>
+            <w:rFonts w:asciiTheme="minorHAnsi" w:eastAsiaTheme="minorEastAsia" w:hAnsiTheme="minorHAnsi"/>
+            <w:b w:val="0"/>
+            <w:noProof/>
+            <w:sz w:val="22"/>
+          </w:rPr>
+          <w:tab/>
+        </w:r>
+        <w:r>
+          <w:rPr>
+            <w:rStyle w:val="Hyperlink"/>
+            <w:noProof/>
+          </w:rPr>
+          <w:t>New to 2018 – split into two wizards</w:t>
+        </w:r>
+        <w:r>
+          <w:rPr>
+            <w:noProof/>
+            <w:webHidden/>
+          </w:rPr>
+          <w:tab/>
+        </w:r>
+        <w:r>
+          <w:rPr>
+            <w:noProof/>
+            <w:webHidden/>
+          </w:rPr>
+          <w:fldChar w:fldCharType="begin"/>
+        </w:r>
+        <w:r>
+          <w:rPr>
+            <w:noProof/>
+            <w:webHidden/>
+          </w:rPr>
+          <w:instrText xml:space="preserve"> PAGEREF _Toc487213255 \h </w:instrText>
+        </w:r>
+        <w:r>
+          <w:rPr>
+            <w:noProof/>
+            <w:webHidden/>
+          </w:rPr>
+        </w:r>
+        <w:r>
+          <w:rPr>
+            <w:noProof/>
+            <w:webHidden/>
+          </w:rPr>
+          <w:fldChar w:fldCharType="separate"/>
+        </w:r>
+        <w:r>
+          <w:rPr>
+            <w:noProof/>
+            <w:webHidden/>
+          </w:rPr>
+          <w:t>5</w:t>
+        </w:r>
+        <w:r>
+          <w:rPr>
+            <w:noProof/>
+            <w:webHidden/>
+          </w:rPr>
+          <w:fldChar w:fldCharType="end"/>
+        </w:r>
+      </w:hyperlink>
+    </w:p>
+    <w:p>
+      <w:pPr>
+        <w:pStyle w:val="TOC1"/>
+        <w:rPr>
+          <w:rFonts w:asciiTheme="minorHAnsi" w:eastAsiaTheme="minorEastAsia" w:hAnsiTheme="minorHAnsi"/>
+          <w:b w:val="0"/>
+          <w:noProof/>
+          <w:sz w:val="22"/>
+        </w:rPr>
+      </w:pPr>
+      <w:hyperlink w:anchor="_Toc487213256" w:history="1">
+        <w:r>
+          <w:rPr>
+            <w:rStyle w:val="Hyperlink"/>
+            <w:noProof/>
+          </w:rPr>
+          <w:t>3.</w:t>
         </w:r>
         <w:r>
           <w:rPr>
@@ -291,7 +391,7 @@
             <w:noProof/>
             <w:webHidden/>
           </w:rPr>
-          <w:instrText xml:space="preserve"> PAGEREF _Toc468180071 \h </w:instrText>
+          <w:instrText xml:space="preserve"> PAGEREF _Toc487213256 \h </w:instrText>
         </w:r>
         <w:r>
           <w:rPr>
@@ -311,7 +411,7 @@
             <w:noProof/>
             <w:webHidden/>
           </w:rPr>
-          <w:t>5</w:t>
+          <w:t>6</w:t>
         </w:r>
         <w:r>
           <w:rPr>
@@ -329,12 +429,12 @@
           <w:rFonts w:asciiTheme="minorHAnsi" w:eastAsiaTheme="minorEastAsia" w:hAnsiTheme="minorHAnsi"/>
         </w:rPr>
       </w:pPr>
-      <w:hyperlink w:anchor="_Toc468180072" w:history="1">
+      <w:hyperlink w:anchor="_Toc487213257" w:history="1">
         <w:r>
           <w:rPr>
             <w:rStyle w:val="Hyperlink"/>
           </w:rPr>
-          <w:t>2.1</w:t>
+          <w:t>3.1</w:t>
         </w:r>
         <w:r>
           <w:rPr>
@@ -346,7 +446,7 @@
           <w:rPr>
             <w:rStyle w:val="Hyperlink"/>
           </w:rPr>
-          <w:t>Install Sage 300 2017.1</w:t>
+          <w:t>Install Sage 300</w:t>
         </w:r>
         <w:r>
           <w:rPr>
@@ -364,7 +464,7 @@
           <w:rPr>
             <w:webHidden/>
           </w:rPr>
-          <w:instrText xml:space="preserve"> PAGEREF _Toc468180072 \h </w:instrText>
+          <w:instrText xml:space="preserve"> PAGEREF _Toc487213257 \h </w:instrText>
         </w:r>
         <w:r>
           <w:rPr>
@@ -381,7 +481,7 @@
           <w:rPr>
             <w:webHidden/>
           </w:rPr>
-          <w:t>5</w:t>
+          <w:t>6</w:t>
         </w:r>
         <w:r>
           <w:rPr>
@@ -398,12 +498,12 @@
           <w:rFonts w:asciiTheme="minorHAnsi" w:eastAsiaTheme="minorEastAsia" w:hAnsiTheme="minorHAnsi"/>
         </w:rPr>
       </w:pPr>
-      <w:hyperlink w:anchor="_Toc468180073" w:history="1">
+      <w:hyperlink w:anchor="_Toc487213258" w:history="1">
         <w:r>
           <w:rPr>
             <w:rStyle w:val="Hyperlink"/>
           </w:rPr>
-          <w:t>2.2</w:t>
+          <w:t>3.2</w:t>
         </w:r>
         <w:r>
           <w:rPr>
@@ -415,7 +515,7 @@
           <w:rPr>
             <w:rStyle w:val="Hyperlink"/>
           </w:rPr>
-          <w:t>Install Visual Studio Web Customization Package</w:t>
+          <w:t>Install Visual Studio Web Customization Package (optional)</w:t>
         </w:r>
         <w:r>
           <w:rPr>
@@ -433,7 +533,7 @@
           <w:rPr>
             <w:webHidden/>
           </w:rPr>
-          <w:instrText xml:space="preserve"> PAGEREF _Toc468180073 \h </w:instrText>
+          <w:instrText xml:space="preserve"> PAGEREF _Toc487213258 \h </w:instrText>
         </w:r>
         <w:r>
           <w:rPr>
@@ -450,7 +550,7 @@
           <w:rPr>
             <w:webHidden/>
           </w:rPr>
-          <w:t>5</w:t>
+          <w:t>6</w:t>
         </w:r>
         <w:r>
           <w:rPr>
@@ -470,13 +570,13 @@
           <w:sz w:val="22"/>
         </w:rPr>
       </w:pPr>
-      <w:hyperlink w:anchor="_Toc468180074" w:history="1">
+      <w:hyperlink w:anchor="_Toc487213259" w:history="1">
         <w:r>
           <w:rPr>
             <w:rStyle w:val="Hyperlink"/>
             <w:noProof/>
           </w:rPr>
-          <w:t>3.</w:t>
+          <w:t>4.</w:t>
         </w:r>
         <w:r>
           <w:rPr>
@@ -513,7 +613,7 @@
             <w:noProof/>
             <w:webHidden/>
           </w:rPr>
-          <w:instrText xml:space="preserve"> PAGEREF _Toc468180074 \h </w:instrText>
+          <w:instrText xml:space="preserve"> PAGEREF _Toc487213259 \h </w:instrText>
         </w:r>
         <w:r>
           <w:rPr>
@@ -533,7 +633,7 @@
             <w:noProof/>
             <w:webHidden/>
           </w:rPr>
-          <w:t>6</w:t>
+          <w:t>7</w:t>
         </w:r>
         <w:r>
           <w:rPr>
@@ -551,16 +651,16 @@
           <w:rFonts w:asciiTheme="minorHAnsi" w:eastAsiaTheme="minorEastAsia" w:hAnsiTheme="minorHAnsi"/>
         </w:rPr>
       </w:pPr>
-      <w:hyperlink w:anchor="_Toc468180075" w:history="1">
+      <w:hyperlink w:anchor="_Toc487213260" w:history="1">
         <w:r>
           <w:rPr>
             <w:rStyle w:val="Hyperlink"/>
           </w:rPr>
-          <w:t xml:space="preserve">3.1 </w:t>
+          <w:t>4.1</w:t>
         </w:r>
         <w:r>
           <w:rPr>
-            <w:rStyle w:val="Hyperlink"/>
+            <w:rFonts w:asciiTheme="minorHAnsi" w:eastAsiaTheme="minorEastAsia" w:hAnsiTheme="minorHAnsi"/>
           </w:rPr>
           <w:tab/>
         </w:r>
@@ -568,7 +668,7 @@
           <w:rPr>
             <w:rStyle w:val="Hyperlink"/>
           </w:rPr>
-          <w:t>Create the customization project and template files</w:t>
+          <w:t>Generate files for a customization package</w:t>
         </w:r>
         <w:r>
           <w:rPr>
@@ -586,7 +686,7 @@
           <w:rPr>
             <w:webHidden/>
           </w:rPr>
-          <w:instrText xml:space="preserve"> PAGEREF _Toc468180075 \h </w:instrText>
+          <w:instrText xml:space="preserve"> PAGEREF _Toc487213260 \h </w:instrText>
         </w:r>
         <w:r>
           <w:rPr>
@@ -603,7 +703,7 @@
           <w:rPr>
             <w:webHidden/>
           </w:rPr>
-          <w:t>6</w:t>
+          <w:t>7</w:t>
         </w:r>
         <w:r>
           <w:rPr>
@@ -620,16 +720,85 @@
           <w:rFonts w:asciiTheme="minorHAnsi" w:eastAsiaTheme="minorEastAsia" w:hAnsiTheme="minorHAnsi"/>
         </w:rPr>
       </w:pPr>
-      <w:hyperlink w:anchor="_Toc468180076" w:history="1">
+      <w:hyperlink w:anchor="_Toc487213261" w:history="1">
         <w:r>
           <w:rPr>
             <w:rStyle w:val="Hyperlink"/>
           </w:rPr>
-          <w:t xml:space="preserve">3.2 </w:t>
+          <w:t>4.2</w:t>
+        </w:r>
+        <w:r>
+          <w:rPr>
+            <w:rFonts w:asciiTheme="minorHAnsi" w:eastAsiaTheme="minorEastAsia" w:hAnsiTheme="minorHAnsi"/>
+          </w:rPr>
+          <w:tab/>
         </w:r>
         <w:r>
           <w:rPr>
             <w:rStyle w:val="Hyperlink"/>
+          </w:rPr>
+          <w:t>Create the customization project (optional)</w:t>
+        </w:r>
+        <w:r>
+          <w:rPr>
+            <w:webHidden/>
+          </w:rPr>
+          <w:tab/>
+        </w:r>
+        <w:r>
+          <w:rPr>
+            <w:webHidden/>
+          </w:rPr>
+          <w:fldChar w:fldCharType="begin"/>
+        </w:r>
+        <w:r>
+          <w:rPr>
+            <w:webHidden/>
+          </w:rPr>
+          <w:instrText xml:space="preserve"> PAGEREF _Toc487213261 \h </w:instrText>
+        </w:r>
+        <w:r>
+          <w:rPr>
+            <w:webHidden/>
+          </w:rPr>
+        </w:r>
+        <w:r>
+          <w:rPr>
+            <w:webHidden/>
+          </w:rPr>
+          <w:fldChar w:fldCharType="separate"/>
+        </w:r>
+        <w:r>
+          <w:rPr>
+            <w:webHidden/>
+          </w:rPr>
+          <w:t>10</w:t>
+        </w:r>
+        <w:r>
+          <w:rPr>
+            <w:webHidden/>
+          </w:rPr>
+          <w:fldChar w:fldCharType="end"/>
+        </w:r>
+      </w:hyperlink>
+    </w:p>
+    <w:p>
+      <w:pPr>
+        <w:pStyle w:val="TOC2"/>
+        <w:rPr>
+          <w:rFonts w:asciiTheme="minorHAnsi" w:eastAsiaTheme="minorEastAsia" w:hAnsiTheme="minorHAnsi"/>
+        </w:rPr>
+      </w:pPr>
+      <w:hyperlink w:anchor="_Toc487213262" w:history="1">
+        <w:r>
+          <w:rPr>
+            <w:rStyle w:val="Hyperlink"/>
+          </w:rPr>
+          <w:t>4.3</w:t>
+        </w:r>
+        <w:r>
+          <w:rPr>
+            <w:rFonts w:asciiTheme="minorHAnsi" w:eastAsiaTheme="minorEastAsia" w:hAnsiTheme="minorHAnsi"/>
           </w:rPr>
           <w:tab/>
         </w:r>
@@ -655,7 +824,7 @@
           <w:rPr>
             <w:webHidden/>
           </w:rPr>
-          <w:instrText xml:space="preserve"> PAGEREF _Toc468180076 \h </w:instrText>
+          <w:instrText xml:space="preserve"> PAGEREF _Toc487213262 \h </w:instrText>
         </w:r>
         <w:r>
           <w:rPr>
@@ -672,7 +841,7 @@
           <w:rPr>
             <w:webHidden/>
           </w:rPr>
-          <w:t>8</w:t>
+          <w:t>13</w:t>
         </w:r>
         <w:r>
           <w:rPr>
@@ -692,13 +861,13 @@
           <w:sz w:val="22"/>
         </w:rPr>
       </w:pPr>
-      <w:hyperlink w:anchor="_Toc468180077" w:history="1">
+      <w:hyperlink w:anchor="_Toc487213263" w:history="1">
         <w:r>
           <w:rPr>
             <w:rStyle w:val="Hyperlink"/>
             <w:noProof/>
           </w:rPr>
-          <w:t>4.</w:t>
+          <w:t>5.</w:t>
         </w:r>
         <w:r>
           <w:rPr>
@@ -714,7 +883,7 @@
             <w:rStyle w:val="Hyperlink"/>
             <w:noProof/>
           </w:rPr>
-          <w:t>Add controls to the screen</w:t>
+          <w:t>Development - add controls to the screen</w:t>
         </w:r>
         <w:r>
           <w:rPr>
@@ -735,7 +904,7 @@
             <w:noProof/>
             <w:webHidden/>
           </w:rPr>
-          <w:instrText xml:space="preserve"> PAGEREF _Toc468180077 \h </w:instrText>
+          <w:instrText xml:space="preserve"> PAGEREF _Toc487213263 \h </w:instrText>
         </w:r>
         <w:r>
           <w:rPr>
@@ -755,7 +924,7 @@
             <w:noProof/>
             <w:webHidden/>
           </w:rPr>
-          <w:t>10</w:t>
+          <w:t>14</w:t>
         </w:r>
         <w:r>
           <w:rPr>
@@ -773,16 +942,16 @@
           <w:rFonts w:asciiTheme="minorHAnsi" w:eastAsiaTheme="minorEastAsia" w:hAnsiTheme="minorHAnsi"/>
         </w:rPr>
       </w:pPr>
-      <w:hyperlink w:anchor="_Toc468180078" w:history="1">
+      <w:hyperlink w:anchor="_Toc487213264" w:history="1">
         <w:r>
           <w:rPr>
             <w:rStyle w:val="Hyperlink"/>
           </w:rPr>
-          <w:t xml:space="preserve">4.1 </w:t>
+          <w:t>5.1</w:t>
         </w:r>
         <w:r>
           <w:rPr>
-            <w:rStyle w:val="Hyperlink"/>
+            <w:rFonts w:asciiTheme="minorHAnsi" w:eastAsiaTheme="minorEastAsia" w:hAnsiTheme="minorHAnsi"/>
           </w:rPr>
           <w:tab/>
         </w:r>
@@ -808,7 +977,7 @@
           <w:rPr>
             <w:webHidden/>
           </w:rPr>
-          <w:instrText xml:space="preserve"> PAGEREF _Toc468180078 \h </w:instrText>
+          <w:instrText xml:space="preserve"> PAGEREF _Toc487213264 \h </w:instrText>
         </w:r>
         <w:r>
           <w:rPr>
@@ -825,7 +994,7 @@
           <w:rPr>
             <w:webHidden/>
           </w:rPr>
-          <w:t>11</w:t>
+          <w:t>15</w:t>
         </w:r>
         <w:r>
           <w:rPr>
@@ -842,16 +1011,16 @@
           <w:rFonts w:asciiTheme="minorHAnsi" w:eastAsiaTheme="minorEastAsia" w:hAnsiTheme="minorHAnsi"/>
         </w:rPr>
       </w:pPr>
-      <w:hyperlink w:anchor="_Toc468180079" w:history="1">
+      <w:hyperlink w:anchor="_Toc487213265" w:history="1">
         <w:r>
           <w:rPr>
             <w:rStyle w:val="Hyperlink"/>
           </w:rPr>
-          <w:t xml:space="preserve">4.2 </w:t>
+          <w:t>5.2</w:t>
         </w:r>
         <w:r>
           <w:rPr>
-            <w:rStyle w:val="Hyperlink"/>
+            <w:rFonts w:asciiTheme="minorHAnsi" w:eastAsiaTheme="minorEastAsia" w:hAnsiTheme="minorHAnsi"/>
           </w:rPr>
           <w:tab/>
         </w:r>
@@ -877,7 +1046,7 @@
           <w:rPr>
             <w:webHidden/>
           </w:rPr>
-          <w:instrText xml:space="preserve"> PAGEREF _Toc468180079 \h </w:instrText>
+          <w:instrText xml:space="preserve"> PAGEREF _Toc487213265 \h </w:instrText>
         </w:r>
         <w:r>
           <w:rPr>
@@ -894,7 +1063,7 @@
           <w:rPr>
             <w:webHidden/>
           </w:rPr>
-          <w:t>13</w:t>
+          <w:t>17</w:t>
         </w:r>
         <w:r>
           <w:rPr>
@@ -911,16 +1080,16 @@
           <w:rFonts w:asciiTheme="minorHAnsi" w:eastAsiaTheme="minorEastAsia" w:hAnsiTheme="minorHAnsi"/>
         </w:rPr>
       </w:pPr>
-      <w:hyperlink w:anchor="_Toc468180080" w:history="1">
+      <w:hyperlink w:anchor="_Toc487213266" w:history="1">
         <w:r>
           <w:rPr>
             <w:rStyle w:val="Hyperlink"/>
           </w:rPr>
-          <w:t xml:space="preserve">4.3 </w:t>
+          <w:t>5.3</w:t>
         </w:r>
         <w:r>
           <w:rPr>
-            <w:rStyle w:val="Hyperlink"/>
+            <w:rFonts w:asciiTheme="minorHAnsi" w:eastAsiaTheme="minorEastAsia" w:hAnsiTheme="minorHAnsi"/>
           </w:rPr>
           <w:tab/>
         </w:r>
@@ -946,7 +1115,7 @@
           <w:rPr>
             <w:webHidden/>
           </w:rPr>
-          <w:instrText xml:space="preserve"> PAGEREF _Toc468180080 \h </w:instrText>
+          <w:instrText xml:space="preserve"> PAGEREF _Toc487213266 \h </w:instrText>
         </w:r>
         <w:r>
           <w:rPr>
@@ -963,7 +1132,7 @@
           <w:rPr>
             <w:webHidden/>
           </w:rPr>
-          <w:t>14</w:t>
+          <w:t>18</w:t>
         </w:r>
         <w:r>
           <w:rPr>
@@ -983,13 +1152,13 @@
           <w:sz w:val="22"/>
         </w:rPr>
       </w:pPr>
-      <w:hyperlink w:anchor="_Toc468180081" w:history="1">
+      <w:hyperlink w:anchor="_Toc487213267" w:history="1">
         <w:r>
           <w:rPr>
             <w:rStyle w:val="Hyperlink"/>
             <w:noProof/>
           </w:rPr>
-          <w:t>5.</w:t>
+          <w:t>6.</w:t>
         </w:r>
         <w:r>
           <w:rPr>
@@ -1005,7 +1174,7 @@
             <w:rStyle w:val="Hyperlink"/>
             <w:noProof/>
           </w:rPr>
-          <w:t>Add JavaScript</w:t>
+          <w:t>Development - add JavaScript</w:t>
         </w:r>
         <w:r>
           <w:rPr>
@@ -1026,7 +1195,7 @@
             <w:noProof/>
             <w:webHidden/>
           </w:rPr>
-          <w:instrText xml:space="preserve"> PAGEREF _Toc468180081 \h </w:instrText>
+          <w:instrText xml:space="preserve"> PAGEREF _Toc487213267 \h </w:instrText>
         </w:r>
         <w:r>
           <w:rPr>
@@ -1046,7 +1215,7 @@
             <w:noProof/>
             <w:webHidden/>
           </w:rPr>
-          <w:t>16</w:t>
+          <w:t>20</w:t>
         </w:r>
         <w:r>
           <w:rPr>
@@ -1064,16 +1233,16 @@
           <w:rFonts w:asciiTheme="minorHAnsi" w:eastAsiaTheme="minorEastAsia" w:hAnsiTheme="minorHAnsi"/>
         </w:rPr>
       </w:pPr>
-      <w:hyperlink w:anchor="_Toc468180082" w:history="1">
+      <w:hyperlink w:anchor="_Toc487213268" w:history="1">
         <w:r>
           <w:rPr>
             <w:rStyle w:val="Hyperlink"/>
           </w:rPr>
-          <w:t xml:space="preserve">5.1 </w:t>
+          <w:t>6.1</w:t>
         </w:r>
         <w:r>
           <w:rPr>
-            <w:rStyle w:val="Hyperlink"/>
+            <w:rFonts w:asciiTheme="minorHAnsi" w:eastAsiaTheme="minorEastAsia" w:hAnsiTheme="minorHAnsi"/>
           </w:rPr>
           <w:tab/>
         </w:r>
@@ -1099,7 +1268,7 @@
           <w:rPr>
             <w:webHidden/>
           </w:rPr>
-          <w:instrText xml:space="preserve"> PAGEREF _Toc468180082 \h </w:instrText>
+          <w:instrText xml:space="preserve"> PAGEREF _Toc487213268 \h </w:instrText>
         </w:r>
         <w:r>
           <w:rPr>
@@ -1116,7 +1285,7 @@
           <w:rPr>
             <w:webHidden/>
           </w:rPr>
-          <w:t>16</w:t>
+          <w:t>20</w:t>
         </w:r>
         <w:r>
           <w:rPr>
@@ -1133,16 +1302,16 @@
           <w:rFonts w:asciiTheme="minorHAnsi" w:eastAsiaTheme="minorEastAsia" w:hAnsiTheme="minorHAnsi"/>
         </w:rPr>
       </w:pPr>
-      <w:hyperlink w:anchor="_Toc468180083" w:history="1">
+      <w:hyperlink w:anchor="_Toc487213269" w:history="1">
         <w:r>
           <w:rPr>
             <w:rStyle w:val="Hyperlink"/>
           </w:rPr>
-          <w:t xml:space="preserve">5.2 </w:t>
+          <w:t>6.2</w:t>
         </w:r>
         <w:r>
           <w:rPr>
-            <w:rStyle w:val="Hyperlink"/>
+            <w:rFonts w:asciiTheme="minorHAnsi" w:eastAsiaTheme="minorEastAsia" w:hAnsiTheme="minorHAnsi"/>
           </w:rPr>
           <w:tab/>
         </w:r>
@@ -1168,7 +1337,7 @@
           <w:rPr>
             <w:webHidden/>
           </w:rPr>
-          <w:instrText xml:space="preserve"> PAGEREF _Toc468180083 \h </w:instrText>
+          <w:instrText xml:space="preserve"> PAGEREF _Toc487213269 \h </w:instrText>
         </w:r>
         <w:r>
           <w:rPr>
@@ -1185,7 +1354,7 @@
           <w:rPr>
             <w:webHidden/>
           </w:rPr>
-          <w:t>16</w:t>
+          <w:t>21</w:t>
         </w:r>
         <w:r>
           <w:rPr>
@@ -1202,16 +1371,16 @@
           <w:rFonts w:asciiTheme="minorHAnsi" w:eastAsiaTheme="minorEastAsia" w:hAnsiTheme="minorHAnsi"/>
         </w:rPr>
       </w:pPr>
-      <w:hyperlink w:anchor="_Toc468180084" w:history="1">
+      <w:hyperlink w:anchor="_Toc487213270" w:history="1">
         <w:r>
           <w:rPr>
             <w:rStyle w:val="Hyperlink"/>
           </w:rPr>
-          <w:t xml:space="preserve">5.3 </w:t>
+          <w:t>6.3</w:t>
         </w:r>
         <w:r>
           <w:rPr>
-            <w:rStyle w:val="Hyperlink"/>
+            <w:rFonts w:asciiTheme="minorHAnsi" w:eastAsiaTheme="minorEastAsia" w:hAnsiTheme="minorHAnsi"/>
           </w:rPr>
           <w:tab/>
         </w:r>
@@ -1237,7 +1406,7 @@
           <w:rPr>
             <w:webHidden/>
           </w:rPr>
-          <w:instrText xml:space="preserve"> PAGEREF _Toc468180084 \h </w:instrText>
+          <w:instrText xml:space="preserve"> PAGEREF _Toc487213270 \h </w:instrText>
         </w:r>
         <w:r>
           <w:rPr>
@@ -1254,7 +1423,7 @@
           <w:rPr>
             <w:webHidden/>
           </w:rPr>
-          <w:t>19</w:t>
+          <w:t>24</w:t>
         </w:r>
         <w:r>
           <w:rPr>
@@ -1274,13 +1443,13 @@
           <w:sz w:val="22"/>
         </w:rPr>
       </w:pPr>
-      <w:hyperlink w:anchor="_Toc468180085" w:history="1">
+      <w:hyperlink w:anchor="_Toc487213271" w:history="1">
         <w:r>
           <w:rPr>
             <w:rStyle w:val="Hyperlink"/>
             <w:noProof/>
           </w:rPr>
-          <w:t>6.</w:t>
+          <w:t>7.</w:t>
         </w:r>
         <w:r>
           <w:rPr>
@@ -1296,7 +1465,7 @@
             <w:rStyle w:val="Hyperlink"/>
             <w:noProof/>
           </w:rPr>
-          <w:t>Add custom model, view model, and controller</w:t>
+          <w:t>Development - add custom model, view model, and controller</w:t>
         </w:r>
         <w:r>
           <w:rPr>
@@ -1317,7 +1486,7 @@
             <w:noProof/>
             <w:webHidden/>
           </w:rPr>
-          <w:instrText xml:space="preserve"> PAGEREF _Toc468180085 \h </w:instrText>
+          <w:instrText xml:space="preserve"> PAGEREF _Toc487213271 \h </w:instrText>
         </w:r>
         <w:r>
           <w:rPr>
@@ -1337,7 +1506,7 @@
             <w:noProof/>
             <w:webHidden/>
           </w:rPr>
-          <w:t>21</w:t>
+          <w:t>26</w:t>
         </w:r>
         <w:r>
           <w:rPr>
@@ -1355,16 +1524,16 @@
           <w:rFonts w:asciiTheme="minorHAnsi" w:eastAsiaTheme="minorEastAsia" w:hAnsiTheme="minorHAnsi"/>
         </w:rPr>
       </w:pPr>
-      <w:hyperlink w:anchor="_Toc468180086" w:history="1">
+      <w:hyperlink w:anchor="_Toc487213272" w:history="1">
         <w:r>
           <w:rPr>
             <w:rStyle w:val="Hyperlink"/>
           </w:rPr>
-          <w:t xml:space="preserve">6.1 </w:t>
+          <w:t>7.1</w:t>
         </w:r>
         <w:r>
           <w:rPr>
-            <w:rStyle w:val="Hyperlink"/>
+            <w:rFonts w:asciiTheme="minorHAnsi" w:eastAsiaTheme="minorEastAsia" w:hAnsiTheme="minorHAnsi"/>
           </w:rPr>
           <w:tab/>
         </w:r>
@@ -1372,7 +1541,7 @@
           <w:rPr>
             <w:rStyle w:val="Hyperlink"/>
           </w:rPr>
-          <w:t>Add custom view model</w:t>
+          <w:t>Add event handler and call back functions</w:t>
         </w:r>
         <w:r>
           <w:rPr>
@@ -1390,7 +1559,7 @@
           <w:rPr>
             <w:webHidden/>
           </w:rPr>
-          <w:instrText xml:space="preserve"> PAGEREF _Toc468180086 \h </w:instrText>
+          <w:instrText xml:space="preserve"> PAGEREF _Toc487213272 \h </w:instrText>
         </w:r>
         <w:r>
           <w:rPr>
@@ -1407,7 +1576,7 @@
           <w:rPr>
             <w:webHidden/>
           </w:rPr>
-          <w:t>21</w:t>
+          <w:t>26</w:t>
         </w:r>
         <w:r>
           <w:rPr>
@@ -1424,16 +1593,16 @@
           <w:rFonts w:asciiTheme="minorHAnsi" w:eastAsiaTheme="minorEastAsia" w:hAnsiTheme="minorHAnsi"/>
         </w:rPr>
       </w:pPr>
-      <w:hyperlink w:anchor="_Toc468180087" w:history="1">
+      <w:hyperlink w:anchor="_Toc487213273" w:history="1">
         <w:r>
           <w:rPr>
             <w:rStyle w:val="Hyperlink"/>
           </w:rPr>
-          <w:t xml:space="preserve">6.2 </w:t>
+          <w:t>7.2</w:t>
         </w:r>
         <w:r>
           <w:rPr>
-            <w:rStyle w:val="Hyperlink"/>
+            <w:rFonts w:asciiTheme="minorHAnsi" w:eastAsiaTheme="minorEastAsia" w:hAnsiTheme="minorHAnsi"/>
           </w:rPr>
           <w:tab/>
         </w:r>
@@ -1459,7 +1628,7 @@
           <w:rPr>
             <w:webHidden/>
           </w:rPr>
-          <w:instrText xml:space="preserve"> PAGEREF _Toc468180087 \h </w:instrText>
+          <w:instrText xml:space="preserve"> PAGEREF _Toc487213273 \h </w:instrText>
         </w:r>
         <w:r>
           <w:rPr>
@@ -1476,7 +1645,7 @@
           <w:rPr>
             <w:webHidden/>
           </w:rPr>
-          <w:t>21</w:t>
+          <w:t>26</w:t>
         </w:r>
         <w:r>
           <w:rPr>
@@ -1496,13 +1665,13 @@
           <w:sz w:val="22"/>
         </w:rPr>
       </w:pPr>
-      <w:hyperlink w:anchor="_Toc468180088" w:history="1">
+      <w:hyperlink w:anchor="_Toc487213274" w:history="1">
         <w:r>
           <w:rPr>
             <w:rStyle w:val="Hyperlink"/>
             <w:noProof/>
           </w:rPr>
-          <w:t>7.</w:t>
+          <w:t>8.</w:t>
         </w:r>
         <w:r>
           <w:rPr>
@@ -1539,7 +1708,7 @@
             <w:noProof/>
             <w:webHidden/>
           </w:rPr>
-          <w:instrText xml:space="preserve"> PAGEREF _Toc468180088 \h </w:instrText>
+          <w:instrText xml:space="preserve"> PAGEREF _Toc487213274 \h </w:instrText>
         </w:r>
         <w:r>
           <w:rPr>
@@ -1559,7 +1728,7 @@
             <w:noProof/>
             <w:webHidden/>
           </w:rPr>
-          <w:t>23</w:t>
+          <w:t>28</w:t>
         </w:r>
         <w:r>
           <w:rPr>
@@ -1569,6 +1738,8 @@
           <w:fldChar w:fldCharType="end"/>
         </w:r>
       </w:hyperlink>
+      <w:bookmarkStart w:id="0" w:name="_GoBack"/>
+      <w:bookmarkEnd w:id="0"/>
     </w:p>
     <w:p>
       <w:pPr>
@@ -1596,20 +1767,20 @@
         <w:pStyle w:val="SAGEHeading1"/>
         <w:framePr w:wrap="around"/>
       </w:pPr>
-      <w:bookmarkStart w:id="0" w:name="_Toc440376140"/>
-      <w:bookmarkStart w:id="1" w:name="_Ref440891000"/>
-      <w:bookmarkStart w:id="2" w:name="_Ref440892129"/>
-      <w:bookmarkStart w:id="3" w:name="_Ref440892615"/>
-      <w:bookmarkStart w:id="4" w:name="_Toc468180070"/>
+      <w:bookmarkStart w:id="1" w:name="_Toc440376140"/>
+      <w:bookmarkStart w:id="2" w:name="_Ref440891000"/>
+      <w:bookmarkStart w:id="3" w:name="_Ref440892129"/>
+      <w:bookmarkStart w:id="4" w:name="_Ref440892615"/>
+      <w:bookmarkStart w:id="5" w:name="_Toc487213254"/>
       <w:r>
         <w:lastRenderedPageBreak/>
         <w:t>Overview</w:t>
       </w:r>
-      <w:bookmarkEnd w:id="0"/>
       <w:bookmarkEnd w:id="1"/>
       <w:bookmarkEnd w:id="2"/>
       <w:bookmarkEnd w:id="3"/>
       <w:bookmarkEnd w:id="4"/>
+      <w:bookmarkEnd w:id="5"/>
       <w:r>
         <w:fldChar w:fldCharType="begin"/>
       </w:r>
@@ -1903,7 +2074,65 @@
         <w:pStyle w:val="SAGEHeading1"/>
         <w:framePr w:wrap="around"/>
       </w:pPr>
-      <w:bookmarkStart w:id="5" w:name="_Toc468180071"/>
+      <w:bookmarkStart w:id="6" w:name="_Toc487213255"/>
+      <w:r>
+        <w:lastRenderedPageBreak/>
+        <w:t xml:space="preserve">New to 2018 </w:t>
+      </w:r>
+      <w:r>
+        <w:t>– split into two wizards</w:t>
+      </w:r>
+      <w:bookmarkEnd w:id="6"/>
+    </w:p>
+    <w:p>
+      <w:pPr>
+        <w:pStyle w:val="SAGEHeading1Follow"/>
+        <w:framePr w:wrap="around"/>
+      </w:pPr>
+    </w:p>
+    <w:p>
+      <w:pPr>
+        <w:pStyle w:val="SAGEBodyText"/>
+      </w:pPr>
+      <w:r>
+        <w:t>Standalone customization wizard:</w:t>
+      </w:r>
+    </w:p>
+    <w:p>
+      <w:pPr>
+        <w:pStyle w:val="SAGEBodyText"/>
+      </w:pPr>
+      <w:r>
+        <w:br/>
+      </w:r>
+    </w:p>
+    <w:p>
+      <w:pPr>
+        <w:pStyle w:val="SAGEBodyText"/>
+      </w:pPr>
+      <w:r>
+        <w:t>Visual Studio plugin customization wizard</w:t>
+      </w:r>
+      <w:r>
+        <w:t>:</w:t>
+      </w:r>
+    </w:p>
+    <w:p>
+      <w:pPr>
+        <w:pStyle w:val="SAGEBodyText"/>
+      </w:pPr>
+    </w:p>
+    <w:p>
+      <w:pPr>
+        <w:pStyle w:val="SAGEBodyText"/>
+      </w:pPr>
+    </w:p>
+    <w:p>
+      <w:pPr>
+        <w:pStyle w:val="SAGEHeading1"/>
+        <w:framePr w:wrap="around"/>
+      </w:pPr>
+      <w:bookmarkStart w:id="7" w:name="_Toc487213256"/>
       <w:r>
         <w:lastRenderedPageBreak/>
         <w:t>D</w:t>
@@ -1930,9 +2159,12 @@
         <w:t>p</w:t>
       </w:r>
       <w:r>
-        <w:t>rerequisites</w:t>
-      </w:r>
-      <w:bookmarkEnd w:id="5"/>
+        <w:t>rerequisite</w:t>
+      </w:r>
+      <w:r>
+        <w:t>s</w:t>
+      </w:r>
+      <w:bookmarkEnd w:id="7"/>
     </w:p>
     <w:p>
       <w:pPr>
@@ -1960,7 +2192,13 @@
         <w:t xml:space="preserve"> </w:t>
       </w:r>
       <w:r>
-        <w:t xml:space="preserve">as well as the Sage 300 </w:t>
+        <w:t xml:space="preserve">as well as </w:t>
+      </w:r>
+      <w:r>
+        <w:t xml:space="preserve">either </w:t>
+      </w:r>
+      <w:r>
+        <w:t xml:space="preserve">the Sage 300 </w:t>
       </w:r>
       <w:r>
         <w:t>UI</w:t>
@@ -2048,14 +2286,24 @@
           <w:numId w:val="25"/>
         </w:numPr>
       </w:pPr>
+      <w:proofErr w:type="spellStart"/>
       <w:r>
         <w:t>JQuery</w:t>
       </w:r>
+      <w:proofErr w:type="spellEnd"/>
       <w:r>
         <w:t xml:space="preserve"> and </w:t>
       </w:r>
-      <w:r>
-        <w:t>JQuery Ajax</w:t>
+      <w:proofErr w:type="spellStart"/>
+      <w:r>
+        <w:t>JQuery</w:t>
+      </w:r>
+      <w:proofErr w:type="spellEnd"/>
+      <w:r>
+        <w:t xml:space="preserve"> Ajax</w:t>
+      </w:r>
+      <w:r>
+        <w:t xml:space="preserve"> </w:t>
       </w:r>
       <w:r>
         <w:t>(</w:t>
@@ -2156,11 +2404,11 @@
       <w:pPr>
         <w:pStyle w:val="SAGEHeading2"/>
       </w:pPr>
-      <w:bookmarkStart w:id="6" w:name="_Toc468180072"/>
+      <w:bookmarkStart w:id="8" w:name="_Toc487213257"/>
       <w:r>
         <w:t>Install Sage 300</w:t>
       </w:r>
-      <w:bookmarkEnd w:id="6"/>
+      <w:bookmarkEnd w:id="8"/>
     </w:p>
     <w:p>
       <w:pPr>
@@ -2323,12 +2571,14 @@
       <w:r>
         <w:t xml:space="preserve">, open the </w:t>
       </w:r>
+      <w:proofErr w:type="spellStart"/>
       <w:r>
         <w:rPr>
           <w:color w:val="00B0F0"/>
         </w:rPr>
         <w:t>web.config</w:t>
       </w:r>
+      <w:proofErr w:type="spellEnd"/>
       <w:r>
         <w:t xml:space="preserve"> file.</w:t>
       </w:r>
@@ -2453,14 +2703,20 @@
       <w:pPr>
         <w:pStyle w:val="SAGEHeading2"/>
       </w:pPr>
-      <w:bookmarkStart w:id="7" w:name="_Toc468180073"/>
+      <w:bookmarkStart w:id="9" w:name="_Toc487213258"/>
       <w:r>
         <w:t>Install V</w:t>
       </w:r>
       <w:r>
         <w:t>isual Studio Web Customization Package</w:t>
       </w:r>
-      <w:bookmarkEnd w:id="7"/>
+      <w:r>
+        <w:t xml:space="preserve"> (</w:t>
+      </w:r>
+      <w:r>
+        <w:t>optional)</w:t>
+      </w:r>
+      <w:bookmarkEnd w:id="9"/>
     </w:p>
     <w:p>
       <w:pPr>
@@ -2569,53 +2825,38 @@
         <w:pStyle w:val="SAGEHeading1"/>
         <w:framePr w:wrap="around"/>
       </w:pPr>
-      <w:bookmarkStart w:id="8" w:name="_Toc465759138"/>
-      <w:bookmarkStart w:id="9" w:name="_Toc468180074"/>
+      <w:bookmarkStart w:id="10" w:name="_Toc465759138"/>
+      <w:bookmarkStart w:id="11" w:name="_Toc487213259"/>
       <w:r>
         <w:lastRenderedPageBreak/>
         <w:t>Getting started</w:t>
       </w:r>
-      <w:bookmarkEnd w:id="8"/>
-      <w:bookmarkEnd w:id="9"/>
-    </w:p>
-    <w:p>
-      <w:pPr>
-        <w:pStyle w:val="SAGEHeading2"/>
-        <w:numPr>
-          <w:ilvl w:val="0"/>
-          <w:numId w:val="0"/>
-        </w:numPr>
-        <w:tabs>
-          <w:tab w:val="left" w:pos="7320"/>
-        </w:tabs>
-        <w:ind w:left="734" w:hanging="734"/>
-        <w:rPr>
-          <w:szCs w:val="30"/>
-        </w:rPr>
-      </w:pPr>
-      <w:bookmarkStart w:id="10" w:name="_Toc465759139"/>
-      <w:bookmarkStart w:id="11" w:name="_Toc468180075"/>
-      <w:r>
-        <w:rPr>
-          <w:szCs w:val="30"/>
-        </w:rPr>
-        <w:t>3.1 Create the customization project and template files</w:t>
-      </w:r>
       <w:bookmarkEnd w:id="10"/>
       <w:bookmarkEnd w:id="11"/>
-      <w:r>
-        <w:rPr>
-          <w:szCs w:val="30"/>
-        </w:rPr>
-        <w:tab/>
-      </w:r>
+    </w:p>
+    <w:p>
+      <w:pPr>
+        <w:pStyle w:val="SAGEHeading2"/>
+      </w:pPr>
+      <w:bookmarkStart w:id="12" w:name="_Toc465759139"/>
+      <w:bookmarkStart w:id="13" w:name="_Toc487213260"/>
+      <w:r>
+        <w:t>Generate files for a customization package</w:t>
+      </w:r>
+      <w:bookmarkEnd w:id="13"/>
     </w:p>
     <w:p>
       <w:pPr>
         <w:pStyle w:val="SAGETaskIntro"/>
       </w:pPr>
       <w:r>
-        <w:t>To create the project and template files:</w:t>
+        <w:t xml:space="preserve">To create the </w:t>
+      </w:r>
+      <w:r>
+        <w:t>JSON, XML and JS files</w:t>
+      </w:r>
+      <w:r>
+        <w:t>:</w:t>
       </w:r>
       <w:r>
         <w:t xml:space="preserve"> </w:t>
@@ -2649,32 +2890,23 @@
         </w:numPr>
       </w:pPr>
       <w:r>
-        <w:t xml:space="preserve">Open Visual Studio, create a new project, and in the new project dialog box, select </w:t>
-      </w:r>
-      <w:r>
-        <w:rPr>
-          <w:rStyle w:val="SAGETextUI"/>
-          <w:color w:val="2B2421" w:themeColor="text1"/>
-        </w:rPr>
-        <w:t>Sage 300 UI Customization Wizard</w:t>
-      </w:r>
-      <w:r>
-        <w:t>.</w:t>
-      </w:r>
-    </w:p>
-    <w:p>
-      <w:pPr>
-        <w:pStyle w:val="SAGEIndentedText"/>
+        <w:t>Open the standalone customization wizard:</w:t>
+      </w:r>
+    </w:p>
+    <w:p>
+      <w:pPr>
+        <w:pStyle w:val="SAGEBodyText"/>
+        <w:ind w:left="360"/>
       </w:pPr>
       <w:r>
         <w:rPr>
           <w:noProof/>
         </w:rPr>
         <w:drawing>
-          <wp:inline distT="0" distB="0" distL="0" distR="0" wp14:anchorId="50214955" wp14:editId="7E54EAAB">
-            <wp:extent cx="5853430" cy="4045585"/>
+          <wp:inline distT="0" distB="0" distL="0" distR="0" wp14:anchorId="04903029" wp14:editId="2A945782">
+            <wp:extent cx="5853430" cy="3569335"/>
             <wp:effectExtent l="0" t="0" r="0" b="0"/>
-            <wp:docPr id="3" name="Picture 3"/>
+            <wp:docPr id="6" name="Picture 6"/>
             <wp:cNvGraphicFramePr>
               <a:graphicFrameLocks xmlns:a="http://schemas.openxmlformats.org/drawingml/2006/main" noChangeAspect="1"/>
             </wp:cNvGraphicFramePr>
@@ -2694,7 +2926,7 @@
                   <pic:spPr>
                     <a:xfrm>
                       <a:off x="0" y="0"/>
-                      <a:ext cx="5853430" cy="4045585"/>
+                      <a:ext cx="5853430" cy="3569335"/>
                     </a:xfrm>
                     <a:prstGeom prst="rect">
                       <a:avLst/>
@@ -2710,15 +2942,97 @@
     <w:p>
       <w:pPr>
         <w:pStyle w:val="SAGENumberedList"/>
-      </w:pPr>
-      <w:r>
-        <w:t xml:space="preserve">Enter the name and location, and then click </w:t>
-      </w:r>
-      <w:r>
-        <w:rPr>
-          <w:rStyle w:val="SAGETextUI"/>
-        </w:rPr>
-        <w:t>OK</w:t>
+        <w:numPr>
+          <w:ilvl w:val="0"/>
+          <w:numId w:val="45"/>
+        </w:numPr>
+      </w:pPr>
+      <w:r>
+        <w:t xml:space="preserve">Populate the fields. Click on the magnifying glass next to Package to look up an existing </w:t>
+      </w:r>
+      <w:r>
+        <w:t>customization</w:t>
+      </w:r>
+      <w:r>
+        <w:t xml:space="preserve"> or click the green plus button to generate a new </w:t>
+      </w:r>
+      <w:r>
+        <w:t>GUID for a new customization.</w:t>
+      </w:r>
+      <w:r>
+        <w:t xml:space="preserve"> </w:t>
+      </w:r>
+    </w:p>
+    <w:p>
+      <w:pPr>
+        <w:pStyle w:val="SAGENumberedList"/>
+        <w:numPr>
+          <w:ilvl w:val="0"/>
+          <w:numId w:val="45"/>
+        </w:numPr>
+      </w:pPr>
+      <w:r>
+        <w:t xml:space="preserve">Enter the name, description, and company name </w:t>
+      </w:r>
+      <w:r>
+        <w:t>for the customization.</w:t>
+      </w:r>
+      <w:r>
+        <w:t xml:space="preserve"> Ensure the compatibility and version are as desired. </w:t>
+      </w:r>
+      <w:r>
+        <w:t xml:space="preserve">A EULA can also be specified at this stage. </w:t>
+      </w:r>
+    </w:p>
+    <w:p>
+      <w:pPr>
+        <w:pStyle w:val="SAGENumberedList"/>
+        <w:numPr>
+          <w:ilvl w:val="0"/>
+          <w:numId w:val="45"/>
+        </w:numPr>
+      </w:pPr>
+      <w:r>
+        <w:t>If a bootstrapper and assembly are required, the developer should proceed to the Visual Studio plugin wizard</w:t>
+      </w:r>
+      <w:r>
+        <w:t xml:space="preserve"> upon completion of this wizard </w:t>
+      </w:r>
+      <w:r>
+        <w:t>(f</w:t>
+      </w:r>
+      <w:r>
+        <w:t>or advanced developers</w:t>
+      </w:r>
+      <w:r>
+        <w:t xml:space="preserve"> only</w:t>
+      </w:r>
+      <w:r>
+        <w:t>)</w:t>
+      </w:r>
+      <w:r>
+        <w:t>. Modification of these two fields is disabled in this wizard.</w:t>
+      </w:r>
+    </w:p>
+    <w:p>
+      <w:pPr>
+        <w:pStyle w:val="SAGENumberedList"/>
+        <w:numPr>
+          <w:ilvl w:val="0"/>
+          <w:numId w:val="45"/>
+        </w:numPr>
+      </w:pPr>
+      <w:r>
+        <w:t xml:space="preserve">Click </w:t>
+      </w:r>
+      <w:r>
+        <w:rPr>
+          <w:b/>
+        </w:rPr>
+        <w:t>Next</w:t>
+      </w:r>
+      <w:r>
+        <w:t xml:space="preserve"> to proceed</w:t>
       </w:r>
       <w:r>
         <w:t>.</w:t>
@@ -2726,20 +3040,33 @@
     </w:p>
     <w:p>
       <w:pPr>
-        <w:pStyle w:val="SAGEIndentedText"/>
-      </w:pPr>
-      <w:r>
-        <w:t>The customization wizard page appears:</w:t>
-      </w:r>
-    </w:p>
-    <w:p>
-      <w:pPr>
-        <w:pStyle w:val="SAGEIndentedText"/>
-      </w:pPr>
-    </w:p>
-    <w:p>
-      <w:pPr>
-        <w:pStyle w:val="SAGEIndentedText"/>
+        <w:pStyle w:val="SAGENumberedList"/>
+        <w:numPr>
+          <w:ilvl w:val="0"/>
+          <w:numId w:val="45"/>
+        </w:numPr>
+      </w:pPr>
+      <w:r>
+        <w:t xml:space="preserve">Right click the Screens </w:t>
+      </w:r>
+      <w:r>
+        <w:t>tree node</w:t>
+      </w:r>
+      <w:r>
+        <w:t xml:space="preserve"> to </w:t>
+      </w:r>
+      <w:r>
+        <w:t>add a screen.</w:t>
+      </w:r>
+    </w:p>
+    <w:p>
+      <w:pPr>
+        <w:pStyle w:val="SAGENumberedList"/>
+        <w:numPr>
+          <w:ilvl w:val="0"/>
+          <w:numId w:val="0"/>
+        </w:numPr>
+        <w:ind w:left="340"/>
       </w:pPr>
       <w:r>
         <w:rPr>
@@ -2747,10 +3074,10 @@
         </w:rPr>
         <w:lastRenderedPageBreak/>
         <w:drawing>
-          <wp:inline distT="0" distB="0" distL="0" distR="0" wp14:anchorId="63A1DE0D" wp14:editId="39D6F2D5">
-            <wp:extent cx="5853430" cy="5655310"/>
-            <wp:effectExtent l="0" t="0" r="0" b="2540"/>
-            <wp:docPr id="9" name="Picture 9"/>
+          <wp:inline distT="0" distB="0" distL="0" distR="0">
+            <wp:extent cx="5853430" cy="3577590"/>
+            <wp:effectExtent l="0" t="0" r="0" b="3810"/>
+            <wp:docPr id="11" name="Picture 11"/>
             <wp:cNvGraphicFramePr>
               <a:graphicFrameLocks xmlns:a="http://schemas.openxmlformats.org/drawingml/2006/main" noChangeAspect="1"/>
             </wp:cNvGraphicFramePr>
@@ -2758,11 +3085,17 @@
               <a:graphicData uri="http://schemas.openxmlformats.org/drawingml/2006/picture">
                 <pic:pic xmlns:pic="http://schemas.openxmlformats.org/drawingml/2006/picture">
                   <pic:nvPicPr>
-                    <pic:cNvPr id="1" name=""/>
+                    <pic:cNvPr id="11" name="standalone2.png"/>
                     <pic:cNvPicPr/>
                   </pic:nvPicPr>
                   <pic:blipFill>
-                    <a:blip r:embed="rId22"/>
+                    <a:blip r:embed="rId22">
+                      <a:extLst>
+                        <a:ext uri="{28A0092B-C50C-407E-A947-70E740481C1C}">
+                          <a14:useLocalDpi xmlns:a14="http://schemas.microsoft.com/office/drawing/2010/main" val="0"/>
+                        </a:ext>
+                      </a:extLst>
+                    </a:blip>
                     <a:stretch>
                       <a:fillRect/>
                     </a:stretch>
@@ -2770,7 +3103,7 @@
                   <pic:spPr>
                     <a:xfrm>
                       <a:off x="0" y="0"/>
-                      <a:ext cx="5853430" cy="5655310"/>
+                      <a:ext cx="5853430" cy="3577590"/>
                     </a:xfrm>
                     <a:prstGeom prst="rect">
                       <a:avLst/>
@@ -2786,24 +3119,243 @@
     <w:p>
       <w:pPr>
         <w:pStyle w:val="SAGENumberedList"/>
-      </w:pPr>
-      <w:r>
-        <w:t>Enter the Company Name.</w:t>
+        <w:numPr>
+          <w:ilvl w:val="0"/>
+          <w:numId w:val="45"/>
+        </w:numPr>
+      </w:pPr>
+      <w:r>
+        <w:t>Select the module id, category and target screen as desired</w:t>
+      </w:r>
+      <w:r>
+        <w:t>.</w:t>
+      </w:r>
+      <w:r>
+        <w:t xml:space="preserve"> The rest of the fields will autofill themselves.</w:t>
+      </w:r>
+      <w:r>
+        <w:t xml:space="preserve"> </w:t>
+      </w:r>
+      <w:r>
+        <w:t>When finished, c</w:t>
+      </w:r>
+      <w:r>
+        <w:t>lick</w:t>
+      </w:r>
+      <w:r>
+        <w:t xml:space="preserve"> </w:t>
+      </w:r>
+      <w:r>
+        <w:rPr>
+          <w:b/>
+        </w:rPr>
+        <w:t>Save</w:t>
+      </w:r>
+      <w:r>
+        <w:t>.</w:t>
+      </w:r>
+      <w:r>
+        <w:t xml:space="preserve"> Repeat</w:t>
+      </w:r>
+      <w:r>
+        <w:t xml:space="preserve"> these steps</w:t>
+      </w:r>
+      <w:r>
+        <w:t xml:space="preserve"> to </w:t>
+      </w:r>
+      <w:r>
+        <w:t>add</w:t>
+      </w:r>
+      <w:r>
+        <w:t xml:space="preserve"> another screen. Press </w:t>
+      </w:r>
+      <w:r>
+        <w:rPr>
+          <w:b/>
+        </w:rPr>
+        <w:t>Next</w:t>
+      </w:r>
+      <w:r>
+        <w:t xml:space="preserve"> to proceed.</w:t>
       </w:r>
     </w:p>
     <w:p>
       <w:pPr>
         <w:pStyle w:val="SAGENumberedList"/>
-      </w:pPr>
-      <w:r>
-        <w:t xml:space="preserve">Select a Module ID, Category and Screen Name and then click </w:t>
+        <w:numPr>
+          <w:ilvl w:val="0"/>
+          <w:numId w:val="0"/>
+        </w:numPr>
+        <w:ind w:left="340"/>
+      </w:pPr>
+      <w:r>
+        <w:rPr>
+          <w:noProof/>
+        </w:rPr>
+        <w:drawing>
+          <wp:inline distT="0" distB="0" distL="0" distR="0">
+            <wp:extent cx="5853430" cy="3569335"/>
+            <wp:effectExtent l="0" t="0" r="0" b="0"/>
+            <wp:docPr id="13" name="Picture 13"/>
+            <wp:cNvGraphicFramePr>
+              <a:graphicFrameLocks xmlns:a="http://schemas.openxmlformats.org/drawingml/2006/main" noChangeAspect="1"/>
+            </wp:cNvGraphicFramePr>
+            <a:graphic xmlns:a="http://schemas.openxmlformats.org/drawingml/2006/main">
+              <a:graphicData uri="http://schemas.openxmlformats.org/drawingml/2006/picture">
+                <pic:pic xmlns:pic="http://schemas.openxmlformats.org/drawingml/2006/picture">
+                  <pic:nvPicPr>
+                    <pic:cNvPr id="13" name="standalone3.png"/>
+                    <pic:cNvPicPr/>
+                  </pic:nvPicPr>
+                  <pic:blipFill>
+                    <a:blip r:embed="rId23">
+                      <a:extLst>
+                        <a:ext uri="{28A0092B-C50C-407E-A947-70E740481C1C}">
+                          <a14:useLocalDpi xmlns:a14="http://schemas.microsoft.com/office/drawing/2010/main" val="0"/>
+                        </a:ext>
+                      </a:extLst>
+                    </a:blip>
+                    <a:stretch>
+                      <a:fillRect/>
+                    </a:stretch>
+                  </pic:blipFill>
+                  <pic:spPr>
+                    <a:xfrm>
+                      <a:off x="0" y="0"/>
+                      <a:ext cx="5853430" cy="3569335"/>
+                    </a:xfrm>
+                    <a:prstGeom prst="rect">
+                      <a:avLst/>
+                    </a:prstGeom>
+                  </pic:spPr>
+                </pic:pic>
+              </a:graphicData>
+            </a:graphic>
+          </wp:inline>
+        </w:drawing>
+      </w:r>
+    </w:p>
+    <w:p>
+      <w:pPr>
+        <w:pStyle w:val="SAGENumberedList"/>
+        <w:numPr>
+          <w:ilvl w:val="0"/>
+          <w:numId w:val="45"/>
+        </w:numPr>
+      </w:pPr>
+      <w:r>
+        <w:lastRenderedPageBreak/>
+        <w:t>Rig</w:t>
+      </w:r>
+      <w:r>
+        <w:t xml:space="preserve">ht </w:t>
+      </w:r>
+      <w:r>
+        <w:t>click</w:t>
+      </w:r>
+      <w:r>
+        <w:t xml:space="preserve"> the created screen to add a control.</w:t>
+      </w:r>
+    </w:p>
+    <w:p>
+      <w:pPr>
+        <w:pStyle w:val="SAGENumberedList"/>
+        <w:numPr>
+          <w:ilvl w:val="0"/>
+          <w:numId w:val="0"/>
+        </w:numPr>
+        <w:ind w:left="340"/>
+      </w:pPr>
+      <w:r>
+        <w:rPr>
+          <w:noProof/>
+        </w:rPr>
+        <w:drawing>
+          <wp:inline distT="0" distB="0" distL="0" distR="0">
+            <wp:extent cx="5853430" cy="3569335"/>
+            <wp:effectExtent l="0" t="0" r="0" b="0"/>
+            <wp:docPr id="17" name="Picture 17"/>
+            <wp:cNvGraphicFramePr>
+              <a:graphicFrameLocks xmlns:a="http://schemas.openxmlformats.org/drawingml/2006/main" noChangeAspect="1"/>
+            </wp:cNvGraphicFramePr>
+            <a:graphic xmlns:a="http://schemas.openxmlformats.org/drawingml/2006/main">
+              <a:graphicData uri="http://schemas.openxmlformats.org/drawingml/2006/picture">
+                <pic:pic xmlns:pic="http://schemas.openxmlformats.org/drawingml/2006/picture">
+                  <pic:nvPicPr>
+                    <pic:cNvPr id="17" name="standalone4.png"/>
+                    <pic:cNvPicPr/>
+                  </pic:nvPicPr>
+                  <pic:blipFill>
+                    <a:blip r:embed="rId24">
+                      <a:extLst>
+                        <a:ext uri="{28A0092B-C50C-407E-A947-70E740481C1C}">
+                          <a14:useLocalDpi xmlns:a14="http://schemas.microsoft.com/office/drawing/2010/main" val="0"/>
+                        </a:ext>
+                      </a:extLst>
+                    </a:blip>
+                    <a:stretch>
+                      <a:fillRect/>
+                    </a:stretch>
+                  </pic:blipFill>
+                  <pic:spPr>
+                    <a:xfrm>
+                      <a:off x="0" y="0"/>
+                      <a:ext cx="5853430" cy="3569335"/>
+                    </a:xfrm>
+                    <a:prstGeom prst="rect">
+                      <a:avLst/>
+                    </a:prstGeom>
+                  </pic:spPr>
+                </pic:pic>
+              </a:graphicData>
+            </a:graphic>
+          </wp:inline>
+        </w:drawing>
+      </w:r>
+    </w:p>
+    <w:p>
+      <w:pPr>
+        <w:pStyle w:val="SAGENumberedList"/>
+        <w:numPr>
+          <w:ilvl w:val="0"/>
+          <w:numId w:val="45"/>
+        </w:numPr>
+      </w:pPr>
+      <w:r>
+        <w:t>Fill in the required fields</w:t>
+      </w:r>
+      <w:r>
+        <w:t xml:space="preserve">. </w:t>
+      </w:r>
+      <w:r>
+        <w:t>When finished, c</w:t>
+      </w:r>
+      <w:r>
+        <w:t xml:space="preserve">lick </w:t>
       </w:r>
       <w:r>
         <w:rPr>
           <w:b/>
-          <w:color w:val="2B2421" w:themeColor="text1"/>
-        </w:rPr>
-        <w:t>OK</w:t>
+        </w:rPr>
+        <w:t>Save</w:t>
+      </w:r>
+      <w:r>
+        <w:t>. Repeat these steps to add</w:t>
+      </w:r>
+      <w:r>
+        <w:t xml:space="preserve"> another control</w:t>
+      </w:r>
+      <w:r>
+        <w:t xml:space="preserve">. Press </w:t>
+      </w:r>
+      <w:r>
+        <w:rPr>
+          <w:b/>
+        </w:rPr>
+        <w:t>Next</w:t>
+      </w:r>
+      <w:r>
+        <w:t xml:space="preserve"> to proceed</w:t>
       </w:r>
       <w:r>
         <w:t>.</w:t>
@@ -2811,60 +3363,185 @@
     </w:p>
     <w:p>
       <w:pPr>
+        <w:pStyle w:val="SAGENumberedList"/>
+        <w:numPr>
+          <w:ilvl w:val="0"/>
+          <w:numId w:val="0"/>
+        </w:numPr>
+        <w:ind w:left="340"/>
+      </w:pPr>
+      <w:r>
+        <w:rPr>
+          <w:noProof/>
+        </w:rPr>
+        <w:drawing>
+          <wp:inline distT="0" distB="0" distL="0" distR="0">
+            <wp:extent cx="5853430" cy="3569335"/>
+            <wp:effectExtent l="0" t="0" r="0" b="0"/>
+            <wp:docPr id="18" name="Picture 18"/>
+            <wp:cNvGraphicFramePr>
+              <a:graphicFrameLocks xmlns:a="http://schemas.openxmlformats.org/drawingml/2006/main" noChangeAspect="1"/>
+            </wp:cNvGraphicFramePr>
+            <a:graphic xmlns:a="http://schemas.openxmlformats.org/drawingml/2006/main">
+              <a:graphicData uri="http://schemas.openxmlformats.org/drawingml/2006/picture">
+                <pic:pic xmlns:pic="http://schemas.openxmlformats.org/drawingml/2006/picture">
+                  <pic:nvPicPr>
+                    <pic:cNvPr id="18" name="standalone5.png"/>
+                    <pic:cNvPicPr/>
+                  </pic:nvPicPr>
+                  <pic:blipFill>
+                    <a:blip r:embed="rId25">
+                      <a:extLst>
+                        <a:ext uri="{28A0092B-C50C-407E-A947-70E740481C1C}">
+                          <a14:useLocalDpi xmlns:a14="http://schemas.microsoft.com/office/drawing/2010/main" val="0"/>
+                        </a:ext>
+                      </a:extLst>
+                    </a:blip>
+                    <a:stretch>
+                      <a:fillRect/>
+                    </a:stretch>
+                  </pic:blipFill>
+                  <pic:spPr>
+                    <a:xfrm>
+                      <a:off x="0" y="0"/>
+                      <a:ext cx="5853430" cy="3569335"/>
+                    </a:xfrm>
+                    <a:prstGeom prst="rect">
+                      <a:avLst/>
+                    </a:prstGeom>
+                  </pic:spPr>
+                </pic:pic>
+              </a:graphicData>
+            </a:graphic>
+          </wp:inline>
+        </w:drawing>
+      </w:r>
+    </w:p>
+    <w:p>
+      <w:pPr>
+        <w:pStyle w:val="SAGENumberedList"/>
+        <w:numPr>
+          <w:ilvl w:val="0"/>
+          <w:numId w:val="45"/>
+        </w:numPr>
+      </w:pPr>
+      <w:r>
+        <w:lastRenderedPageBreak/>
+        <w:t>The wizard will preview the contents of the generated JSON and XML file</w:t>
+      </w:r>
+      <w:r>
+        <w:t>s</w:t>
+      </w:r>
+      <w:r>
+        <w:t>.</w:t>
+      </w:r>
+      <w:r>
+        <w:t xml:space="preserve"> </w:t>
+      </w:r>
+      <w:r>
+        <w:t xml:space="preserve">If there are any corrections to be made, press </w:t>
+      </w:r>
+      <w:r>
+        <w:rPr>
+          <w:b/>
+        </w:rPr>
+        <w:t>Back</w:t>
+      </w:r>
+      <w:r>
+        <w:t xml:space="preserve"> to return to the previous step. </w:t>
+      </w:r>
+      <w:r>
+        <w:t xml:space="preserve">Click </w:t>
+      </w:r>
+      <w:r>
+        <w:rPr>
+          <w:b/>
+        </w:rPr>
+        <w:t>Generate</w:t>
+      </w:r>
+      <w:r>
+        <w:t xml:space="preserve"> to </w:t>
+      </w:r>
+      <w:r>
+        <w:t>finaliz</w:t>
+      </w:r>
+      <w:r>
+        <w:t>e the customization files.</w:t>
+      </w:r>
+    </w:p>
+    <w:p>
+      <w:pPr>
+        <w:pStyle w:val="SAGENumberedList"/>
+        <w:numPr>
+          <w:ilvl w:val="0"/>
+          <w:numId w:val="0"/>
+        </w:numPr>
+        <w:ind w:left="340"/>
+      </w:pPr>
+      <w:r>
+        <w:rPr>
+          <w:noProof/>
+        </w:rPr>
+        <w:drawing>
+          <wp:inline distT="0" distB="0" distL="0" distR="0">
+            <wp:extent cx="5853430" cy="3569335"/>
+            <wp:effectExtent l="0" t="0" r="0" b="0"/>
+            <wp:docPr id="19" name="Picture 19"/>
+            <wp:cNvGraphicFramePr>
+              <a:graphicFrameLocks xmlns:a="http://schemas.openxmlformats.org/drawingml/2006/main" noChangeAspect="1"/>
+            </wp:cNvGraphicFramePr>
+            <a:graphic xmlns:a="http://schemas.openxmlformats.org/drawingml/2006/main">
+              <a:graphicData uri="http://schemas.openxmlformats.org/drawingml/2006/picture">
+                <pic:pic xmlns:pic="http://schemas.openxmlformats.org/drawingml/2006/picture">
+                  <pic:nvPicPr>
+                    <pic:cNvPr id="19" name="standalone6.png"/>
+                    <pic:cNvPicPr/>
+                  </pic:nvPicPr>
+                  <pic:blipFill>
+                    <a:blip r:embed="rId26">
+                      <a:extLst>
+                        <a:ext uri="{28A0092B-C50C-407E-A947-70E740481C1C}">
+                          <a14:useLocalDpi xmlns:a14="http://schemas.microsoft.com/office/drawing/2010/main" val="0"/>
+                        </a:ext>
+                      </a:extLst>
+                    </a:blip>
+                    <a:stretch>
+                      <a:fillRect/>
+                    </a:stretch>
+                  </pic:blipFill>
+                  <pic:spPr>
+                    <a:xfrm>
+                      <a:off x="0" y="0"/>
+                      <a:ext cx="5853430" cy="3569335"/>
+                    </a:xfrm>
+                    <a:prstGeom prst="rect">
+                      <a:avLst/>
+                    </a:prstGeom>
+                  </pic:spPr>
+                </pic:pic>
+              </a:graphicData>
+            </a:graphic>
+          </wp:inline>
+        </w:drawing>
+      </w:r>
+    </w:p>
+    <w:p>
+      <w:pPr>
+        <w:pStyle w:val="SAGEBodyText"/>
+      </w:pPr>
+    </w:p>
+    <w:p>
+      <w:pPr>
         <w:pStyle w:val="SAGEIndentedText"/>
       </w:pPr>
       <w:r>
-        <w:t>The wizard generates the C# Custom</w:t>
-      </w:r>
-      <w:r>
-        <w:t>ization</w:t>
-      </w:r>
-      <w:r>
-        <w:t xml:space="preserve"> Project and creates a custom settings file, JavaScript template file, and </w:t>
-      </w:r>
-      <w:r>
-        <w:t xml:space="preserve">a </w:t>
-      </w:r>
-      <w:r>
-        <w:t xml:space="preserve">validating XSD file in </w:t>
-      </w:r>
-      <w:r>
-        <w:rPr>
-          <w:rStyle w:val="SAGETextFilename"/>
-          <w:i/>
-        </w:rPr>
-        <w:t xml:space="preserve">{Sage300 installed shared data </w:t>
-      </w:r>
-      <w:proofErr w:type="gramStart"/>
-      <w:r>
-        <w:rPr>
-          <w:rStyle w:val="SAGETextFilename"/>
-          <w:i/>
-        </w:rPr>
-        <w:t>folder}\</w:t>
-      </w:r>
-      <w:proofErr w:type="gramEnd"/>
-      <w:r>
-        <w:rPr>
-          <w:rStyle w:val="SAGETextFilename"/>
-          <w:i/>
-        </w:rPr>
-        <w:t>Customization}</w:t>
-      </w:r>
-      <w:r>
-        <w:rPr>
-          <w:rStyle w:val="SAGETextFilename"/>
-          <w:color w:val="2B2421" w:themeColor="text1"/>
-        </w:rPr>
-        <w:t>.</w:t>
-      </w:r>
-    </w:p>
-    <w:p>
-      <w:pPr>
-        <w:pStyle w:val="SAGEIndentedText"/>
-      </w:pPr>
-      <w:r>
-        <w:t>Template files are generated as follows:</w:t>
+        <w:t>Template files are generated as follows</w:t>
+      </w:r>
+      <w:r>
+        <w:t xml:space="preserve"> in the Folder specified in Step 1</w:t>
+      </w:r>
+      <w:r>
+        <w:t>:</w:t>
       </w:r>
     </w:p>
     <w:p>
@@ -3012,44 +3689,190 @@
         <w:rPr>
           <w:b/>
         </w:rPr>
+        <w:t xml:space="preserve">Note: </w:t>
+      </w:r>
+      <w:r>
+        <w:t>Do not change the names of the generated files. These determine which screen the cus</w:t>
+      </w:r>
+      <w:r>
+        <w:t xml:space="preserve">tomization will be applied to. </w:t>
+      </w:r>
+    </w:p>
+    <w:p>
+      <w:pPr>
+        <w:pStyle w:val="SAGEBodyText"/>
+      </w:pPr>
+      <w:r>
+        <w:t xml:space="preserve">For </w:t>
+      </w:r>
+      <w:r>
+        <w:t>detailed descriptions of all JSON and XML fields, refer to the XML File Specification document and the JSON File Specification document.</w:t>
+      </w:r>
+    </w:p>
+    <w:p>
+      <w:pPr>
+        <w:pStyle w:val="SAGEBodyText"/>
+      </w:pPr>
+      <w:r>
+        <w:t xml:space="preserve">At this point, if </w:t>
+      </w:r>
+      <w:r>
+        <w:t xml:space="preserve">a solution or </w:t>
+      </w:r>
+      <w:r>
+        <w:t>endpoint customization is required, then you should proceed to the Visual Studio plugin wizard.</w:t>
+      </w:r>
+    </w:p>
+    <w:p>
+      <w:pPr>
+        <w:pStyle w:val="SAGEBodyText"/>
+      </w:pPr>
+    </w:p>
+    <w:p>
+      <w:pPr>
+        <w:pStyle w:val="SAGEBodyText"/>
+      </w:pPr>
+    </w:p>
+    <w:p>
+      <w:pPr>
+        <w:pStyle w:val="SAGEHeading2"/>
+      </w:pPr>
+      <w:bookmarkStart w:id="14" w:name="_Toc487213261"/>
+      <w:r>
+        <w:rPr>
+          <w:szCs w:val="30"/>
+        </w:rPr>
+        <w:t>Create the customization projec</w:t>
+      </w:r>
+      <w:bookmarkEnd w:id="12"/>
+      <w:r>
+        <w:rPr>
+          <w:szCs w:val="30"/>
+        </w:rPr>
+        <w:t>t</w:t>
+      </w:r>
+      <w:r>
+        <w:rPr>
+          <w:szCs w:val="30"/>
+        </w:rPr>
+        <w:tab/>
+      </w:r>
+      <w:r>
+        <w:rPr>
+          <w:szCs w:val="30"/>
+        </w:rPr>
+        <w:t>(optional)</w:t>
+      </w:r>
+      <w:bookmarkEnd w:id="14"/>
+    </w:p>
+    <w:p>
+      <w:pPr>
+        <w:pStyle w:val="SAGETaskIntro"/>
+      </w:pPr>
+      <w:r>
         <w:lastRenderedPageBreak/>
-        <w:t xml:space="preserve">Note: </w:t>
-      </w:r>
-      <w:r>
-        <w:t xml:space="preserve">Do not change the names of the generated files. These determine which screen the customization will be applied to. </w:t>
+        <w:t>To creat</w:t>
+      </w:r>
+      <w:r>
+        <w:t>e the project</w:t>
+      </w:r>
+      <w:r>
+        <w:t>:</w:t>
+      </w:r>
+      <w:r>
+        <w:t xml:space="preserve"> </w:t>
+      </w:r>
+      <w:r>
+        <w:t>(</w:t>
+      </w:r>
+      <w:r>
+        <w:rPr>
+          <w:b w:val="0"/>
+        </w:rPr>
+        <w:t xml:space="preserve">refer to </w:t>
+      </w:r>
+      <w:r>
+        <w:rPr>
+          <w:b w:val="0"/>
+          <w:i/>
+        </w:rPr>
+        <w:t>Sample1 - OE Order Entry Customization</w:t>
+      </w:r>
+      <w:r>
+        <w:t>)</w:t>
       </w:r>
     </w:p>
     <w:p>
       <w:pPr>
         <w:pStyle w:val="SAGENumberedList"/>
-      </w:pPr>
-      <w:r>
-        <w:t xml:space="preserve">Select </w:t>
-      </w:r>
-      <w:proofErr w:type="spellStart"/>
-      <w:r>
-        <w:rPr>
-          <w:color w:val="00B0F0"/>
-        </w:rPr>
-        <w:t>Nuget</w:t>
-      </w:r>
-      <w:proofErr w:type="spellEnd"/>
-      <w:r>
-        <w:rPr>
-          <w:color w:val="00B0F0"/>
-        </w:rPr>
-        <w:t xml:space="preserve"> Package Manager </w:t>
-      </w:r>
-      <w:r>
-        <w:t xml:space="preserve">and restore </w:t>
-      </w:r>
-      <w:proofErr w:type="spellStart"/>
-      <w:r>
-        <w:t>Nuget</w:t>
-      </w:r>
-      <w:proofErr w:type="spellEnd"/>
-      <w:r>
-        <w:t xml:space="preserve"> Packages</w:t>
+        <w:numPr>
+          <w:ilvl w:val="0"/>
+          <w:numId w:val="45"/>
+        </w:numPr>
+      </w:pPr>
+      <w:r>
+        <w:t xml:space="preserve">Open Visual Studio, create a new project, and in the new project dialog box, select </w:t>
+      </w:r>
+      <w:r>
+        <w:rPr>
+          <w:rStyle w:val="SAGETextUI"/>
+          <w:color w:val="2B2421" w:themeColor="text1"/>
+        </w:rPr>
+        <w:t>Sage 300 UI Customization Wizard</w:t>
+      </w:r>
+      <w:r>
+        <w:t>.</w:t>
+      </w:r>
+    </w:p>
+    <w:p>
+      <w:pPr>
+        <w:pStyle w:val="SAGEIndentedText"/>
+      </w:pPr>
+      <w:r>
+        <w:rPr>
+          <w:noProof/>
+        </w:rPr>
+        <w:drawing>
+          <wp:inline distT="0" distB="0" distL="0" distR="0">
+            <wp:extent cx="5853430" cy="4054475"/>
+            <wp:effectExtent l="0" t="0" r="0" b="3175"/>
+            <wp:docPr id="5" name="Picture 5"/>
+            <wp:cNvGraphicFramePr>
+              <a:graphicFrameLocks xmlns:a="http://schemas.openxmlformats.org/drawingml/2006/main" noChangeAspect="1"/>
+            </wp:cNvGraphicFramePr>
+            <a:graphic xmlns:a="http://schemas.openxmlformats.org/drawingml/2006/main">
+              <a:graphicData uri="http://schemas.openxmlformats.org/drawingml/2006/picture">
+                <pic:pic xmlns:pic="http://schemas.openxmlformats.org/drawingml/2006/picture">
+                  <pic:nvPicPr>
+                    <pic:cNvPr id="5" name="custom1.png"/>
+                    <pic:cNvPicPr/>
+                  </pic:nvPicPr>
+                  <pic:blipFill>
+                    <a:blip r:embed="rId27">
+                      <a:extLst>
+                        <a:ext uri="{28A0092B-C50C-407E-A947-70E740481C1C}">
+                          <a14:useLocalDpi xmlns:a14="http://schemas.microsoft.com/office/drawing/2010/main" val="0"/>
+                        </a:ext>
+                      </a:extLst>
+                    </a:blip>
+                    <a:stretch>
+                      <a:fillRect/>
+                    </a:stretch>
+                  </pic:blipFill>
+                  <pic:spPr>
+                    <a:xfrm>
+                      <a:off x="0" y="0"/>
+                      <a:ext cx="5853430" cy="4054475"/>
+                    </a:xfrm>
+                    <a:prstGeom prst="rect">
+                      <a:avLst/>
+                    </a:prstGeom>
+                  </pic:spPr>
+                </pic:pic>
+              </a:graphicData>
+            </a:graphic>
+          </wp:inline>
+        </w:drawing>
       </w:r>
     </w:p>
     <w:p>
@@ -3057,41 +3880,268 @@
         <w:pStyle w:val="SAGENumberedList"/>
       </w:pPr>
       <w:r>
-        <w:t>Compile the project and make s</w:t>
-      </w:r>
-      <w:r>
-        <w:t xml:space="preserve">ure it does not have any </w:t>
-      </w:r>
-      <w:r>
-        <w:t>compilation</w:t>
-      </w:r>
-      <w:r>
-        <w:t xml:space="preserve"> errors.</w:t>
-      </w:r>
-    </w:p>
-    <w:p>
-      <w:pPr>
-        <w:pStyle w:val="SAGEHeading2"/>
+        <w:t xml:space="preserve">Enter the name and location, and then click </w:t>
+      </w:r>
+      <w:r>
+        <w:rPr>
+          <w:rStyle w:val="SAGETextUI"/>
+        </w:rPr>
+        <w:t>OK</w:t>
+      </w:r>
+      <w:r>
+        <w:t>.</w:t>
+      </w:r>
+    </w:p>
+    <w:p>
+      <w:pPr>
+        <w:pStyle w:val="SAGEIndentedText"/>
+      </w:pPr>
+      <w:r>
+        <w:t>The customization wizard page appears:</w:t>
+      </w:r>
+    </w:p>
+    <w:p>
+      <w:pPr>
+        <w:pStyle w:val="SAGEIndentedText"/>
+      </w:pPr>
+    </w:p>
+    <w:p>
+      <w:pPr>
+        <w:pStyle w:val="SAGEIndentedText"/>
+      </w:pPr>
+      <w:r>
+        <w:rPr>
+          <w:noProof/>
+        </w:rPr>
+        <w:lastRenderedPageBreak/>
+        <w:drawing>
+          <wp:inline distT="0" distB="0" distL="0" distR="0">
+            <wp:extent cx="5853430" cy="3569335"/>
+            <wp:effectExtent l="0" t="0" r="0" b="0"/>
+            <wp:docPr id="12" name="Picture 12"/>
+            <wp:cNvGraphicFramePr>
+              <a:graphicFrameLocks xmlns:a="http://schemas.openxmlformats.org/drawingml/2006/main" noChangeAspect="1"/>
+            </wp:cNvGraphicFramePr>
+            <a:graphic xmlns:a="http://schemas.openxmlformats.org/drawingml/2006/main">
+              <a:graphicData uri="http://schemas.openxmlformats.org/drawingml/2006/picture">
+                <pic:pic xmlns:pic="http://schemas.openxmlformats.org/drawingml/2006/picture">
+                  <pic:nvPicPr>
+                    <pic:cNvPr id="12" name="custom2a.png"/>
+                    <pic:cNvPicPr/>
+                  </pic:nvPicPr>
+                  <pic:blipFill>
+                    <a:blip r:embed="rId28">
+                      <a:extLst>
+                        <a:ext uri="{28A0092B-C50C-407E-A947-70E740481C1C}">
+                          <a14:useLocalDpi xmlns:a14="http://schemas.microsoft.com/office/drawing/2010/main" val="0"/>
+                        </a:ext>
+                      </a:extLst>
+                    </a:blip>
+                    <a:stretch>
+                      <a:fillRect/>
+                    </a:stretch>
+                  </pic:blipFill>
+                  <pic:spPr>
+                    <a:xfrm>
+                      <a:off x="0" y="0"/>
+                      <a:ext cx="5853430" cy="3569335"/>
+                    </a:xfrm>
+                    <a:prstGeom prst="rect">
+                      <a:avLst/>
+                    </a:prstGeom>
+                  </pic:spPr>
+                </pic:pic>
+              </a:graphicData>
+            </a:graphic>
+          </wp:inline>
+        </w:drawing>
+      </w:r>
+    </w:p>
+    <w:p>
+      <w:pPr>
+        <w:pStyle w:val="SAGENumberedList"/>
+      </w:pPr>
+      <w:r>
+        <w:t xml:space="preserve">Click </w:t>
+      </w:r>
+      <w:r>
+        <w:t xml:space="preserve">on </w:t>
+      </w:r>
+      <w:r>
+        <w:t>the magnifying g</w:t>
+      </w:r>
+      <w:r>
+        <w:t xml:space="preserve">lass </w:t>
+      </w:r>
+      <w:r>
+        <w:t>n</w:t>
+      </w:r>
+      <w:r>
+        <w:t>ext to Package to select the manifest</w:t>
+      </w:r>
+      <w:r>
+        <w:t xml:space="preserve"> JSON</w:t>
+      </w:r>
+      <w:r>
+        <w:t xml:space="preserve"> file</w:t>
+      </w:r>
+      <w:r>
+        <w:t xml:space="preserve"> (see the Manifest JSON File Specifications document for</w:t>
+      </w:r>
+      <w:r>
+        <w:t xml:space="preserve"> additional details</w:t>
+      </w:r>
+      <w:r>
+        <w:t>).</w:t>
+      </w:r>
+    </w:p>
+    <w:p>
+      <w:pPr>
+        <w:pStyle w:val="SAGENumberedList"/>
+      </w:pPr>
+      <w:r>
+        <w:t>The rest of the fields will populate according to the contents of the file:</w:t>
+      </w:r>
+    </w:p>
+    <w:p>
+      <w:pPr>
+        <w:pStyle w:val="SAGENumberedList"/>
         <w:numPr>
           <w:ilvl w:val="0"/>
           <w:numId w:val="0"/>
         </w:numPr>
-        <w:ind w:left="734" w:hanging="734"/>
+        <w:ind w:left="340"/>
+      </w:pPr>
+      <w:r>
+        <w:rPr>
+          <w:noProof/>
+        </w:rPr>
+        <w:drawing>
+          <wp:inline distT="0" distB="0" distL="0" distR="0" wp14:anchorId="427681C6" wp14:editId="575D5595">
+            <wp:extent cx="5853430" cy="3569335"/>
+            <wp:effectExtent l="0" t="0" r="0" b="0"/>
+            <wp:docPr id="14" name="Picture 14"/>
+            <wp:cNvGraphicFramePr>
+              <a:graphicFrameLocks xmlns:a="http://schemas.openxmlformats.org/drawingml/2006/main" noChangeAspect="1"/>
+            </wp:cNvGraphicFramePr>
+            <a:graphic xmlns:a="http://schemas.openxmlformats.org/drawingml/2006/main">
+              <a:graphicData uri="http://schemas.openxmlformats.org/drawingml/2006/picture">
+                <pic:pic xmlns:pic="http://schemas.openxmlformats.org/drawingml/2006/picture">
+                  <pic:nvPicPr>
+                    <pic:cNvPr id="14" name="custom2.png"/>
+                    <pic:cNvPicPr/>
+                  </pic:nvPicPr>
+                  <pic:blipFill>
+                    <a:blip r:embed="rId29">
+                      <a:extLst>
+                        <a:ext uri="{28A0092B-C50C-407E-A947-70E740481C1C}">
+                          <a14:useLocalDpi xmlns:a14="http://schemas.microsoft.com/office/drawing/2010/main" val="0"/>
+                        </a:ext>
+                      </a:extLst>
+                    </a:blip>
+                    <a:stretch>
+                      <a:fillRect/>
+                    </a:stretch>
+                  </pic:blipFill>
+                  <pic:spPr>
+                    <a:xfrm>
+                      <a:off x="0" y="0"/>
+                      <a:ext cx="5853430" cy="3569335"/>
+                    </a:xfrm>
+                    <a:prstGeom prst="rect">
+                      <a:avLst/>
+                    </a:prstGeom>
+                  </pic:spPr>
+                </pic:pic>
+              </a:graphicData>
+            </a:graphic>
+          </wp:inline>
+        </w:drawing>
+      </w:r>
+    </w:p>
+    <w:p>
+      <w:pPr>
+        <w:pStyle w:val="SAGENumberedList"/>
+      </w:pPr>
+      <w:r>
+        <w:lastRenderedPageBreak/>
+        <w:t xml:space="preserve">Click </w:t>
+      </w:r>
+      <w:r>
+        <w:rPr>
+          <w:b/>
+        </w:rPr>
+        <w:t>Generate</w:t>
+      </w:r>
+      <w:r>
+        <w:t xml:space="preserve"> to create the solution.</w:t>
+      </w:r>
+    </w:p>
+    <w:p>
+      <w:pPr>
+        <w:pStyle w:val="SAGENumberedList"/>
+      </w:pPr>
+      <w:r>
+        <w:t xml:space="preserve">Select </w:t>
+      </w:r>
+      <w:proofErr w:type="spellStart"/>
+      <w:r>
+        <w:rPr>
+          <w:color w:val="00B0F0"/>
+        </w:rPr>
+        <w:t>Nuget</w:t>
+      </w:r>
+      <w:proofErr w:type="spellEnd"/>
+      <w:r>
+        <w:rPr>
+          <w:color w:val="00B0F0"/>
+        </w:rPr>
+        <w:t xml:space="preserve"> Package Manager </w:t>
+      </w:r>
+      <w:r>
+        <w:t xml:space="preserve">and restore </w:t>
+      </w:r>
+      <w:proofErr w:type="spellStart"/>
+      <w:r>
+        <w:t>Nuget</w:t>
+      </w:r>
+      <w:proofErr w:type="spellEnd"/>
+      <w:r>
+        <w:t xml:space="preserve"> Packages</w:t>
+      </w:r>
+    </w:p>
+    <w:p>
+      <w:pPr>
+        <w:pStyle w:val="SAGENumberedList"/>
+      </w:pPr>
+      <w:r>
+        <w:t>Compile the project and make s</w:t>
+      </w:r>
+      <w:r>
+        <w:t xml:space="preserve">ure it does not have any </w:t>
+      </w:r>
+      <w:r>
+        <w:t>compilation</w:t>
+      </w:r>
+      <w:r>
+        <w:t xml:space="preserve"> errors.</w:t>
+      </w:r>
+    </w:p>
+    <w:p>
+      <w:pPr>
+        <w:pStyle w:val="SAGEHeading2"/>
+      </w:pPr>
+      <w:bookmarkStart w:id="15" w:name="_Toc465759140"/>
+      <w:bookmarkStart w:id="16" w:name="_Toc487213262"/>
+      <w:r>
         <w:rPr>
           <w:szCs w:val="30"/>
         </w:rPr>
-      </w:pPr>
-      <w:bookmarkStart w:id="12" w:name="_Toc465759140"/>
-      <w:bookmarkStart w:id="13" w:name="_Toc468180076"/>
-      <w:r>
-        <w:rPr>
-          <w:szCs w:val="30"/>
-        </w:rPr>
-        <w:t>3.2 Open the settings and JavaScript files and start to debug</w:t>
-      </w:r>
-      <w:bookmarkEnd w:id="12"/>
-      <w:bookmarkEnd w:id="13"/>
-    </w:p>
+        <w:t>Open the settings and JavaScript files and start to debug</w:t>
+      </w:r>
+      <w:bookmarkEnd w:id="16"/>
+    </w:p>
+    <w:bookmarkEnd w:id="15"/>
     <w:p>
       <w:pPr>
         <w:pStyle w:val="SAGEIndentedText"/>
@@ -3303,7 +4353,7 @@
       <w:r>
         <w:t xml:space="preserve"> </w:t>
       </w:r>
-      <w:hyperlink r:id="rId23" w:history="1">
+      <w:hyperlink r:id="rId30" w:history="1">
         <w:r>
           <w:rPr>
             <w:rStyle w:val="Hyperlink"/>
@@ -3344,12 +4394,11 @@
         <w:rPr>
           <w:noProof/>
         </w:rPr>
-        <w:lastRenderedPageBreak/>
         <w:drawing>
-          <wp:inline distT="0" distB="0" distL="0" distR="0" wp14:anchorId="6D8FB6B0" wp14:editId="3ACDC6EA">
-            <wp:extent cx="5853430" cy="4424045"/>
-            <wp:effectExtent l="0" t="0" r="0" b="0"/>
-            <wp:docPr id="6" name="Picture 6"/>
+          <wp:inline distT="0" distB="0" distL="0" distR="0">
+            <wp:extent cx="5853430" cy="3478530"/>
+            <wp:effectExtent l="0" t="0" r="0" b="7620"/>
+            <wp:docPr id="15" name="Picture 15"/>
             <wp:cNvGraphicFramePr>
               <a:graphicFrameLocks xmlns:a="http://schemas.openxmlformats.org/drawingml/2006/main" noChangeAspect="1"/>
             </wp:cNvGraphicFramePr>
@@ -3357,11 +4406,17 @@
               <a:graphicData uri="http://schemas.openxmlformats.org/drawingml/2006/picture">
                 <pic:pic xmlns:pic="http://schemas.openxmlformats.org/drawingml/2006/picture">
                   <pic:nvPicPr>
-                    <pic:cNvPr id="1" name=""/>
+                    <pic:cNvPr id="15" name="custom3.png"/>
                     <pic:cNvPicPr/>
                   </pic:nvPicPr>
                   <pic:blipFill>
-                    <a:blip r:embed="rId24"/>
+                    <a:blip r:embed="rId31">
+                      <a:extLst>
+                        <a:ext uri="{28A0092B-C50C-407E-A947-70E740481C1C}">
+                          <a14:useLocalDpi xmlns:a14="http://schemas.microsoft.com/office/drawing/2010/main" val="0"/>
+                        </a:ext>
+                      </a:extLst>
+                    </a:blip>
                     <a:stretch>
                       <a:fillRect/>
                     </a:stretch>
@@ -3369,7 +4424,7 @@
                   <pic:spPr>
                     <a:xfrm>
                       <a:off x="0" y="0"/>
-                      <a:ext cx="5853430" cy="4424045"/>
+                      <a:ext cx="5853430" cy="3478530"/>
                     </a:xfrm>
                     <a:prstGeom prst="rect">
                       <a:avLst/>
@@ -3448,11 +4503,14 @@
         <w:pStyle w:val="SAGEHeading1"/>
         <w:framePr w:wrap="around"/>
       </w:pPr>
-      <w:bookmarkStart w:id="14" w:name="_Toc465759141"/>
-      <w:bookmarkStart w:id="15" w:name="_Toc468180077"/>
+      <w:bookmarkStart w:id="17" w:name="_Toc465759141"/>
+      <w:bookmarkStart w:id="18" w:name="_Toc487213263"/>
       <w:r>
         <w:lastRenderedPageBreak/>
-        <w:t xml:space="preserve">Add controls to </w:t>
+        <w:t>Development - a</w:t>
+      </w:r>
+      <w:r>
+        <w:t xml:space="preserve">dd controls to </w:t>
       </w:r>
       <w:r>
         <w:t xml:space="preserve">the </w:t>
@@ -3460,8 +4518,8 @@
       <w:r>
         <w:t>screen</w:t>
       </w:r>
-      <w:bookmarkEnd w:id="14"/>
-      <w:bookmarkEnd w:id="15"/>
+      <w:bookmarkEnd w:id="17"/>
+      <w:bookmarkEnd w:id="18"/>
     </w:p>
     <w:p>
       <w:pPr>
@@ -3531,10 +4589,10 @@
           <w:noProof/>
         </w:rPr>
         <w:drawing>
-          <wp:inline distT="0" distB="0" distL="0" distR="0" wp14:anchorId="796D43D8" wp14:editId="18075B48">
-            <wp:extent cx="5853430" cy="3292475"/>
-            <wp:effectExtent l="0" t="0" r="0" b="3175"/>
-            <wp:docPr id="4" name="Picture 4"/>
+          <wp:inline distT="0" distB="0" distL="0" distR="0">
+            <wp:extent cx="5853430" cy="3302635"/>
+            <wp:effectExtent l="0" t="0" r="0" b="0"/>
+            <wp:docPr id="20" name="Picture 20"/>
             <wp:cNvGraphicFramePr>
               <a:graphicFrameLocks xmlns:a="http://schemas.openxmlformats.org/drawingml/2006/main" noChangeAspect="1"/>
             </wp:cNvGraphicFramePr>
@@ -3542,11 +4600,17 @@
               <a:graphicData uri="http://schemas.openxmlformats.org/drawingml/2006/picture">
                 <pic:pic xmlns:pic="http://schemas.openxmlformats.org/drawingml/2006/picture">
                   <pic:nvPicPr>
-                    <pic:cNvPr id="1" name=""/>
+                    <pic:cNvPr id="20" name="standalone7.png"/>
                     <pic:cNvPicPr/>
                   </pic:nvPicPr>
                   <pic:blipFill>
-                    <a:blip r:embed="rId25"/>
+                    <a:blip r:embed="rId32" cstate="print">
+                      <a:extLst>
+                        <a:ext uri="{28A0092B-C50C-407E-A947-70E740481C1C}">
+                          <a14:useLocalDpi xmlns:a14="http://schemas.microsoft.com/office/drawing/2010/main" val="0"/>
+                        </a:ext>
+                      </a:extLst>
+                    </a:blip>
                     <a:stretch>
                       <a:fillRect/>
                     </a:stretch>
@@ -3554,7 +4618,7 @@
                   <pic:spPr>
                     <a:xfrm>
                       <a:off x="0" y="0"/>
-                      <a:ext cx="5853430" cy="3292475"/>
+                      <a:ext cx="5853430" cy="3302635"/>
                     </a:xfrm>
                     <a:prstGeom prst="rect">
                       <a:avLst/>
@@ -3614,7 +4678,7 @@
                     <pic:cNvPicPr/>
                   </pic:nvPicPr>
                   <pic:blipFill>
-                    <a:blip r:embed="rId26"/>
+                    <a:blip r:embed="rId33"/>
                     <a:stretch>
                       <a:fillRect/>
                     </a:stretch>
@@ -3847,23 +4911,15 @@
     <w:p>
       <w:pPr>
         <w:pStyle w:val="SAGEHeading2"/>
-        <w:numPr>
-          <w:ilvl w:val="0"/>
-          <w:numId w:val="0"/>
-        </w:numPr>
-        <w:ind w:left="734" w:hanging="734"/>
-      </w:pPr>
-      <w:bookmarkStart w:id="16" w:name="_Toc465759142"/>
-      <w:bookmarkStart w:id="17" w:name="_Toc468180078"/>
-      <w:r>
-        <w:t xml:space="preserve">4.1 </w:t>
-      </w:r>
+      </w:pPr>
+      <w:bookmarkStart w:id="19" w:name="_Toc465759142"/>
+      <w:bookmarkStart w:id="20" w:name="_Toc487213264"/>
       <w:r>
         <w:t>XML settings</w:t>
       </w:r>
-      <w:bookmarkEnd w:id="16"/>
-      <w:bookmarkEnd w:id="17"/>
-    </w:p>
+      <w:bookmarkEnd w:id="20"/>
+    </w:p>
+    <w:bookmarkEnd w:id="19"/>
     <w:p>
       <w:pPr>
         <w:pStyle w:val="SAGEBodyText"/>
@@ -5520,20 +6576,15 @@
     <w:p>
       <w:pPr>
         <w:pStyle w:val="SAGEHeading2"/>
-        <w:numPr>
-          <w:ilvl w:val="0"/>
-          <w:numId w:val="0"/>
-        </w:numPr>
-        <w:ind w:left="734" w:hanging="734"/>
-      </w:pPr>
-      <w:bookmarkStart w:id="18" w:name="_Toc465759143"/>
-      <w:bookmarkStart w:id="19" w:name="_Toc468180079"/>
-      <w:r>
-        <w:t>4.2 Initialize controls</w:t>
-      </w:r>
-      <w:bookmarkEnd w:id="18"/>
-      <w:bookmarkEnd w:id="19"/>
-    </w:p>
+      </w:pPr>
+      <w:bookmarkStart w:id="21" w:name="_Toc465759143"/>
+      <w:bookmarkStart w:id="22" w:name="_Toc487213265"/>
+      <w:r>
+        <w:t>Initialize controls</w:t>
+      </w:r>
+      <w:bookmarkEnd w:id="22"/>
+    </w:p>
+    <w:bookmarkEnd w:id="21"/>
     <w:p>
       <w:pPr>
         <w:pStyle w:val="SAGEBodyText"/>
@@ -5859,17 +6910,12 @@
     <w:p>
       <w:pPr>
         <w:pStyle w:val="SAGEHeading2"/>
-        <w:numPr>
-          <w:ilvl w:val="0"/>
-          <w:numId w:val="0"/>
-        </w:numPr>
-        <w:ind w:left="734" w:hanging="734"/>
-      </w:pPr>
-      <w:bookmarkStart w:id="20" w:name="_Toc468180080"/>
-      <w:r>
-        <w:t>4.3 Customized Order Entry screen</w:t>
-      </w:r>
-      <w:bookmarkEnd w:id="20"/>
+      </w:pPr>
+      <w:bookmarkStart w:id="23" w:name="_Toc487213266"/>
+      <w:r>
+        <w:t>Customized Order Entry screen</w:t>
+      </w:r>
+      <w:bookmarkEnd w:id="23"/>
     </w:p>
     <w:p>
       <w:pPr>
@@ -5909,10 +6955,10 @@
           <w:noProof/>
         </w:rPr>
         <w:drawing>
-          <wp:inline distT="0" distB="0" distL="0" distR="0" wp14:anchorId="272413AA" wp14:editId="2E132937">
-            <wp:extent cx="5853430" cy="3171190"/>
+          <wp:inline distT="0" distB="0" distL="0" distR="0">
+            <wp:extent cx="5853430" cy="3302635"/>
             <wp:effectExtent l="0" t="0" r="0" b="0"/>
-            <wp:docPr id="7" name="Picture 7"/>
+            <wp:docPr id="21" name="Picture 21"/>
             <wp:cNvGraphicFramePr>
               <a:graphicFrameLocks xmlns:a="http://schemas.openxmlformats.org/drawingml/2006/main" noChangeAspect="1"/>
             </wp:cNvGraphicFramePr>
@@ -5920,11 +6966,17 @@
               <a:graphicData uri="http://schemas.openxmlformats.org/drawingml/2006/picture">
                 <pic:pic xmlns:pic="http://schemas.openxmlformats.org/drawingml/2006/picture">
                   <pic:nvPicPr>
-                    <pic:cNvPr id="1" name=""/>
+                    <pic:cNvPr id="21" name="standalone8.png"/>
                     <pic:cNvPicPr/>
                   </pic:nvPicPr>
                   <pic:blipFill>
-                    <a:blip r:embed="rId27"/>
+                    <a:blip r:embed="rId34" cstate="print">
+                      <a:extLst>
+                        <a:ext uri="{28A0092B-C50C-407E-A947-70E740481C1C}">
+                          <a14:useLocalDpi xmlns:a14="http://schemas.microsoft.com/office/drawing/2010/main" val="0"/>
+                        </a:ext>
+                      </a:extLst>
+                    </a:blip>
                     <a:stretch>
                       <a:fillRect/>
                     </a:stretch>
@@ -5932,7 +6984,7 @@
                   <pic:spPr>
                     <a:xfrm>
                       <a:off x="0" y="0"/>
-                      <a:ext cx="5853430" cy="3171190"/>
+                      <a:ext cx="5853430" cy="3302635"/>
                     </a:xfrm>
                     <a:prstGeom prst="rect">
                       <a:avLst/>
@@ -5978,10 +7030,10 @@
         </w:rPr>
         <w:lastRenderedPageBreak/>
         <w:drawing>
-          <wp:inline distT="0" distB="0" distL="0" distR="0" wp14:anchorId="3020EF42" wp14:editId="7A878D5E">
-            <wp:extent cx="5853430" cy="4258945"/>
-            <wp:effectExtent l="0" t="0" r="0" b="8255"/>
-            <wp:docPr id="10" name="Picture 10"/>
+          <wp:inline distT="0" distB="0" distL="0" distR="0">
+            <wp:extent cx="5853430" cy="3302635"/>
+            <wp:effectExtent l="0" t="0" r="0" b="0"/>
+            <wp:docPr id="22" name="Picture 22"/>
             <wp:cNvGraphicFramePr>
               <a:graphicFrameLocks xmlns:a="http://schemas.openxmlformats.org/drawingml/2006/main" noChangeAspect="1"/>
             </wp:cNvGraphicFramePr>
@@ -5989,11 +7041,17 @@
               <a:graphicData uri="http://schemas.openxmlformats.org/drawingml/2006/picture">
                 <pic:pic xmlns:pic="http://schemas.openxmlformats.org/drawingml/2006/picture">
                   <pic:nvPicPr>
-                    <pic:cNvPr id="1" name=""/>
+                    <pic:cNvPr id="22" name="standalone9.png"/>
                     <pic:cNvPicPr/>
                   </pic:nvPicPr>
                   <pic:blipFill>
-                    <a:blip r:embed="rId28"/>
+                    <a:blip r:embed="rId35" cstate="print">
+                      <a:extLst>
+                        <a:ext uri="{28A0092B-C50C-407E-A947-70E740481C1C}">
+                          <a14:useLocalDpi xmlns:a14="http://schemas.microsoft.com/office/drawing/2010/main" val="0"/>
+                        </a:ext>
+                      </a:extLst>
+                    </a:blip>
                     <a:stretch>
                       <a:fillRect/>
                     </a:stretch>
@@ -6001,7 +7059,7 @@
                   <pic:spPr>
                     <a:xfrm>
                       <a:off x="0" y="0"/>
-                      <a:ext cx="5853430" cy="4258945"/>
+                      <a:ext cx="5853430" cy="3302635"/>
                     </a:xfrm>
                     <a:prstGeom prst="rect">
                       <a:avLst/>
@@ -6070,42 +7128,38 @@
           <w:szCs w:val="30"/>
         </w:rPr>
       </w:pPr>
-      <w:bookmarkStart w:id="21" w:name="_Toc465759144"/>
-      <w:bookmarkStart w:id="22" w:name="_Toc468180081"/>
+      <w:bookmarkStart w:id="24" w:name="_Toc465759144"/>
+      <w:bookmarkStart w:id="25" w:name="_Toc487213267"/>
       <w:r>
         <w:rPr>
           <w:sz w:val="30"/>
           <w:szCs w:val="30"/>
         </w:rPr>
         <w:lastRenderedPageBreak/>
-        <w:t>Add JavaScript</w:t>
-      </w:r>
-      <w:bookmarkEnd w:id="21"/>
-      <w:bookmarkEnd w:id="22"/>
+        <w:t>Development - a</w:t>
+      </w:r>
+      <w:r>
+        <w:rPr>
+          <w:sz w:val="30"/>
+          <w:szCs w:val="30"/>
+        </w:rPr>
+        <w:t>dd JavaScript</w:t>
+      </w:r>
+      <w:bookmarkEnd w:id="24"/>
+      <w:bookmarkEnd w:id="25"/>
     </w:p>
     <w:p>
       <w:pPr>
         <w:pStyle w:val="SAGEHeading2"/>
-        <w:numPr>
-          <w:ilvl w:val="0"/>
-          <w:numId w:val="0"/>
-        </w:numPr>
-        <w:ind w:left="734" w:hanging="734"/>
-      </w:pPr>
-      <w:bookmarkStart w:id="23" w:name="_Toc465759145"/>
-      <w:bookmarkStart w:id="24" w:name="_Toc468180082"/>
-      <w:r>
-        <w:rPr>
-          <w:szCs w:val="30"/>
-        </w:rPr>
-        <w:t xml:space="preserve">5.1 </w:t>
-      </w:r>
+      </w:pPr>
+      <w:bookmarkStart w:id="26" w:name="_Toc465759145"/>
+      <w:bookmarkStart w:id="27" w:name="_Toc487213268"/>
       <w:r>
         <w:t>Initialize controls</w:t>
       </w:r>
-      <w:bookmarkEnd w:id="23"/>
-      <w:bookmarkEnd w:id="24"/>
-    </w:p>
+      <w:bookmarkEnd w:id="27"/>
+    </w:p>
+    <w:bookmarkEnd w:id="26"/>
     <w:p>
       <w:pPr>
         <w:pStyle w:val="SAGEBodyText"/>
@@ -7449,32 +8503,15 @@
     <w:p>
       <w:pPr>
         <w:pStyle w:val="SAGEHeading2"/>
-        <w:numPr>
-          <w:ilvl w:val="0"/>
-          <w:numId w:val="0"/>
-        </w:numPr>
-        <w:ind w:left="734" w:hanging="734"/>
-      </w:pPr>
-      <w:bookmarkStart w:id="25" w:name="_Toc465759146"/>
-      <w:bookmarkStart w:id="26" w:name="_Toc468180083"/>
-      <w:r>
-        <w:t xml:space="preserve">5.2 Intercept </w:t>
-      </w:r>
-      <w:r>
-        <w:t>e</w:t>
-      </w:r>
-      <w:r>
-        <w:t>xisting event</w:t>
-      </w:r>
-      <w:r>
-        <w:t>s</w:t>
-      </w:r>
-      <w:r>
-        <w:t xml:space="preserve"> and add custom logic</w:t>
-      </w:r>
-      <w:bookmarkEnd w:id="25"/>
-      <w:bookmarkEnd w:id="26"/>
-    </w:p>
+      </w:pPr>
+      <w:bookmarkStart w:id="28" w:name="_Toc465759146"/>
+      <w:bookmarkStart w:id="29" w:name="_Toc487213269"/>
+      <w:r>
+        <w:t>Intercept existing events and add custom logic</w:t>
+      </w:r>
+      <w:bookmarkEnd w:id="29"/>
+    </w:p>
+    <w:bookmarkEnd w:id="28"/>
     <w:p>
       <w:pPr>
         <w:pStyle w:val="SAGEBodyText"/>
@@ -9483,20 +10520,15 @@
     <w:p>
       <w:pPr>
         <w:pStyle w:val="SAGEHeading2"/>
-        <w:numPr>
-          <w:ilvl w:val="0"/>
-          <w:numId w:val="0"/>
-        </w:numPr>
-        <w:ind w:left="734" w:hanging="734"/>
-      </w:pPr>
-      <w:bookmarkStart w:id="27" w:name="_Toc465759147"/>
-      <w:bookmarkStart w:id="28" w:name="_Toc468180084"/>
-      <w:r>
-        <w:t>5.3 Add event handler and call back functions</w:t>
-      </w:r>
-      <w:bookmarkEnd w:id="27"/>
-      <w:bookmarkEnd w:id="28"/>
-    </w:p>
+      </w:pPr>
+      <w:bookmarkStart w:id="30" w:name="_Toc465759147"/>
+      <w:bookmarkStart w:id="31" w:name="_Toc487213270"/>
+      <w:r>
+        <w:t>Add event handler and call back functions</w:t>
+      </w:r>
+      <w:bookmarkEnd w:id="31"/>
+    </w:p>
+    <w:bookmarkEnd w:id="30"/>
     <w:p>
       <w:pPr>
         <w:pStyle w:val="SAGEBodyText"/>
@@ -11199,19 +12231,25 @@
           <w:szCs w:val="36"/>
         </w:rPr>
       </w:pPr>
-      <w:bookmarkStart w:id="29" w:name="_Toc465759148"/>
-      <w:bookmarkStart w:id="30" w:name="_Toc468180085"/>
+      <w:bookmarkStart w:id="32" w:name="_Toc465759148"/>
+      <w:bookmarkStart w:id="33" w:name="_Toc487213271"/>
       <w:r>
         <w:rPr>
           <w:szCs w:val="36"/>
         </w:rPr>
         <w:lastRenderedPageBreak/>
-        <w:t>Add c</w:t>
+        <w:t>Development - a</w:t>
       </w:r>
       <w:r>
         <w:rPr>
           <w:szCs w:val="36"/>
         </w:rPr>
+        <w:t>dd c</w:t>
+      </w:r>
+      <w:r>
+        <w:rPr>
+          <w:szCs w:val="36"/>
+        </w:rPr>
         <w:t xml:space="preserve">ustom model, view model, </w:t>
       </w:r>
       <w:r>
@@ -11226,8 +12264,8 @@
         </w:rPr>
         <w:t>controller</w:t>
       </w:r>
-      <w:bookmarkEnd w:id="29"/>
-      <w:bookmarkEnd w:id="30"/>
+      <w:bookmarkEnd w:id="32"/>
+      <w:bookmarkEnd w:id="33"/>
     </w:p>
     <w:p>
       <w:pPr>
@@ -11256,8 +12294,13 @@
       <w:r>
         <w:t xml:space="preserve"> to create a template project </w:t>
       </w:r>
-      <w:r>
-        <w:t xml:space="preserve">in order to </w:t>
+      <w:proofErr w:type="gramStart"/>
+      <w:r>
+        <w:t>in order to</w:t>
+      </w:r>
+      <w:proofErr w:type="gramEnd"/>
+      <w:r>
+        <w:t xml:space="preserve"> </w:t>
       </w:r>
       <w:r>
         <w:t>add a custom model, view model, and controller under</w:t>
@@ -11308,35 +12351,15 @@
     <w:p>
       <w:pPr>
         <w:pStyle w:val="SAGEHeading2"/>
-        <w:numPr>
-          <w:ilvl w:val="0"/>
-          <w:numId w:val="0"/>
-        </w:numPr>
-        <w:tabs>
-          <w:tab w:val="left" w:pos="720"/>
-        </w:tabs>
-        <w:ind w:left="734" w:hanging="734"/>
-        <w:rPr>
-          <w:szCs w:val="30"/>
-        </w:rPr>
-      </w:pPr>
-      <w:bookmarkStart w:id="31" w:name="_Toc465408488"/>
-      <w:bookmarkStart w:id="32" w:name="_Toc468180086"/>
-      <w:r>
-        <w:rPr>
-          <w:szCs w:val="30"/>
-        </w:rPr>
-        <w:t>6.1 Add custom view model</w:t>
-      </w:r>
-      <w:bookmarkEnd w:id="31"/>
-      <w:bookmarkEnd w:id="32"/>
-      <w:r>
-        <w:rPr>
-          <w:szCs w:val="30"/>
-        </w:rPr>
-        <w:t xml:space="preserve"> </w:t>
-      </w:r>
-    </w:p>
+      </w:pPr>
+      <w:bookmarkStart w:id="34" w:name="_Toc465408488"/>
+      <w:bookmarkStart w:id="35" w:name="_Toc487213272"/>
+      <w:r>
+        <w:t>Add event handler and call back functions</w:t>
+      </w:r>
+      <w:bookmarkEnd w:id="35"/>
+    </w:p>
+    <w:bookmarkEnd w:id="34"/>
     <w:p>
       <w:pPr>
         <w:shd w:val="clear" w:color="auto" w:fill="FFFFFF"/>
@@ -13070,35 +14093,24 @@
     <w:p>
       <w:pPr>
         <w:pStyle w:val="SAGEHeading2"/>
-        <w:numPr>
-          <w:ilvl w:val="0"/>
-          <w:numId w:val="0"/>
-        </w:numPr>
-        <w:tabs>
-          <w:tab w:val="left" w:pos="720"/>
-        </w:tabs>
-        <w:ind w:left="734" w:hanging="734"/>
+      </w:pPr>
+      <w:bookmarkStart w:id="36" w:name="_Toc465408489"/>
+      <w:bookmarkStart w:id="37" w:name="_Toc487213273"/>
+      <w:r>
         <w:rPr>
           <w:szCs w:val="30"/>
         </w:rPr>
-      </w:pPr>
-      <w:bookmarkStart w:id="33" w:name="_Toc465408489"/>
-      <w:bookmarkStart w:id="34" w:name="_Toc468180087"/>
-      <w:r>
-        <w:rPr>
-          <w:szCs w:val="30"/>
-        </w:rPr>
-        <w:t>6.2 Add custom controller action methods</w:t>
-      </w:r>
-      <w:bookmarkEnd w:id="33"/>
-      <w:bookmarkEnd w:id="34"/>
-    </w:p>
+        <w:t>Add custom controller action methods</w:t>
+      </w:r>
+      <w:bookmarkEnd w:id="37"/>
+    </w:p>
+    <w:bookmarkEnd w:id="36"/>
     <w:p>
       <w:pPr>
         <w:pStyle w:val="SAGEBodyText"/>
       </w:pPr>
       <w:r>
-        <w:t xml:space="preserve"> Add the following action methods in </w:t>
+        <w:t xml:space="preserve">Add the following action methods in </w:t>
       </w:r>
       <w:r>
         <w:t xml:space="preserve">the </w:t>
@@ -13109,8 +14121,6 @@
       <w:r>
         <w:t>ization</w:t>
       </w:r>
-      <w:bookmarkStart w:id="35" w:name="_GoBack"/>
-      <w:bookmarkEnd w:id="35"/>
       <w:r>
         <w:t>Controller class</w:t>
       </w:r>
@@ -14301,6 +15311,7 @@
           <w:szCs w:val="20"/>
           <w:lang w:val="en-US"/>
         </w:rPr>
+        <w:lastRenderedPageBreak/>
         <w:t>    </w:t>
       </w:r>
       <w:r>
@@ -14448,8 +15459,8 @@
           <w:szCs w:val="36"/>
         </w:rPr>
       </w:pPr>
-      <w:bookmarkStart w:id="36" w:name="_Toc465759149"/>
-      <w:bookmarkStart w:id="37" w:name="_Toc468180088"/>
+      <w:bookmarkStart w:id="38" w:name="_Toc465759149"/>
+      <w:bookmarkStart w:id="39" w:name="_Toc487213274"/>
       <w:r>
         <w:rPr>
           <w:szCs w:val="36"/>
@@ -14475,14 +15486,14 @@
         </w:rPr>
         <w:t xml:space="preserve">the </w:t>
       </w:r>
-      <w:bookmarkEnd w:id="36"/>
+      <w:bookmarkEnd w:id="38"/>
       <w:r>
         <w:rPr>
           <w:szCs w:val="36"/>
         </w:rPr>
         <w:t>customization</w:t>
       </w:r>
-      <w:bookmarkEnd w:id="37"/>
+      <w:bookmarkEnd w:id="39"/>
     </w:p>
     <w:p>
       <w:pPr>
@@ -14574,7 +15585,15 @@
         <w:t xml:space="preserve">you create </w:t>
       </w:r>
       <w:r>
-        <w:t>the package for a single screen in order to simplify the administration and management of the customization.</w:t>
+        <w:t xml:space="preserve">the package for a single screen </w:t>
+      </w:r>
+      <w:proofErr w:type="gramStart"/>
+      <w:r>
+        <w:t>in order to</w:t>
+      </w:r>
+      <w:proofErr w:type="gramEnd"/>
+      <w:r>
+        <w:t xml:space="preserve"> simplify the administration and management of the customization.</w:t>
       </w:r>
     </w:p>
     <w:p>
@@ -14765,15 +15784,7 @@
       </w:pPr>
       <w:r>
         <w:tab/>
-        <w:t>"</w:t>
-      </w:r>
-      <w:proofErr w:type="spellStart"/>
-      <w:r>
-        <w:t>Bootstrapper</w:t>
-      </w:r>
-      <w:proofErr w:type="spellEnd"/>
-      <w:r>
-        <w:t>": "ISV1CUBootstrapper.xml",</w:t>
+        <w:t>"Bootstrapper": "ISV1CUBootstrapper.xml",</w:t>
       </w:r>
     </w:p>
     <w:p>
@@ -15527,7 +16538,7 @@
 </file>
 
 <file path=word/endnotes.xml><?xml version="1.0" encoding="utf-8"?>
-<w:endnotes xmlns:wpc="http://schemas.microsoft.com/office/word/2010/wordprocessingCanvas" xmlns:cx="http://schemas.microsoft.com/office/drawing/2014/chartex" xmlns:mc="http://schemas.openxmlformats.org/markup-compatibility/2006" xmlns:o="urn:schemas-microsoft-com:office:office" xmlns:r="http://schemas.openxmlformats.org/officeDocument/2006/relationships" xmlns:m="http://schemas.openxmlformats.org/officeDocument/2006/math" xmlns:v="urn:schemas-microsoft-com:vml" xmlns:wp14="http://schemas.microsoft.com/office/word/2010/wordprocessingDrawing" xmlns:wp="http://schemas.openxmlformats.org/drawingml/2006/wordprocessingDrawing" xmlns:w10="urn:schemas-microsoft-com:office:word" xmlns:w="http://schemas.openxmlformats.org/wordprocessingml/2006/main" xmlns:w14="http://schemas.microsoft.com/office/word/2010/wordml" xmlns:w15="http://schemas.microsoft.com/office/word/2012/wordml" xmlns:w16se="http://schemas.microsoft.com/office/word/2015/wordml/symex" xmlns:wpg="http://schemas.microsoft.com/office/word/2010/wordprocessingGroup" xmlns:wpi="http://schemas.microsoft.com/office/word/2010/wordprocessingInk" xmlns:wne="http://schemas.microsoft.com/office/word/2006/wordml" xmlns:wps="http://schemas.microsoft.com/office/word/2010/wordprocessingShape" mc:Ignorable="w14 w15 w16se wp14">
+<w:endnotes xmlns:wpc="http://schemas.microsoft.com/office/word/2010/wordprocessingCanvas" xmlns:cx="http://schemas.microsoft.com/office/drawing/2014/chartex" xmlns:cx1="http://schemas.microsoft.com/office/drawing/2015/9/8/chartex" xmlns:cx2="http://schemas.microsoft.com/office/drawing/2015/10/21/chartex" xmlns:cx3="http://schemas.microsoft.com/office/drawing/2016/5/9/chartex" xmlns:cx4="http://schemas.microsoft.com/office/drawing/2016/5/10/chartex" xmlns:cx5="http://schemas.microsoft.com/office/drawing/2016/5/11/chartex" xmlns:cx6="http://schemas.microsoft.com/office/drawing/2016/5/12/chartex" xmlns:cx7="http://schemas.microsoft.com/office/drawing/2016/5/13/chartex" xmlns:cx8="http://schemas.microsoft.com/office/drawing/2016/5/14/chartex" xmlns:mc="http://schemas.openxmlformats.org/markup-compatibility/2006" xmlns:aink="http://schemas.microsoft.com/office/drawing/2016/ink" xmlns:am3d="http://schemas.microsoft.com/office/drawing/2017/model3d" xmlns:o="urn:schemas-microsoft-com:office:office" xmlns:r="http://schemas.openxmlformats.org/officeDocument/2006/relationships" xmlns:m="http://schemas.openxmlformats.org/officeDocument/2006/math" xmlns:v="urn:schemas-microsoft-com:vml" xmlns:wp14="http://schemas.microsoft.com/office/word/2010/wordprocessingDrawing" xmlns:wp="http://schemas.openxmlformats.org/drawingml/2006/wordprocessingDrawing" xmlns:w10="urn:schemas-microsoft-com:office:word" xmlns:w="http://schemas.openxmlformats.org/wordprocessingml/2006/main" xmlns:w14="http://schemas.microsoft.com/office/word/2010/wordml" xmlns:w15="http://schemas.microsoft.com/office/word/2012/wordml" xmlns:w16cid="http://schemas.microsoft.com/office/word/2016/wordml/cid" xmlns:w16se="http://schemas.microsoft.com/office/word/2015/wordml/symex" xmlns:wpg="http://schemas.microsoft.com/office/word/2010/wordprocessingGroup" xmlns:wpi="http://schemas.microsoft.com/office/word/2010/wordprocessingInk" xmlns:wne="http://schemas.microsoft.com/office/word/2006/wordml" xmlns:wps="http://schemas.microsoft.com/office/word/2010/wordprocessingShape" mc:Ignorable="w14 w15 w16se w16cid wp14">
   <w:endnote w:type="separator" w:id="-1">
     <w:p>
       <w:pPr>
@@ -15554,7 +16565,7 @@
 </file>
 
 <file path=word/footer1.xml><?xml version="1.0" encoding="utf-8"?>
-<w:ftr xmlns:wpc="http://schemas.microsoft.com/office/word/2010/wordprocessingCanvas" xmlns:cx="http://schemas.microsoft.com/office/drawing/2014/chartex" xmlns:mc="http://schemas.openxmlformats.org/markup-compatibility/2006" xmlns:o="urn:schemas-microsoft-com:office:office" xmlns:r="http://schemas.openxmlformats.org/officeDocument/2006/relationships" xmlns:m="http://schemas.openxmlformats.org/officeDocument/2006/math" xmlns:v="urn:schemas-microsoft-com:vml" xmlns:wp14="http://schemas.microsoft.com/office/word/2010/wordprocessingDrawing" xmlns:wp="http://schemas.openxmlformats.org/drawingml/2006/wordprocessingDrawing" xmlns:w10="urn:schemas-microsoft-com:office:word" xmlns:w="http://schemas.openxmlformats.org/wordprocessingml/2006/main" xmlns:w14="http://schemas.microsoft.com/office/word/2010/wordml" xmlns:w15="http://schemas.microsoft.com/office/word/2012/wordml" xmlns:w16se="http://schemas.microsoft.com/office/word/2015/wordml/symex" xmlns:wpg="http://schemas.microsoft.com/office/word/2010/wordprocessingGroup" xmlns:wpi="http://schemas.microsoft.com/office/word/2010/wordprocessingInk" xmlns:wne="http://schemas.microsoft.com/office/word/2006/wordml" xmlns:wps="http://schemas.microsoft.com/office/word/2010/wordprocessingShape" mc:Ignorable="w14 w15 w16se wp14">
+<w:ftr xmlns:wpc="http://schemas.microsoft.com/office/word/2010/wordprocessingCanvas" xmlns:cx="http://schemas.microsoft.com/office/drawing/2014/chartex" xmlns:cx1="http://schemas.microsoft.com/office/drawing/2015/9/8/chartex" xmlns:cx2="http://schemas.microsoft.com/office/drawing/2015/10/21/chartex" xmlns:cx3="http://schemas.microsoft.com/office/drawing/2016/5/9/chartex" xmlns:cx4="http://schemas.microsoft.com/office/drawing/2016/5/10/chartex" xmlns:cx5="http://schemas.microsoft.com/office/drawing/2016/5/11/chartex" xmlns:cx6="http://schemas.microsoft.com/office/drawing/2016/5/12/chartex" xmlns:cx7="http://schemas.microsoft.com/office/drawing/2016/5/13/chartex" xmlns:cx8="http://schemas.microsoft.com/office/drawing/2016/5/14/chartex" xmlns:mc="http://schemas.openxmlformats.org/markup-compatibility/2006" xmlns:aink="http://schemas.microsoft.com/office/drawing/2016/ink" xmlns:am3d="http://schemas.microsoft.com/office/drawing/2017/model3d" xmlns:o="urn:schemas-microsoft-com:office:office" xmlns:r="http://schemas.openxmlformats.org/officeDocument/2006/relationships" xmlns:m="http://schemas.openxmlformats.org/officeDocument/2006/math" xmlns:v="urn:schemas-microsoft-com:vml" xmlns:wp14="http://schemas.microsoft.com/office/word/2010/wordprocessingDrawing" xmlns:wp="http://schemas.openxmlformats.org/drawingml/2006/wordprocessingDrawing" xmlns:w10="urn:schemas-microsoft-com:office:word" xmlns:w="http://schemas.openxmlformats.org/wordprocessingml/2006/main" xmlns:w14="http://schemas.microsoft.com/office/word/2010/wordml" xmlns:w15="http://schemas.microsoft.com/office/word/2012/wordml" xmlns:w16cid="http://schemas.microsoft.com/office/word/2016/wordml/cid" xmlns:w16se="http://schemas.microsoft.com/office/word/2015/wordml/symex" xmlns:wpg="http://schemas.microsoft.com/office/word/2010/wordprocessingGroup" xmlns:wpi="http://schemas.microsoft.com/office/word/2010/wordprocessingInk" xmlns:wne="http://schemas.microsoft.com/office/word/2006/wordml" xmlns:wps="http://schemas.microsoft.com/office/word/2010/wordprocessingShape" mc:Ignorable="w14 w15 w16se w16cid wp14">
   <w:p>
     <w:pPr>
       <w:pStyle w:val="SAGEFooter"/>
@@ -15666,7 +16677,7 @@
 </file>
 
 <file path=word/footer2.xml><?xml version="1.0" encoding="utf-8"?>
-<w:ftr xmlns:wpc="http://schemas.microsoft.com/office/word/2010/wordprocessingCanvas" xmlns:cx="http://schemas.microsoft.com/office/drawing/2014/chartex" xmlns:mc="http://schemas.openxmlformats.org/markup-compatibility/2006" xmlns:o="urn:schemas-microsoft-com:office:office" xmlns:r="http://schemas.openxmlformats.org/officeDocument/2006/relationships" xmlns:m="http://schemas.openxmlformats.org/officeDocument/2006/math" xmlns:v="urn:schemas-microsoft-com:vml" xmlns:wp14="http://schemas.microsoft.com/office/word/2010/wordprocessingDrawing" xmlns:wp="http://schemas.openxmlformats.org/drawingml/2006/wordprocessingDrawing" xmlns:w10="urn:schemas-microsoft-com:office:word" xmlns:w="http://schemas.openxmlformats.org/wordprocessingml/2006/main" xmlns:w14="http://schemas.microsoft.com/office/word/2010/wordml" xmlns:w15="http://schemas.microsoft.com/office/word/2012/wordml" xmlns:w16se="http://schemas.microsoft.com/office/word/2015/wordml/symex" xmlns:wpg="http://schemas.microsoft.com/office/word/2010/wordprocessingGroup" xmlns:wpi="http://schemas.microsoft.com/office/word/2010/wordprocessingInk" xmlns:wne="http://schemas.microsoft.com/office/word/2006/wordml" xmlns:wps="http://schemas.microsoft.com/office/word/2010/wordprocessingShape" mc:Ignorable="w14 w15 w16se wp14">
+<w:ftr xmlns:wpc="http://schemas.microsoft.com/office/word/2010/wordprocessingCanvas" xmlns:cx="http://schemas.microsoft.com/office/drawing/2014/chartex" xmlns:cx1="http://schemas.microsoft.com/office/drawing/2015/9/8/chartex" xmlns:cx2="http://schemas.microsoft.com/office/drawing/2015/10/21/chartex" xmlns:cx3="http://schemas.microsoft.com/office/drawing/2016/5/9/chartex" xmlns:cx4="http://schemas.microsoft.com/office/drawing/2016/5/10/chartex" xmlns:cx5="http://schemas.microsoft.com/office/drawing/2016/5/11/chartex" xmlns:cx6="http://schemas.microsoft.com/office/drawing/2016/5/12/chartex" xmlns:cx7="http://schemas.microsoft.com/office/drawing/2016/5/13/chartex" xmlns:cx8="http://schemas.microsoft.com/office/drawing/2016/5/14/chartex" xmlns:mc="http://schemas.openxmlformats.org/markup-compatibility/2006" xmlns:aink="http://schemas.microsoft.com/office/drawing/2016/ink" xmlns:am3d="http://schemas.microsoft.com/office/drawing/2017/model3d" xmlns:o="urn:schemas-microsoft-com:office:office" xmlns:r="http://schemas.openxmlformats.org/officeDocument/2006/relationships" xmlns:m="http://schemas.openxmlformats.org/officeDocument/2006/math" xmlns:v="urn:schemas-microsoft-com:vml" xmlns:wp14="http://schemas.microsoft.com/office/word/2010/wordprocessingDrawing" xmlns:wp="http://schemas.openxmlformats.org/drawingml/2006/wordprocessingDrawing" xmlns:w10="urn:schemas-microsoft-com:office:word" xmlns:w="http://schemas.openxmlformats.org/wordprocessingml/2006/main" xmlns:w14="http://schemas.microsoft.com/office/word/2010/wordml" xmlns:w15="http://schemas.microsoft.com/office/word/2012/wordml" xmlns:w16cid="http://schemas.microsoft.com/office/word/2016/wordml/cid" xmlns:w16se="http://schemas.microsoft.com/office/word/2015/wordml/symex" xmlns:wpg="http://schemas.microsoft.com/office/word/2010/wordprocessingGroup" xmlns:wpi="http://schemas.microsoft.com/office/word/2010/wordprocessingInk" xmlns:wne="http://schemas.microsoft.com/office/word/2006/wordml" xmlns:wps="http://schemas.microsoft.com/office/word/2010/wordprocessingShape" mc:Ignorable="w14 w15 w16se w16cid wp14">
   <w:p>
     <w:pPr>
       <w:pStyle w:val="Footer"/>
@@ -15677,7 +16688,7 @@
 </file>
 
 <file path=word/footer3.xml><?xml version="1.0" encoding="utf-8"?>
-<w:ftr xmlns:wpc="http://schemas.microsoft.com/office/word/2010/wordprocessingCanvas" xmlns:cx="http://schemas.microsoft.com/office/drawing/2014/chartex" xmlns:mc="http://schemas.openxmlformats.org/markup-compatibility/2006" xmlns:o="urn:schemas-microsoft-com:office:office" xmlns:r="http://schemas.openxmlformats.org/officeDocument/2006/relationships" xmlns:m="http://schemas.openxmlformats.org/officeDocument/2006/math" xmlns:v="urn:schemas-microsoft-com:vml" xmlns:wp14="http://schemas.microsoft.com/office/word/2010/wordprocessingDrawing" xmlns:wp="http://schemas.openxmlformats.org/drawingml/2006/wordprocessingDrawing" xmlns:w10="urn:schemas-microsoft-com:office:word" xmlns:w="http://schemas.openxmlformats.org/wordprocessingml/2006/main" xmlns:w14="http://schemas.microsoft.com/office/word/2010/wordml" xmlns:w15="http://schemas.microsoft.com/office/word/2012/wordml" xmlns:w16se="http://schemas.microsoft.com/office/word/2015/wordml/symex" xmlns:wpg="http://schemas.microsoft.com/office/word/2010/wordprocessingGroup" xmlns:wpi="http://schemas.microsoft.com/office/word/2010/wordprocessingInk" xmlns:wne="http://schemas.microsoft.com/office/word/2006/wordml" xmlns:wps="http://schemas.microsoft.com/office/word/2010/wordprocessingShape" mc:Ignorable="w14 w15 w16se wp14">
+<w:ftr xmlns:wpc="http://schemas.microsoft.com/office/word/2010/wordprocessingCanvas" xmlns:cx="http://schemas.microsoft.com/office/drawing/2014/chartex" xmlns:cx1="http://schemas.microsoft.com/office/drawing/2015/9/8/chartex" xmlns:cx2="http://schemas.microsoft.com/office/drawing/2015/10/21/chartex" xmlns:cx3="http://schemas.microsoft.com/office/drawing/2016/5/9/chartex" xmlns:cx4="http://schemas.microsoft.com/office/drawing/2016/5/10/chartex" xmlns:cx5="http://schemas.microsoft.com/office/drawing/2016/5/11/chartex" xmlns:cx6="http://schemas.microsoft.com/office/drawing/2016/5/12/chartex" xmlns:cx7="http://schemas.microsoft.com/office/drawing/2016/5/13/chartex" xmlns:cx8="http://schemas.microsoft.com/office/drawing/2016/5/14/chartex" xmlns:mc="http://schemas.openxmlformats.org/markup-compatibility/2006" xmlns:aink="http://schemas.microsoft.com/office/drawing/2016/ink" xmlns:am3d="http://schemas.microsoft.com/office/drawing/2017/model3d" xmlns:o="urn:schemas-microsoft-com:office:office" xmlns:r="http://schemas.openxmlformats.org/officeDocument/2006/relationships" xmlns:m="http://schemas.openxmlformats.org/officeDocument/2006/math" xmlns:v="urn:schemas-microsoft-com:vml" xmlns:wp14="http://schemas.microsoft.com/office/word/2010/wordprocessingDrawing" xmlns:wp="http://schemas.openxmlformats.org/drawingml/2006/wordprocessingDrawing" xmlns:w10="urn:schemas-microsoft-com:office:word" xmlns:w="http://schemas.openxmlformats.org/wordprocessingml/2006/main" xmlns:w14="http://schemas.microsoft.com/office/word/2010/wordml" xmlns:w15="http://schemas.microsoft.com/office/word/2012/wordml" xmlns:w16cid="http://schemas.microsoft.com/office/word/2016/wordml/cid" xmlns:w16se="http://schemas.microsoft.com/office/word/2015/wordml/symex" xmlns:wpg="http://schemas.microsoft.com/office/word/2010/wordprocessingGroup" xmlns:wpi="http://schemas.microsoft.com/office/word/2010/wordprocessingInk" xmlns:wne="http://schemas.microsoft.com/office/word/2006/wordml" xmlns:wps="http://schemas.microsoft.com/office/word/2010/wordprocessingShape" mc:Ignorable="w14 w15 w16se w16cid wp14">
   <w:tbl>
     <w:tblPr>
       <w:tblStyle w:val="TableGrid"/>
@@ -15710,27 +16721,14 @@
           <w:pPr>
             <w:pStyle w:val="SAGEFooter"/>
           </w:pPr>
-          <w:r>
-            <w:fldChar w:fldCharType="begin"/>
-          </w:r>
-          <w:r>
-            <w:instrText xml:space="preserve"> STYLEREF  SAGE_Title  \* MERGEFORMAT </w:instrText>
-          </w:r>
-          <w:r>
-            <w:fldChar w:fldCharType="separate"/>
-          </w:r>
-          <w:r>
-            <w:rPr>
-              <w:noProof/>
-            </w:rPr>
-            <w:t>Sage 300 Web Screens SDK</w:t>
-          </w:r>
-          <w:r>
-            <w:rPr>
-              <w:noProof/>
-            </w:rPr>
-            <w:fldChar w:fldCharType="end"/>
-          </w:r>
+          <w:fldSimple w:instr=" STYLEREF  SAGE_Title  \* MERGEFORMAT ">
+            <w:r>
+              <w:rPr>
+                <w:noProof/>
+              </w:rPr>
+              <w:t>Sage 300 Web Screens SDK</w:t>
+            </w:r>
+          </w:fldSimple>
           <w:r>
             <w:rPr>
               <w:noProof/>
@@ -15746,13 +16744,12 @@
         </w:tcPr>
         <w:sdt>
           <w:sdtPr>
-            <w:id w:val="1963767320"/>
+            <w:id w:val="-804160407"/>
             <w:docPartObj>
               <w:docPartGallery w:val="Page Numbers (Top of Page)"/>
               <w:docPartUnique/>
             </w:docPartObj>
           </w:sdtPr>
-          <w:sdtEndPr/>
           <w:sdtContent>
             <w:p>
               <w:pPr>
@@ -15782,7 +16779,7 @@
                 <w:rPr>
                   <w:noProof/>
                 </w:rPr>
-                <w:t>22</w:t>
+                <w:t>21</w:t>
               </w:r>
               <w:r>
                 <w:rPr>
@@ -15807,7 +16804,7 @@
                 <w:rPr>
                   <w:noProof/>
                 </w:rPr>
-                <w:t>25</w:t>
+                <w:t>29</w:t>
               </w:r>
               <w:r>
                 <w:rPr>
@@ -15837,7 +16834,7 @@
 </file>
 
 <file path=word/footer4.xml><?xml version="1.0" encoding="utf-8"?>
-<w:ftr xmlns:wpc="http://schemas.microsoft.com/office/word/2010/wordprocessingCanvas" xmlns:cx="http://schemas.microsoft.com/office/drawing/2014/chartex" xmlns:mc="http://schemas.openxmlformats.org/markup-compatibility/2006" xmlns:o="urn:schemas-microsoft-com:office:office" xmlns:r="http://schemas.openxmlformats.org/officeDocument/2006/relationships" xmlns:m="http://schemas.openxmlformats.org/officeDocument/2006/math" xmlns:v="urn:schemas-microsoft-com:vml" xmlns:wp14="http://schemas.microsoft.com/office/word/2010/wordprocessingDrawing" xmlns:wp="http://schemas.openxmlformats.org/drawingml/2006/wordprocessingDrawing" xmlns:w10="urn:schemas-microsoft-com:office:word" xmlns:w="http://schemas.openxmlformats.org/wordprocessingml/2006/main" xmlns:w14="http://schemas.microsoft.com/office/word/2010/wordml" xmlns:w15="http://schemas.microsoft.com/office/word/2012/wordml" xmlns:w16se="http://schemas.microsoft.com/office/word/2015/wordml/symex" xmlns:wpg="http://schemas.microsoft.com/office/word/2010/wordprocessingGroup" xmlns:wpi="http://schemas.microsoft.com/office/word/2010/wordprocessingInk" xmlns:wne="http://schemas.microsoft.com/office/word/2006/wordml" xmlns:wps="http://schemas.microsoft.com/office/word/2010/wordprocessingShape" mc:Ignorable="w14 w15 w16se wp14">
+<w:ftr xmlns:wpc="http://schemas.microsoft.com/office/word/2010/wordprocessingCanvas" xmlns:cx="http://schemas.microsoft.com/office/drawing/2014/chartex" xmlns:cx1="http://schemas.microsoft.com/office/drawing/2015/9/8/chartex" xmlns:cx2="http://schemas.microsoft.com/office/drawing/2015/10/21/chartex" xmlns:cx3="http://schemas.microsoft.com/office/drawing/2016/5/9/chartex" xmlns:cx4="http://schemas.microsoft.com/office/drawing/2016/5/10/chartex" xmlns:cx5="http://schemas.microsoft.com/office/drawing/2016/5/11/chartex" xmlns:cx6="http://schemas.microsoft.com/office/drawing/2016/5/12/chartex" xmlns:cx7="http://schemas.microsoft.com/office/drawing/2016/5/13/chartex" xmlns:cx8="http://schemas.microsoft.com/office/drawing/2016/5/14/chartex" xmlns:mc="http://schemas.openxmlformats.org/markup-compatibility/2006" xmlns:aink="http://schemas.microsoft.com/office/drawing/2016/ink" xmlns:am3d="http://schemas.microsoft.com/office/drawing/2017/model3d" xmlns:o="urn:schemas-microsoft-com:office:office" xmlns:r="http://schemas.openxmlformats.org/officeDocument/2006/relationships" xmlns:m="http://schemas.openxmlformats.org/officeDocument/2006/math" xmlns:v="urn:schemas-microsoft-com:vml" xmlns:wp14="http://schemas.microsoft.com/office/word/2010/wordprocessingDrawing" xmlns:wp="http://schemas.openxmlformats.org/drawingml/2006/wordprocessingDrawing" xmlns:w10="urn:schemas-microsoft-com:office:word" xmlns:w="http://schemas.openxmlformats.org/wordprocessingml/2006/main" xmlns:w14="http://schemas.microsoft.com/office/word/2010/wordml" xmlns:w15="http://schemas.microsoft.com/office/word/2012/wordml" xmlns:w16cid="http://schemas.microsoft.com/office/word/2016/wordml/cid" xmlns:w16se="http://schemas.microsoft.com/office/word/2015/wordml/symex" xmlns:wpg="http://schemas.microsoft.com/office/word/2010/wordprocessingGroup" xmlns:wpi="http://schemas.microsoft.com/office/word/2010/wordprocessingInk" xmlns:wne="http://schemas.microsoft.com/office/word/2006/wordml" xmlns:wps="http://schemas.microsoft.com/office/word/2010/wordprocessingShape" mc:Ignorable="w14 w15 w16se w16cid wp14">
   <w:tbl>
     <w:tblPr>
       <w:tblStyle w:val="TableGrid"/>
@@ -15870,27 +16867,14 @@
           <w:pPr>
             <w:pStyle w:val="SAGEFooter"/>
           </w:pPr>
-          <w:r>
-            <w:fldChar w:fldCharType="begin"/>
-          </w:r>
-          <w:r>
-            <w:instrText xml:space="preserve"> STYLEREF  SAGE_Title  \* MERGEFORMAT </w:instrText>
-          </w:r>
-          <w:r>
-            <w:fldChar w:fldCharType="separate"/>
-          </w:r>
-          <w:r>
-            <w:rPr>
-              <w:noProof/>
-            </w:rPr>
-            <w:t>Sage 300 Web Screens SDK</w:t>
-          </w:r>
-          <w:r>
-            <w:rPr>
-              <w:noProof/>
-            </w:rPr>
-            <w:fldChar w:fldCharType="end"/>
-          </w:r>
+          <w:fldSimple w:instr=" STYLEREF  SAGE_Title  \* MERGEFORMAT ">
+            <w:r>
+              <w:rPr>
+                <w:noProof/>
+              </w:rPr>
+              <w:t>Sage 300 Web Screens SDK</w:t>
+            </w:r>
+          </w:fldSimple>
           <w:r>
             <w:rPr>
               <w:noProof/>
@@ -15906,13 +16890,12 @@
         </w:tcPr>
         <w:sdt>
           <w:sdtPr>
-            <w:id w:val="641158474"/>
+            <w:id w:val="559830309"/>
             <w:docPartObj>
               <w:docPartGallery w:val="Page Numbers (Top of Page)"/>
               <w:docPartUnique/>
             </w:docPartObj>
           </w:sdtPr>
-          <w:sdtEndPr/>
           <w:sdtContent>
             <w:p>
               <w:pPr>
@@ -15942,7 +16925,7 @@
                 <w:rPr>
                   <w:noProof/>
                 </w:rPr>
-                <w:t>10</w:t>
+                <w:t>14</w:t>
               </w:r>
               <w:r>
                 <w:rPr>
@@ -15967,7 +16950,7 @@
                 <w:rPr>
                   <w:noProof/>
                 </w:rPr>
-                <w:t>25</w:t>
+                <w:t>29</w:t>
               </w:r>
               <w:r>
                 <w:rPr>
@@ -15990,7 +16973,7 @@
 </file>
 
 <file path=word/footnotes.xml><?xml version="1.0" encoding="utf-8"?>
-<w:footnotes xmlns:wpc="http://schemas.microsoft.com/office/word/2010/wordprocessingCanvas" xmlns:cx="http://schemas.microsoft.com/office/drawing/2014/chartex" xmlns:mc="http://schemas.openxmlformats.org/markup-compatibility/2006" xmlns:o="urn:schemas-microsoft-com:office:office" xmlns:r="http://schemas.openxmlformats.org/officeDocument/2006/relationships" xmlns:m="http://schemas.openxmlformats.org/officeDocument/2006/math" xmlns:v="urn:schemas-microsoft-com:vml" xmlns:wp14="http://schemas.microsoft.com/office/word/2010/wordprocessingDrawing" xmlns:wp="http://schemas.openxmlformats.org/drawingml/2006/wordprocessingDrawing" xmlns:w10="urn:schemas-microsoft-com:office:word" xmlns:w="http://schemas.openxmlformats.org/wordprocessingml/2006/main" xmlns:w14="http://schemas.microsoft.com/office/word/2010/wordml" xmlns:w15="http://schemas.microsoft.com/office/word/2012/wordml" xmlns:w16se="http://schemas.microsoft.com/office/word/2015/wordml/symex" xmlns:wpg="http://schemas.microsoft.com/office/word/2010/wordprocessingGroup" xmlns:wpi="http://schemas.microsoft.com/office/word/2010/wordprocessingInk" xmlns:wne="http://schemas.microsoft.com/office/word/2006/wordml" xmlns:wps="http://schemas.microsoft.com/office/word/2010/wordprocessingShape" mc:Ignorable="w14 w15 w16se wp14">
+<w:footnotes xmlns:wpc="http://schemas.microsoft.com/office/word/2010/wordprocessingCanvas" xmlns:cx="http://schemas.microsoft.com/office/drawing/2014/chartex" xmlns:cx1="http://schemas.microsoft.com/office/drawing/2015/9/8/chartex" xmlns:cx2="http://schemas.microsoft.com/office/drawing/2015/10/21/chartex" xmlns:cx3="http://schemas.microsoft.com/office/drawing/2016/5/9/chartex" xmlns:cx4="http://schemas.microsoft.com/office/drawing/2016/5/10/chartex" xmlns:cx5="http://schemas.microsoft.com/office/drawing/2016/5/11/chartex" xmlns:cx6="http://schemas.microsoft.com/office/drawing/2016/5/12/chartex" xmlns:cx7="http://schemas.microsoft.com/office/drawing/2016/5/13/chartex" xmlns:cx8="http://schemas.microsoft.com/office/drawing/2016/5/14/chartex" xmlns:mc="http://schemas.openxmlformats.org/markup-compatibility/2006" xmlns:aink="http://schemas.microsoft.com/office/drawing/2016/ink" xmlns:am3d="http://schemas.microsoft.com/office/drawing/2017/model3d" xmlns:o="urn:schemas-microsoft-com:office:office" xmlns:r="http://schemas.openxmlformats.org/officeDocument/2006/relationships" xmlns:m="http://schemas.openxmlformats.org/officeDocument/2006/math" xmlns:v="urn:schemas-microsoft-com:vml" xmlns:wp14="http://schemas.microsoft.com/office/word/2010/wordprocessingDrawing" xmlns:wp="http://schemas.openxmlformats.org/drawingml/2006/wordprocessingDrawing" xmlns:w10="urn:schemas-microsoft-com:office:word" xmlns:w="http://schemas.openxmlformats.org/wordprocessingml/2006/main" xmlns:w14="http://schemas.microsoft.com/office/word/2010/wordml" xmlns:w15="http://schemas.microsoft.com/office/word/2012/wordml" xmlns:w16cid="http://schemas.microsoft.com/office/word/2016/wordml/cid" xmlns:w16se="http://schemas.microsoft.com/office/word/2015/wordml/symex" xmlns:wpg="http://schemas.microsoft.com/office/word/2010/wordprocessingGroup" xmlns:wpi="http://schemas.microsoft.com/office/word/2010/wordprocessingInk" xmlns:wne="http://schemas.microsoft.com/office/word/2006/wordml" xmlns:wps="http://schemas.microsoft.com/office/word/2010/wordprocessingShape" mc:Ignorable="w14 w15 w16se w16cid wp14">
   <w:footnote w:type="separator" w:id="-1">
     <w:p>
       <w:pPr>
@@ -16019,7 +17002,7 @@
 </file>
 
 <file path=word/header1.xml><?xml version="1.0" encoding="utf-8"?>
-<w:hdr xmlns:wpc="http://schemas.microsoft.com/office/word/2010/wordprocessingCanvas" xmlns:cx="http://schemas.microsoft.com/office/drawing/2014/chartex" xmlns:mc="http://schemas.openxmlformats.org/markup-compatibility/2006" xmlns:o="urn:schemas-microsoft-com:office:office" xmlns:r="http://schemas.openxmlformats.org/officeDocument/2006/relationships" xmlns:m="http://schemas.openxmlformats.org/officeDocument/2006/math" xmlns:v="urn:schemas-microsoft-com:vml" xmlns:wp14="http://schemas.microsoft.com/office/word/2010/wordprocessingDrawing" xmlns:wp="http://schemas.openxmlformats.org/drawingml/2006/wordprocessingDrawing" xmlns:w10="urn:schemas-microsoft-com:office:word" xmlns:w="http://schemas.openxmlformats.org/wordprocessingml/2006/main" xmlns:w14="http://schemas.microsoft.com/office/word/2010/wordml" xmlns:w15="http://schemas.microsoft.com/office/word/2012/wordml" xmlns:w16se="http://schemas.microsoft.com/office/word/2015/wordml/symex" xmlns:wpg="http://schemas.microsoft.com/office/word/2010/wordprocessingGroup" xmlns:wpi="http://schemas.microsoft.com/office/word/2010/wordprocessingInk" xmlns:wne="http://schemas.microsoft.com/office/word/2006/wordml" xmlns:wps="http://schemas.microsoft.com/office/word/2010/wordprocessingShape" mc:Ignorable="w14 w15 w16se wp14">
+<w:hdr xmlns:wpc="http://schemas.microsoft.com/office/word/2010/wordprocessingCanvas" xmlns:cx="http://schemas.microsoft.com/office/drawing/2014/chartex" xmlns:cx1="http://schemas.microsoft.com/office/drawing/2015/9/8/chartex" xmlns:cx2="http://schemas.microsoft.com/office/drawing/2015/10/21/chartex" xmlns:cx3="http://schemas.microsoft.com/office/drawing/2016/5/9/chartex" xmlns:cx4="http://schemas.microsoft.com/office/drawing/2016/5/10/chartex" xmlns:cx5="http://schemas.microsoft.com/office/drawing/2016/5/11/chartex" xmlns:cx6="http://schemas.microsoft.com/office/drawing/2016/5/12/chartex" xmlns:cx7="http://schemas.microsoft.com/office/drawing/2016/5/13/chartex" xmlns:cx8="http://schemas.microsoft.com/office/drawing/2016/5/14/chartex" xmlns:mc="http://schemas.openxmlformats.org/markup-compatibility/2006" xmlns:aink="http://schemas.microsoft.com/office/drawing/2016/ink" xmlns:am3d="http://schemas.microsoft.com/office/drawing/2017/model3d" xmlns:o="urn:schemas-microsoft-com:office:office" xmlns:r="http://schemas.openxmlformats.org/officeDocument/2006/relationships" xmlns:m="http://schemas.openxmlformats.org/officeDocument/2006/math" xmlns:v="urn:schemas-microsoft-com:vml" xmlns:wp14="http://schemas.microsoft.com/office/word/2010/wordprocessingDrawing" xmlns:wp="http://schemas.openxmlformats.org/drawingml/2006/wordprocessingDrawing" xmlns:w10="urn:schemas-microsoft-com:office:word" xmlns:w="http://schemas.openxmlformats.org/wordprocessingml/2006/main" xmlns:w14="http://schemas.microsoft.com/office/word/2010/wordml" xmlns:w15="http://schemas.microsoft.com/office/word/2012/wordml" xmlns:w16cid="http://schemas.microsoft.com/office/word/2016/wordml/cid" xmlns:w16se="http://schemas.microsoft.com/office/word/2015/wordml/symex" xmlns:wpg="http://schemas.microsoft.com/office/word/2010/wordprocessingGroup" xmlns:wpi="http://schemas.microsoft.com/office/word/2010/wordprocessingInk" xmlns:wne="http://schemas.microsoft.com/office/word/2006/wordml" xmlns:wps="http://schemas.microsoft.com/office/word/2010/wordprocessingShape" mc:Ignorable="w14 w15 w16se w16cid wp14">
   <w:p>
     <w:pPr>
       <w:pStyle w:val="Header"/>
@@ -16098,7 +17081,7 @@
 </file>
 
 <file path=word/header2.xml><?xml version="1.0" encoding="utf-8"?>
-<w:hdr xmlns:wpc="http://schemas.microsoft.com/office/word/2010/wordprocessingCanvas" xmlns:cx="http://schemas.microsoft.com/office/drawing/2014/chartex" xmlns:mc="http://schemas.openxmlformats.org/markup-compatibility/2006" xmlns:o="urn:schemas-microsoft-com:office:office" xmlns:r="http://schemas.openxmlformats.org/officeDocument/2006/relationships" xmlns:m="http://schemas.openxmlformats.org/officeDocument/2006/math" xmlns:v="urn:schemas-microsoft-com:vml" xmlns:wp14="http://schemas.microsoft.com/office/word/2010/wordprocessingDrawing" xmlns:wp="http://schemas.openxmlformats.org/drawingml/2006/wordprocessingDrawing" xmlns:w10="urn:schemas-microsoft-com:office:word" xmlns:w="http://schemas.openxmlformats.org/wordprocessingml/2006/main" xmlns:w14="http://schemas.microsoft.com/office/word/2010/wordml" xmlns:w15="http://schemas.microsoft.com/office/word/2012/wordml" xmlns:w16se="http://schemas.microsoft.com/office/word/2015/wordml/symex" xmlns:wpg="http://schemas.microsoft.com/office/word/2010/wordprocessingGroup" xmlns:wpi="http://schemas.microsoft.com/office/word/2010/wordprocessingInk" xmlns:wne="http://schemas.microsoft.com/office/word/2006/wordml" xmlns:wps="http://schemas.microsoft.com/office/word/2010/wordprocessingShape" mc:Ignorable="w14 w15 w16se wp14">
+<w:hdr xmlns:wpc="http://schemas.microsoft.com/office/word/2010/wordprocessingCanvas" xmlns:cx="http://schemas.microsoft.com/office/drawing/2014/chartex" xmlns:cx1="http://schemas.microsoft.com/office/drawing/2015/9/8/chartex" xmlns:cx2="http://schemas.microsoft.com/office/drawing/2015/10/21/chartex" xmlns:cx3="http://schemas.microsoft.com/office/drawing/2016/5/9/chartex" xmlns:cx4="http://schemas.microsoft.com/office/drawing/2016/5/10/chartex" xmlns:cx5="http://schemas.microsoft.com/office/drawing/2016/5/11/chartex" xmlns:cx6="http://schemas.microsoft.com/office/drawing/2016/5/12/chartex" xmlns:cx7="http://schemas.microsoft.com/office/drawing/2016/5/13/chartex" xmlns:cx8="http://schemas.microsoft.com/office/drawing/2016/5/14/chartex" xmlns:mc="http://schemas.openxmlformats.org/markup-compatibility/2006" xmlns:aink="http://schemas.microsoft.com/office/drawing/2016/ink" xmlns:am3d="http://schemas.microsoft.com/office/drawing/2017/model3d" xmlns:o="urn:schemas-microsoft-com:office:office" xmlns:r="http://schemas.openxmlformats.org/officeDocument/2006/relationships" xmlns:m="http://schemas.openxmlformats.org/officeDocument/2006/math" xmlns:v="urn:schemas-microsoft-com:vml" xmlns:wp14="http://schemas.microsoft.com/office/word/2010/wordprocessingDrawing" xmlns:wp="http://schemas.openxmlformats.org/drawingml/2006/wordprocessingDrawing" xmlns:w10="urn:schemas-microsoft-com:office:word" xmlns:w="http://schemas.openxmlformats.org/wordprocessingml/2006/main" xmlns:w14="http://schemas.microsoft.com/office/word/2010/wordml" xmlns:w15="http://schemas.microsoft.com/office/word/2012/wordml" xmlns:w16cid="http://schemas.microsoft.com/office/word/2016/wordml/cid" xmlns:w16se="http://schemas.microsoft.com/office/word/2015/wordml/symex" xmlns:wpg="http://schemas.microsoft.com/office/word/2010/wordprocessingGroup" xmlns:wpi="http://schemas.microsoft.com/office/word/2010/wordprocessingInk" xmlns:wne="http://schemas.microsoft.com/office/word/2006/wordml" xmlns:wps="http://schemas.microsoft.com/office/word/2010/wordprocessingShape" mc:Ignorable="w14 w15 w16se w16cid wp14">
   <w:p>
     <w:pPr>
       <w:pStyle w:val="Header"/>
@@ -16108,7 +17091,7 @@
 </file>
 
 <file path=word/header3.xml><?xml version="1.0" encoding="utf-8"?>
-<w:hdr xmlns:wpc="http://schemas.microsoft.com/office/word/2010/wordprocessingCanvas" xmlns:cx="http://schemas.microsoft.com/office/drawing/2014/chartex" xmlns:mc="http://schemas.openxmlformats.org/markup-compatibility/2006" xmlns:o="urn:schemas-microsoft-com:office:office" xmlns:r="http://schemas.openxmlformats.org/officeDocument/2006/relationships" xmlns:m="http://schemas.openxmlformats.org/officeDocument/2006/math" xmlns:v="urn:schemas-microsoft-com:vml" xmlns:wp14="http://schemas.microsoft.com/office/word/2010/wordprocessingDrawing" xmlns:wp="http://schemas.openxmlformats.org/drawingml/2006/wordprocessingDrawing" xmlns:w10="urn:schemas-microsoft-com:office:word" xmlns:w="http://schemas.openxmlformats.org/wordprocessingml/2006/main" xmlns:w14="http://schemas.microsoft.com/office/word/2010/wordml" xmlns:w15="http://schemas.microsoft.com/office/word/2012/wordml" xmlns:w16se="http://schemas.microsoft.com/office/word/2015/wordml/symex" xmlns:wpg="http://schemas.microsoft.com/office/word/2010/wordprocessingGroup" xmlns:wpi="http://schemas.microsoft.com/office/word/2010/wordprocessingInk" xmlns:wne="http://schemas.microsoft.com/office/word/2006/wordml" xmlns:wps="http://schemas.microsoft.com/office/word/2010/wordprocessingShape" mc:Ignorable="w14 w15 w16se wp14">
+<w:hdr xmlns:wpc="http://schemas.microsoft.com/office/word/2010/wordprocessingCanvas" xmlns:cx="http://schemas.microsoft.com/office/drawing/2014/chartex" xmlns:cx1="http://schemas.microsoft.com/office/drawing/2015/9/8/chartex" xmlns:cx2="http://schemas.microsoft.com/office/drawing/2015/10/21/chartex" xmlns:cx3="http://schemas.microsoft.com/office/drawing/2016/5/9/chartex" xmlns:cx4="http://schemas.microsoft.com/office/drawing/2016/5/10/chartex" xmlns:cx5="http://schemas.microsoft.com/office/drawing/2016/5/11/chartex" xmlns:cx6="http://schemas.microsoft.com/office/drawing/2016/5/12/chartex" xmlns:cx7="http://schemas.microsoft.com/office/drawing/2016/5/13/chartex" xmlns:cx8="http://schemas.microsoft.com/office/drawing/2016/5/14/chartex" xmlns:mc="http://schemas.openxmlformats.org/markup-compatibility/2006" xmlns:aink="http://schemas.microsoft.com/office/drawing/2016/ink" xmlns:am3d="http://schemas.microsoft.com/office/drawing/2017/model3d" xmlns:o="urn:schemas-microsoft-com:office:office" xmlns:r="http://schemas.openxmlformats.org/officeDocument/2006/relationships" xmlns:m="http://schemas.openxmlformats.org/officeDocument/2006/math" xmlns:v="urn:schemas-microsoft-com:vml" xmlns:wp14="http://schemas.microsoft.com/office/word/2010/wordprocessingDrawing" xmlns:wp="http://schemas.openxmlformats.org/drawingml/2006/wordprocessingDrawing" xmlns:w10="urn:schemas-microsoft-com:office:word" xmlns:w="http://schemas.openxmlformats.org/wordprocessingml/2006/main" xmlns:w14="http://schemas.microsoft.com/office/word/2010/wordml" xmlns:w15="http://schemas.microsoft.com/office/word/2012/wordml" xmlns:w16cid="http://schemas.microsoft.com/office/word/2016/wordml/cid" xmlns:w16se="http://schemas.microsoft.com/office/word/2015/wordml/symex" xmlns:wpg="http://schemas.microsoft.com/office/word/2010/wordprocessingGroup" xmlns:wpi="http://schemas.microsoft.com/office/word/2010/wordprocessingInk" xmlns:wne="http://schemas.microsoft.com/office/word/2006/wordml" xmlns:wps="http://schemas.microsoft.com/office/word/2010/wordprocessingShape" mc:Ignorable="w14 w15 w16se w16cid wp14">
   <w:p>
     <w:pPr>
       <w:pStyle w:val="Header"/>
@@ -16119,38 +17102,17 @@
 </file>
 
 <file path=word/header4.xml><?xml version="1.0" encoding="utf-8"?>
-<w:hdr xmlns:wpc="http://schemas.microsoft.com/office/word/2010/wordprocessingCanvas" xmlns:cx="http://schemas.microsoft.com/office/drawing/2014/chartex" xmlns:mc="http://schemas.openxmlformats.org/markup-compatibility/2006" xmlns:o="urn:schemas-microsoft-com:office:office" xmlns:r="http://schemas.openxmlformats.org/officeDocument/2006/relationships" xmlns:m="http://schemas.openxmlformats.org/officeDocument/2006/math" xmlns:v="urn:schemas-microsoft-com:vml" xmlns:wp14="http://schemas.microsoft.com/office/word/2010/wordprocessingDrawing" xmlns:wp="http://schemas.openxmlformats.org/drawingml/2006/wordprocessingDrawing" xmlns:w10="urn:schemas-microsoft-com:office:word" xmlns:w="http://schemas.openxmlformats.org/wordprocessingml/2006/main" xmlns:w14="http://schemas.microsoft.com/office/word/2010/wordml" xmlns:w15="http://schemas.microsoft.com/office/word/2012/wordml" xmlns:w16se="http://schemas.microsoft.com/office/word/2015/wordml/symex" xmlns:wpg="http://schemas.microsoft.com/office/word/2010/wordprocessingGroup" xmlns:wpi="http://schemas.microsoft.com/office/word/2010/wordprocessingInk" xmlns:wne="http://schemas.microsoft.com/office/word/2006/wordml" xmlns:wps="http://schemas.microsoft.com/office/word/2010/wordprocessingShape" mc:Ignorable="w14 w15 w16se wp14">
+<w:hdr xmlns:wpc="http://schemas.microsoft.com/office/word/2010/wordprocessingCanvas" xmlns:cx="http://schemas.microsoft.com/office/drawing/2014/chartex" xmlns:cx1="http://schemas.microsoft.com/office/drawing/2015/9/8/chartex" xmlns:cx2="http://schemas.microsoft.com/office/drawing/2015/10/21/chartex" xmlns:cx3="http://schemas.microsoft.com/office/drawing/2016/5/9/chartex" xmlns:cx4="http://schemas.microsoft.com/office/drawing/2016/5/10/chartex" xmlns:cx5="http://schemas.microsoft.com/office/drawing/2016/5/11/chartex" xmlns:cx6="http://schemas.microsoft.com/office/drawing/2016/5/12/chartex" xmlns:cx7="http://schemas.microsoft.com/office/drawing/2016/5/13/chartex" xmlns:cx8="http://schemas.microsoft.com/office/drawing/2016/5/14/chartex" xmlns:mc="http://schemas.openxmlformats.org/markup-compatibility/2006" xmlns:aink="http://schemas.microsoft.com/office/drawing/2016/ink" xmlns:am3d="http://schemas.microsoft.com/office/drawing/2017/model3d" xmlns:o="urn:schemas-microsoft-com:office:office" xmlns:r="http://schemas.openxmlformats.org/officeDocument/2006/relationships" xmlns:m="http://schemas.openxmlformats.org/officeDocument/2006/math" xmlns:v="urn:schemas-microsoft-com:vml" xmlns:wp14="http://schemas.microsoft.com/office/word/2010/wordprocessingDrawing" xmlns:wp="http://schemas.openxmlformats.org/drawingml/2006/wordprocessingDrawing" xmlns:w10="urn:schemas-microsoft-com:office:word" xmlns:w="http://schemas.openxmlformats.org/wordprocessingml/2006/main" xmlns:w14="http://schemas.microsoft.com/office/word/2010/wordml" xmlns:w15="http://schemas.microsoft.com/office/word/2012/wordml" xmlns:w16cid="http://schemas.microsoft.com/office/word/2016/wordml/cid" xmlns:w16se="http://schemas.microsoft.com/office/word/2015/wordml/symex" xmlns:wpg="http://schemas.microsoft.com/office/word/2010/wordprocessingGroup" xmlns:wpi="http://schemas.microsoft.com/office/word/2010/wordprocessingInk" xmlns:wne="http://schemas.microsoft.com/office/word/2006/wordml" xmlns:wps="http://schemas.microsoft.com/office/word/2010/wordprocessingShape" mc:Ignorable="w14 w15 w16se w16cid wp14">
   <w:p>
     <w:pPr>
       <w:pStyle w:val="SAGEHeader"/>
     </w:pPr>
-    <w:r>
-      <w:fldChar w:fldCharType="begin"/>
-    </w:r>
-    <w:r>
-      <w:instrText xml:space="preserve"> STYLEREF  "SAGE_Heading 1" \l  \* MERGEFORMAT </w:instrText>
-    </w:r>
-    <w:r>
-      <w:fldChar w:fldCharType="separate"/>
-    </w:r>
-    <w:r>
-      <w:rPr>
-        <w:noProof/>
-      </w:rPr>
-      <w:t>Add custom model, view model, and controller</w:t>
-    </w:r>
-    <w:r>
-      <w:rPr>
-        <w:noProof/>
-      </w:rPr>
-      <w:fldChar w:fldCharType="end"/>
-    </w:r>
   </w:p>
 </w:hdr>
 </file>
 
 <file path=word/header5.xml><?xml version="1.0" encoding="utf-8"?>
-<w:hdr xmlns:wpc="http://schemas.microsoft.com/office/word/2010/wordprocessingCanvas" xmlns:cx="http://schemas.microsoft.com/office/drawing/2014/chartex" xmlns:mc="http://schemas.openxmlformats.org/markup-compatibility/2006" xmlns:o="urn:schemas-microsoft-com:office:office" xmlns:r="http://schemas.openxmlformats.org/officeDocument/2006/relationships" xmlns:m="http://schemas.openxmlformats.org/officeDocument/2006/math" xmlns:v="urn:schemas-microsoft-com:vml" xmlns:wp14="http://schemas.microsoft.com/office/word/2010/wordprocessingDrawing" xmlns:wp="http://schemas.openxmlformats.org/drawingml/2006/wordprocessingDrawing" xmlns:w10="urn:schemas-microsoft-com:office:word" xmlns:w="http://schemas.openxmlformats.org/wordprocessingml/2006/main" xmlns:w14="http://schemas.microsoft.com/office/word/2010/wordml" xmlns:w15="http://schemas.microsoft.com/office/word/2012/wordml" xmlns:w16se="http://schemas.microsoft.com/office/word/2015/wordml/symex" xmlns:wpg="http://schemas.microsoft.com/office/word/2010/wordprocessingGroup" xmlns:wpi="http://schemas.microsoft.com/office/word/2010/wordprocessingInk" xmlns:wne="http://schemas.microsoft.com/office/word/2006/wordml" xmlns:wps="http://schemas.microsoft.com/office/word/2010/wordprocessingShape" mc:Ignorable="w14 w15 w16se wp14">
+<w:hdr xmlns:wpc="http://schemas.microsoft.com/office/word/2010/wordprocessingCanvas" xmlns:cx="http://schemas.microsoft.com/office/drawing/2014/chartex" xmlns:cx1="http://schemas.microsoft.com/office/drawing/2015/9/8/chartex" xmlns:cx2="http://schemas.microsoft.com/office/drawing/2015/10/21/chartex" xmlns:cx3="http://schemas.microsoft.com/office/drawing/2016/5/9/chartex" xmlns:cx4="http://schemas.microsoft.com/office/drawing/2016/5/10/chartex" xmlns:cx5="http://schemas.microsoft.com/office/drawing/2016/5/11/chartex" xmlns:cx6="http://schemas.microsoft.com/office/drawing/2016/5/12/chartex" xmlns:cx7="http://schemas.microsoft.com/office/drawing/2016/5/13/chartex" xmlns:cx8="http://schemas.microsoft.com/office/drawing/2016/5/14/chartex" xmlns:mc="http://schemas.openxmlformats.org/markup-compatibility/2006" xmlns:aink="http://schemas.microsoft.com/office/drawing/2016/ink" xmlns:am3d="http://schemas.microsoft.com/office/drawing/2017/model3d" xmlns:o="urn:schemas-microsoft-com:office:office" xmlns:r="http://schemas.openxmlformats.org/officeDocument/2006/relationships" xmlns:m="http://schemas.openxmlformats.org/officeDocument/2006/math" xmlns:v="urn:schemas-microsoft-com:vml" xmlns:wp14="http://schemas.microsoft.com/office/word/2010/wordprocessingDrawing" xmlns:wp="http://schemas.openxmlformats.org/drawingml/2006/wordprocessingDrawing" xmlns:w10="urn:schemas-microsoft-com:office:word" xmlns:w="http://schemas.openxmlformats.org/wordprocessingml/2006/main" xmlns:w14="http://schemas.microsoft.com/office/word/2010/wordml" xmlns:w15="http://schemas.microsoft.com/office/word/2012/wordml" xmlns:w16cid="http://schemas.microsoft.com/office/word/2016/wordml/cid" xmlns:w16se="http://schemas.microsoft.com/office/word/2015/wordml/symex" xmlns:wpg="http://schemas.microsoft.com/office/word/2010/wordprocessingGroup" xmlns:wpi="http://schemas.microsoft.com/office/word/2010/wordprocessingInk" xmlns:wne="http://schemas.microsoft.com/office/word/2006/wordml" xmlns:wps="http://schemas.microsoft.com/office/word/2010/wordprocessingShape" mc:Ignorable="w14 w15 w16se w16cid wp14">
   <w:p>
     <w:pPr>
       <w:pStyle w:val="Header"/>
@@ -16160,7 +17122,7 @@
 </file>
 
 <file path=word/numbering.xml><?xml version="1.0" encoding="utf-8"?>
-<w:numbering xmlns:wpc="http://schemas.microsoft.com/office/word/2010/wordprocessingCanvas" xmlns:cx="http://schemas.microsoft.com/office/drawing/2014/chartex" xmlns:mc="http://schemas.openxmlformats.org/markup-compatibility/2006" xmlns:o="urn:schemas-microsoft-com:office:office" xmlns:r="http://schemas.openxmlformats.org/officeDocument/2006/relationships" xmlns:m="http://schemas.openxmlformats.org/officeDocument/2006/math" xmlns:v="urn:schemas-microsoft-com:vml" xmlns:wp14="http://schemas.microsoft.com/office/word/2010/wordprocessingDrawing" xmlns:wp="http://schemas.openxmlformats.org/drawingml/2006/wordprocessingDrawing" xmlns:w10="urn:schemas-microsoft-com:office:word" xmlns:w="http://schemas.openxmlformats.org/wordprocessingml/2006/main" xmlns:w14="http://schemas.microsoft.com/office/word/2010/wordml" xmlns:w15="http://schemas.microsoft.com/office/word/2012/wordml" xmlns:w16se="http://schemas.microsoft.com/office/word/2015/wordml/symex" xmlns:wpg="http://schemas.microsoft.com/office/word/2010/wordprocessingGroup" xmlns:wpi="http://schemas.microsoft.com/office/word/2010/wordprocessingInk" xmlns:wne="http://schemas.microsoft.com/office/word/2006/wordml" xmlns:wps="http://schemas.microsoft.com/office/word/2010/wordprocessingShape" mc:Ignorable="w14 w15 w16se wp14">
+<w:numbering xmlns:wpc="http://schemas.microsoft.com/office/word/2010/wordprocessingCanvas" xmlns:cx="http://schemas.microsoft.com/office/drawing/2014/chartex" xmlns:cx1="http://schemas.microsoft.com/office/drawing/2015/9/8/chartex" xmlns:cx2="http://schemas.microsoft.com/office/drawing/2015/10/21/chartex" xmlns:cx3="http://schemas.microsoft.com/office/drawing/2016/5/9/chartex" xmlns:cx4="http://schemas.microsoft.com/office/drawing/2016/5/10/chartex" xmlns:cx5="http://schemas.microsoft.com/office/drawing/2016/5/11/chartex" xmlns:cx6="http://schemas.microsoft.com/office/drawing/2016/5/12/chartex" xmlns:cx7="http://schemas.microsoft.com/office/drawing/2016/5/13/chartex" xmlns:cx8="http://schemas.microsoft.com/office/drawing/2016/5/14/chartex" xmlns:mc="http://schemas.openxmlformats.org/markup-compatibility/2006" xmlns:aink="http://schemas.microsoft.com/office/drawing/2016/ink" xmlns:am3d="http://schemas.microsoft.com/office/drawing/2017/model3d" xmlns:o="urn:schemas-microsoft-com:office:office" xmlns:r="http://schemas.openxmlformats.org/officeDocument/2006/relationships" xmlns:m="http://schemas.openxmlformats.org/officeDocument/2006/math" xmlns:v="urn:schemas-microsoft-com:vml" xmlns:wp14="http://schemas.microsoft.com/office/word/2010/wordprocessingDrawing" xmlns:wp="http://schemas.openxmlformats.org/drawingml/2006/wordprocessingDrawing" xmlns:w10="urn:schemas-microsoft-com:office:word" xmlns:w="http://schemas.openxmlformats.org/wordprocessingml/2006/main" xmlns:w14="http://schemas.microsoft.com/office/word/2010/wordml" xmlns:w15="http://schemas.microsoft.com/office/word/2012/wordml" xmlns:w16cid="http://schemas.microsoft.com/office/word/2016/wordml/cid" xmlns:w16se="http://schemas.microsoft.com/office/word/2015/wordml/symex" xmlns:wpg="http://schemas.microsoft.com/office/word/2010/wordprocessingGroup" xmlns:wpi="http://schemas.microsoft.com/office/word/2010/wordprocessingInk" xmlns:wne="http://schemas.microsoft.com/office/word/2006/wordml" xmlns:wps="http://schemas.microsoft.com/office/word/2010/wordprocessingShape" mc:Ignorable="w14 w15 w16se w16cid wp14">
   <w:numPicBullet w:numPicBulletId="0">
     <w:pict>
       <v:shapetype id="_x0000_t75" coordsize="21600,21600" o:spt="75" o:preferrelative="t" path="m@4@5l@4@11@9@11@9@5xe" filled="f" stroked="f">
@@ -16182,7 +17144,7 @@
         <v:path o:extrusionok="f" gradientshapeok="t" o:connecttype="rect"/>
         <o:lock v:ext="edit" aspectratio="t"/>
       </v:shapetype>
-      <v:shape id="_x0000_i1028" type="#_x0000_t75" style="width:20.4pt;height:20.4pt" o:bullet="t">
+      <v:shape id="_x0000_i1153" type="#_x0000_t75" style="width:20.25pt;height:20.25pt" o:bullet="t">
         <v:imagedata r:id="rId1" o:title="clip_image001"/>
       </v:shape>
     </w:pict>
@@ -16685,6 +17647,95 @@
     </w:lvl>
   </w:abstractNum>
   <w:abstractNum w:abstractNumId="12" w15:restartNumberingAfterBreak="0">
+    <w:nsid w:val="08E57AFE"/>
+    <w:multiLevelType w:val="hybridMultilevel"/>
+    <w:tmpl w:val="0F9C109A"/>
+    <w:lvl w:ilvl="0" w:tplc="0409000F">
+      <w:start w:val="1"/>
+      <w:numFmt w:val="decimal"/>
+      <w:lvlText w:val="%1."/>
+      <w:lvlJc w:val="left"/>
+      <w:pPr>
+        <w:ind w:left="720" w:hanging="360"/>
+      </w:pPr>
+      <w:rPr>
+        <w:rFonts w:hint="default"/>
+      </w:rPr>
+    </w:lvl>
+    <w:lvl w:ilvl="1" w:tplc="04090019" w:tentative="1">
+      <w:start w:val="1"/>
+      <w:numFmt w:val="lowerLetter"/>
+      <w:lvlText w:val="%2."/>
+      <w:lvlJc w:val="left"/>
+      <w:pPr>
+        <w:ind w:left="1440" w:hanging="360"/>
+      </w:pPr>
+    </w:lvl>
+    <w:lvl w:ilvl="2" w:tplc="0409001B" w:tentative="1">
+      <w:start w:val="1"/>
+      <w:numFmt w:val="lowerRoman"/>
+      <w:lvlText w:val="%3."/>
+      <w:lvlJc w:val="right"/>
+      <w:pPr>
+        <w:ind w:left="2160" w:hanging="180"/>
+      </w:pPr>
+    </w:lvl>
+    <w:lvl w:ilvl="3" w:tplc="0409000F" w:tentative="1">
+      <w:start w:val="1"/>
+      <w:numFmt w:val="decimal"/>
+      <w:lvlText w:val="%4."/>
+      <w:lvlJc w:val="left"/>
+      <w:pPr>
+        <w:ind w:left="2880" w:hanging="360"/>
+      </w:pPr>
+    </w:lvl>
+    <w:lvl w:ilvl="4" w:tplc="04090019" w:tentative="1">
+      <w:start w:val="1"/>
+      <w:numFmt w:val="lowerLetter"/>
+      <w:lvlText w:val="%5."/>
+      <w:lvlJc w:val="left"/>
+      <w:pPr>
+        <w:ind w:left="3600" w:hanging="360"/>
+      </w:pPr>
+    </w:lvl>
+    <w:lvl w:ilvl="5" w:tplc="0409001B" w:tentative="1">
+      <w:start w:val="1"/>
+      <w:numFmt w:val="lowerRoman"/>
+      <w:lvlText w:val="%6."/>
+      <w:lvlJc w:val="right"/>
+      <w:pPr>
+        <w:ind w:left="4320" w:hanging="180"/>
+      </w:pPr>
+    </w:lvl>
+    <w:lvl w:ilvl="6" w:tplc="0409000F" w:tentative="1">
+      <w:start w:val="1"/>
+      <w:numFmt w:val="decimal"/>
+      <w:lvlText w:val="%7."/>
+      <w:lvlJc w:val="left"/>
+      <w:pPr>
+        <w:ind w:left="5040" w:hanging="360"/>
+      </w:pPr>
+    </w:lvl>
+    <w:lvl w:ilvl="7" w:tplc="04090019" w:tentative="1">
+      <w:start w:val="1"/>
+      <w:numFmt w:val="lowerLetter"/>
+      <w:lvlText w:val="%8."/>
+      <w:lvlJc w:val="left"/>
+      <w:pPr>
+        <w:ind w:left="5760" w:hanging="360"/>
+      </w:pPr>
+    </w:lvl>
+    <w:lvl w:ilvl="8" w:tplc="0409001B" w:tentative="1">
+      <w:start w:val="1"/>
+      <w:numFmt w:val="lowerRoman"/>
+      <w:lvlText w:val="%9."/>
+      <w:lvlJc w:val="right"/>
+      <w:pPr>
+        <w:ind w:left="6480" w:hanging="180"/>
+      </w:pPr>
+    </w:lvl>
+  </w:abstractNum>
+  <w:abstractNum w:abstractNumId="13" w15:restartNumberingAfterBreak="0">
     <w:nsid w:val="0CCD4BE8"/>
     <w:multiLevelType w:val="hybridMultilevel"/>
     <w:tmpl w:val="027CBDE2"/>
@@ -16798,7 +17849,7 @@
       </w:rPr>
     </w:lvl>
   </w:abstractNum>
-  <w:abstractNum w:abstractNumId="13" w15:restartNumberingAfterBreak="0">
+  <w:abstractNum w:abstractNumId="14" w15:restartNumberingAfterBreak="0">
     <w:nsid w:val="12C4254C"/>
     <w:multiLevelType w:val="hybridMultilevel"/>
     <w:tmpl w:val="1DE4FDF0"/>
@@ -16912,7 +17963,7 @@
       </w:rPr>
     </w:lvl>
   </w:abstractNum>
-  <w:abstractNum w:abstractNumId="14" w15:restartNumberingAfterBreak="0">
+  <w:abstractNum w:abstractNumId="15" w15:restartNumberingAfterBreak="0">
     <w:nsid w:val="14E70E87"/>
     <w:multiLevelType w:val="hybridMultilevel"/>
     <w:tmpl w:val="C48247FA"/>
@@ -17001,7 +18052,7 @@
       </w:pPr>
     </w:lvl>
   </w:abstractNum>
-  <w:abstractNum w:abstractNumId="15" w15:restartNumberingAfterBreak="0">
+  <w:abstractNum w:abstractNumId="16" w15:restartNumberingAfterBreak="0">
     <w:nsid w:val="15B32A7D"/>
     <w:multiLevelType w:val="hybridMultilevel"/>
     <w:tmpl w:val="5F721BC6"/>
@@ -17114,7 +18165,7 @@
       </w:rPr>
     </w:lvl>
   </w:abstractNum>
-  <w:abstractNum w:abstractNumId="16" w15:restartNumberingAfterBreak="0">
+  <w:abstractNum w:abstractNumId="17" w15:restartNumberingAfterBreak="0">
     <w:nsid w:val="16DC2878"/>
     <w:multiLevelType w:val="hybridMultilevel"/>
     <w:tmpl w:val="9AEA6CFA"/>
@@ -17227,7 +18278,7 @@
       </w:rPr>
     </w:lvl>
   </w:abstractNum>
-  <w:abstractNum w:abstractNumId="17" w15:restartNumberingAfterBreak="0">
+  <w:abstractNum w:abstractNumId="18" w15:restartNumberingAfterBreak="0">
     <w:nsid w:val="1DEE63B5"/>
     <w:multiLevelType w:val="hybridMultilevel"/>
     <w:tmpl w:val="6A14D7DA"/>
@@ -17316,7 +18367,96 @@
       </w:pPr>
     </w:lvl>
   </w:abstractNum>
-  <w:abstractNum w:abstractNumId="18" w15:restartNumberingAfterBreak="0">
+  <w:abstractNum w:abstractNumId="19" w15:restartNumberingAfterBreak="0">
+    <w:nsid w:val="2A971982"/>
+    <w:multiLevelType w:val="hybridMultilevel"/>
+    <w:tmpl w:val="AD4A6A20"/>
+    <w:lvl w:ilvl="0" w:tplc="0409000F">
+      <w:start w:val="1"/>
+      <w:numFmt w:val="decimal"/>
+      <w:lvlText w:val="%1."/>
+      <w:lvlJc w:val="left"/>
+      <w:pPr>
+        <w:ind w:left="720" w:hanging="360"/>
+      </w:pPr>
+      <w:rPr>
+        <w:rFonts w:hint="default"/>
+      </w:rPr>
+    </w:lvl>
+    <w:lvl w:ilvl="1" w:tplc="04090019" w:tentative="1">
+      <w:start w:val="1"/>
+      <w:numFmt w:val="lowerLetter"/>
+      <w:lvlText w:val="%2."/>
+      <w:lvlJc w:val="left"/>
+      <w:pPr>
+        <w:ind w:left="1440" w:hanging="360"/>
+      </w:pPr>
+    </w:lvl>
+    <w:lvl w:ilvl="2" w:tplc="0409001B" w:tentative="1">
+      <w:start w:val="1"/>
+      <w:numFmt w:val="lowerRoman"/>
+      <w:lvlText w:val="%3."/>
+      <w:lvlJc w:val="right"/>
+      <w:pPr>
+        <w:ind w:left="2160" w:hanging="180"/>
+      </w:pPr>
+    </w:lvl>
+    <w:lvl w:ilvl="3" w:tplc="0409000F" w:tentative="1">
+      <w:start w:val="1"/>
+      <w:numFmt w:val="decimal"/>
+      <w:lvlText w:val="%4."/>
+      <w:lvlJc w:val="left"/>
+      <w:pPr>
+        <w:ind w:left="2880" w:hanging="360"/>
+      </w:pPr>
+    </w:lvl>
+    <w:lvl w:ilvl="4" w:tplc="04090019" w:tentative="1">
+      <w:start w:val="1"/>
+      <w:numFmt w:val="lowerLetter"/>
+      <w:lvlText w:val="%5."/>
+      <w:lvlJc w:val="left"/>
+      <w:pPr>
+        <w:ind w:left="3600" w:hanging="360"/>
+      </w:pPr>
+    </w:lvl>
+    <w:lvl w:ilvl="5" w:tplc="0409001B" w:tentative="1">
+      <w:start w:val="1"/>
+      <w:numFmt w:val="lowerRoman"/>
+      <w:lvlText w:val="%6."/>
+      <w:lvlJc w:val="right"/>
+      <w:pPr>
+        <w:ind w:left="4320" w:hanging="180"/>
+      </w:pPr>
+    </w:lvl>
+    <w:lvl w:ilvl="6" w:tplc="0409000F" w:tentative="1">
+      <w:start w:val="1"/>
+      <w:numFmt w:val="decimal"/>
+      <w:lvlText w:val="%7."/>
+      <w:lvlJc w:val="left"/>
+      <w:pPr>
+        <w:ind w:left="5040" w:hanging="360"/>
+      </w:pPr>
+    </w:lvl>
+    <w:lvl w:ilvl="7" w:tplc="04090019" w:tentative="1">
+      <w:start w:val="1"/>
+      <w:numFmt w:val="lowerLetter"/>
+      <w:lvlText w:val="%8."/>
+      <w:lvlJc w:val="left"/>
+      <w:pPr>
+        <w:ind w:left="5760" w:hanging="360"/>
+      </w:pPr>
+    </w:lvl>
+    <w:lvl w:ilvl="8" w:tplc="0409001B" w:tentative="1">
+      <w:start w:val="1"/>
+      <w:numFmt w:val="lowerRoman"/>
+      <w:lvlText w:val="%9."/>
+      <w:lvlJc w:val="right"/>
+      <w:pPr>
+        <w:ind w:left="6480" w:hanging="180"/>
+      </w:pPr>
+    </w:lvl>
+  </w:abstractNum>
+  <w:abstractNum w:abstractNumId="20" w15:restartNumberingAfterBreak="0">
     <w:nsid w:val="35FD6700"/>
     <w:multiLevelType w:val="multilevel"/>
     <w:tmpl w:val="F34A106A"/>
@@ -17476,7 +18616,7 @@
       </w:rPr>
     </w:lvl>
   </w:abstractNum>
-  <w:abstractNum w:abstractNumId="19" w15:restartNumberingAfterBreak="0">
+  <w:abstractNum w:abstractNumId="21" w15:restartNumberingAfterBreak="0">
     <w:nsid w:val="366B5490"/>
     <w:multiLevelType w:val="hybridMultilevel"/>
     <w:tmpl w:val="E27EBE9E"/>
@@ -17565,7 +18705,7 @@
       </w:pPr>
     </w:lvl>
   </w:abstractNum>
-  <w:abstractNum w:abstractNumId="20" w15:restartNumberingAfterBreak="0">
+  <w:abstractNum w:abstractNumId="22" w15:restartNumberingAfterBreak="0">
     <w:nsid w:val="3A7F6301"/>
     <w:multiLevelType w:val="hybridMultilevel"/>
     <w:tmpl w:val="DDF0F968"/>
@@ -17678,7 +18818,7 @@
       </w:rPr>
     </w:lvl>
   </w:abstractNum>
-  <w:abstractNum w:abstractNumId="21" w15:restartNumberingAfterBreak="0">
+  <w:abstractNum w:abstractNumId="23" w15:restartNumberingAfterBreak="0">
     <w:nsid w:val="3BCF329B"/>
     <w:multiLevelType w:val="hybridMultilevel"/>
     <w:tmpl w:val="2F7029D4"/>
@@ -17822,7 +18962,7 @@
       </w:rPr>
     </w:lvl>
   </w:abstractNum>
-  <w:abstractNum w:abstractNumId="22" w15:restartNumberingAfterBreak="0">
+  <w:abstractNum w:abstractNumId="24" w15:restartNumberingAfterBreak="0">
     <w:nsid w:val="3F8F0DC5"/>
     <w:multiLevelType w:val="multilevel"/>
     <w:tmpl w:val="DF5C4BBA"/>
@@ -17963,7 +19103,7 @@
       </w:rPr>
     </w:lvl>
   </w:abstractNum>
-  <w:abstractNum w:abstractNumId="23" w15:restartNumberingAfterBreak="0">
+  <w:abstractNum w:abstractNumId="25" w15:restartNumberingAfterBreak="0">
     <w:nsid w:val="417C6B6C"/>
     <w:multiLevelType w:val="hybridMultilevel"/>
     <w:tmpl w:val="CCC6580E"/>
@@ -18055,7 +19195,7 @@
       </w:pPr>
     </w:lvl>
   </w:abstractNum>
-  <w:abstractNum w:abstractNumId="24" w15:restartNumberingAfterBreak="0">
+  <w:abstractNum w:abstractNumId="26" w15:restartNumberingAfterBreak="0">
     <w:nsid w:val="441C1C4C"/>
     <w:multiLevelType w:val="hybridMultilevel"/>
     <w:tmpl w:val="D27A52A2"/>
@@ -18168,7 +19308,7 @@
       </w:rPr>
     </w:lvl>
   </w:abstractNum>
-  <w:abstractNum w:abstractNumId="25" w15:restartNumberingAfterBreak="0">
+  <w:abstractNum w:abstractNumId="27" w15:restartNumberingAfterBreak="0">
     <w:nsid w:val="44C91771"/>
     <w:multiLevelType w:val="hybridMultilevel"/>
     <w:tmpl w:val="04768214"/>
@@ -18281,7 +19421,7 @@
       </w:rPr>
     </w:lvl>
   </w:abstractNum>
-  <w:abstractNum w:abstractNumId="26" w15:restartNumberingAfterBreak="0">
+  <w:abstractNum w:abstractNumId="28" w15:restartNumberingAfterBreak="0">
     <w:nsid w:val="452141E2"/>
     <w:multiLevelType w:val="hybridMultilevel"/>
     <w:tmpl w:val="72E41D80"/>
@@ -18395,7 +19535,7 @@
       </w:rPr>
     </w:lvl>
   </w:abstractNum>
-  <w:abstractNum w:abstractNumId="27" w15:restartNumberingAfterBreak="0">
+  <w:abstractNum w:abstractNumId="29" w15:restartNumberingAfterBreak="0">
     <w:nsid w:val="4D544F8A"/>
     <w:multiLevelType w:val="hybridMultilevel"/>
     <w:tmpl w:val="33300AD8"/>
@@ -18508,7 +19648,7 @@
       </w:rPr>
     </w:lvl>
   </w:abstractNum>
-  <w:abstractNum w:abstractNumId="28" w15:restartNumberingAfterBreak="0">
+  <w:abstractNum w:abstractNumId="30" w15:restartNumberingAfterBreak="0">
     <w:nsid w:val="524727EB"/>
     <w:multiLevelType w:val="hybridMultilevel"/>
     <w:tmpl w:val="511E48B0"/>
@@ -18621,7 +19761,7 @@
       </w:rPr>
     </w:lvl>
   </w:abstractNum>
-  <w:abstractNum w:abstractNumId="29" w15:restartNumberingAfterBreak="0">
+  <w:abstractNum w:abstractNumId="31" w15:restartNumberingAfterBreak="0">
     <w:nsid w:val="55EF7E8B"/>
     <w:multiLevelType w:val="hybridMultilevel"/>
     <w:tmpl w:val="FFFACB4A"/>
@@ -18734,7 +19874,7 @@
       </w:rPr>
     </w:lvl>
   </w:abstractNum>
-  <w:abstractNum w:abstractNumId="30" w15:restartNumberingAfterBreak="0">
+  <w:abstractNum w:abstractNumId="32" w15:restartNumberingAfterBreak="0">
     <w:nsid w:val="60E86F52"/>
     <w:multiLevelType w:val="hybridMultilevel"/>
     <w:tmpl w:val="C48247FA"/>
@@ -18823,7 +19963,7 @@
       </w:pPr>
     </w:lvl>
   </w:abstractNum>
-  <w:abstractNum w:abstractNumId="31" w15:restartNumberingAfterBreak="0">
+  <w:abstractNum w:abstractNumId="33" w15:restartNumberingAfterBreak="0">
     <w:nsid w:val="648459CC"/>
     <w:multiLevelType w:val="hybridMultilevel"/>
     <w:tmpl w:val="553679BC"/>
@@ -18936,7 +20076,7 @@
       </w:rPr>
     </w:lvl>
   </w:abstractNum>
-  <w:abstractNum w:abstractNumId="32" w15:restartNumberingAfterBreak="0">
+  <w:abstractNum w:abstractNumId="34" w15:restartNumberingAfterBreak="0">
     <w:nsid w:val="66DC62FC"/>
     <w:multiLevelType w:val="hybridMultilevel"/>
     <w:tmpl w:val="78BAE4D6"/>
@@ -19049,7 +20189,7 @@
       </w:rPr>
     </w:lvl>
   </w:abstractNum>
-  <w:abstractNum w:abstractNumId="33" w15:restartNumberingAfterBreak="0">
+  <w:abstractNum w:abstractNumId="35" w15:restartNumberingAfterBreak="0">
     <w:nsid w:val="69DB46B7"/>
     <w:multiLevelType w:val="multilevel"/>
     <w:tmpl w:val="08090023"/>
@@ -19137,7 +20277,7 @@
       </w:pPr>
     </w:lvl>
   </w:abstractNum>
-  <w:abstractNum w:abstractNumId="34" w15:restartNumberingAfterBreak="0">
+  <w:abstractNum w:abstractNumId="36" w15:restartNumberingAfterBreak="0">
     <w:nsid w:val="732103C4"/>
     <w:multiLevelType w:val="hybridMultilevel"/>
     <w:tmpl w:val="C48247FA"/>
@@ -19226,7 +20366,7 @@
       </w:pPr>
     </w:lvl>
   </w:abstractNum>
-  <w:abstractNum w:abstractNumId="35" w15:restartNumberingAfterBreak="0">
+  <w:abstractNum w:abstractNumId="37" w15:restartNumberingAfterBreak="0">
     <w:nsid w:val="74B17716"/>
     <w:multiLevelType w:val="multilevel"/>
     <w:tmpl w:val="0809001D"/>
@@ -19313,7 +20453,7 @@
       </w:pPr>
     </w:lvl>
   </w:abstractNum>
-  <w:abstractNum w:abstractNumId="36" w15:restartNumberingAfterBreak="0">
+  <w:abstractNum w:abstractNumId="38" w15:restartNumberingAfterBreak="0">
     <w:nsid w:val="75D40BBB"/>
     <w:multiLevelType w:val="hybridMultilevel"/>
     <w:tmpl w:val="504E2A34"/>
@@ -19426,7 +20566,7 @@
       </w:rPr>
     </w:lvl>
   </w:abstractNum>
-  <w:abstractNum w:abstractNumId="37" w15:restartNumberingAfterBreak="0">
+  <w:abstractNum w:abstractNumId="39" w15:restartNumberingAfterBreak="0">
     <w:nsid w:val="76850F02"/>
     <w:multiLevelType w:val="multilevel"/>
     <w:tmpl w:val="0809001F"/>
@@ -19513,7 +20653,7 @@
       </w:pPr>
     </w:lvl>
   </w:abstractNum>
-  <w:abstractNum w:abstractNumId="38" w15:restartNumberingAfterBreak="0">
+  <w:abstractNum w:abstractNumId="40" w15:restartNumberingAfterBreak="0">
     <w:nsid w:val="77A67E40"/>
     <w:multiLevelType w:val="hybridMultilevel"/>
     <w:tmpl w:val="44CC9154"/>
@@ -19627,7 +20767,7 @@
     </w:lvl>
   </w:abstractNum>
   <w:num w:numId="1">
-    <w:abstractNumId w:val="18"/>
+    <w:abstractNumId w:val="20"/>
   </w:num>
   <w:num w:numId="2">
     <w:abstractNumId w:val="11"/>
@@ -19636,13 +20776,13 @@
     <w:abstractNumId w:val="10"/>
   </w:num>
   <w:num w:numId="4">
+    <w:abstractNumId w:val="39"/>
+  </w:num>
+  <w:num w:numId="5">
     <w:abstractNumId w:val="37"/>
   </w:num>
-  <w:num w:numId="5">
+  <w:num w:numId="6">
     <w:abstractNumId w:val="35"/>
-  </w:num>
-  <w:num w:numId="6">
-    <w:abstractNumId w:val="33"/>
   </w:num>
   <w:num w:numId="7">
     <w:abstractNumId w:val="9"/>
@@ -19675,16 +20815,16 @@
     <w:abstractNumId w:val="0"/>
   </w:num>
   <w:num w:numId="17">
+    <w:abstractNumId w:val="25"/>
+  </w:num>
+  <w:num w:numId="18">
     <w:abstractNumId w:val="23"/>
   </w:num>
-  <w:num w:numId="18">
-    <w:abstractNumId w:val="21"/>
-  </w:num>
   <w:num w:numId="19">
-    <w:abstractNumId w:val="26"/>
+    <w:abstractNumId w:val="28"/>
   </w:num>
   <w:num w:numId="20">
-    <w:abstractNumId w:val="22"/>
+    <w:abstractNumId w:val="24"/>
     <w:lvlOverride w:ilvl="0">
       <w:lvl w:ilvl="0">
         <w:start w:val="1"/>
@@ -19840,46 +20980,46 @@
     </w:lvlOverride>
   </w:num>
   <w:num w:numId="21">
+    <w:abstractNumId w:val="24"/>
+  </w:num>
+  <w:num w:numId="22">
+    <w:abstractNumId w:val="14"/>
+  </w:num>
+  <w:num w:numId="23">
+    <w:abstractNumId w:val="13"/>
+  </w:num>
+  <w:num w:numId="24">
+    <w:abstractNumId w:val="17"/>
+  </w:num>
+  <w:num w:numId="25">
     <w:abstractNumId w:val="22"/>
   </w:num>
-  <w:num w:numId="22">
-    <w:abstractNumId w:val="13"/>
+  <w:num w:numId="26">
+    <w:abstractNumId w:val="27"/>
   </w:num>
-  <w:num w:numId="23">
-    <w:abstractNumId w:val="12"/>
+  <w:num w:numId="27">
+    <w:abstractNumId w:val="40"/>
   </w:num>
-  <w:num w:numId="24">
+  <w:num w:numId="28">
     <w:abstractNumId w:val="16"/>
   </w:num>
-  <w:num w:numId="25">
-    <w:abstractNumId w:val="20"/>
+  <w:num w:numId="29">
+    <w:abstractNumId w:val="34"/>
   </w:num>
-  <w:num w:numId="26">
-    <w:abstractNumId w:val="25"/>
+  <w:num w:numId="30">
+    <w:abstractNumId w:val="32"/>
   </w:num>
-  <w:num w:numId="27">
-    <w:abstractNumId w:val="38"/>
+  <w:num w:numId="31">
+    <w:abstractNumId w:val="36"/>
   </w:num>
-  <w:num w:numId="28">
+  <w:num w:numId="32">
     <w:abstractNumId w:val="15"/>
   </w:num>
-  <w:num w:numId="29">
-    <w:abstractNumId w:val="32"/>
-  </w:num>
-  <w:num w:numId="30">
-    <w:abstractNumId w:val="30"/>
-  </w:num>
-  <w:num w:numId="31">
-    <w:abstractNumId w:val="34"/>
-  </w:num>
-  <w:num w:numId="32">
-    <w:abstractNumId w:val="14"/>
-  </w:num>
   <w:num w:numId="33">
-    <w:abstractNumId w:val="17"/>
+    <w:abstractNumId w:val="18"/>
   </w:num>
   <w:num w:numId="34">
-    <w:abstractNumId w:val="22"/>
+    <w:abstractNumId w:val="24"/>
     <w:lvlOverride w:ilvl="0">
       <w:startOverride w:val="5"/>
       <w:lvl w:ilvl="0">
@@ -19917,7 +21057,7 @@
     </w:lvlOverride>
   </w:num>
   <w:num w:numId="35">
-    <w:abstractNumId w:val="22"/>
+    <w:abstractNumId w:val="24"/>
     <w:lvlOverride w:ilvl="0">
       <w:startOverride w:val="5"/>
       <w:lvl w:ilvl="0">
@@ -19955,16 +21095,16 @@
     </w:lvlOverride>
   </w:num>
   <w:num w:numId="36">
-    <w:abstractNumId w:val="27"/>
+    <w:abstractNumId w:val="29"/>
   </w:num>
   <w:num w:numId="37">
-    <w:abstractNumId w:val="19"/>
+    <w:abstractNumId w:val="21"/>
   </w:num>
   <w:num w:numId="38">
-    <w:abstractNumId w:val="24"/>
+    <w:abstractNumId w:val="26"/>
   </w:num>
   <w:num w:numId="39">
-    <w:abstractNumId w:val="22"/>
+    <w:abstractNumId w:val="24"/>
     <w:lvlOverride w:ilvl="0">
       <w:startOverride w:val="6"/>
       <w:lvl w:ilvl="0">
@@ -20002,7 +21142,7 @@
     </w:lvlOverride>
   </w:num>
   <w:num w:numId="40">
-    <w:abstractNumId w:val="22"/>
+    <w:abstractNumId w:val="24"/>
     <w:lvlOverride w:ilvl="0">
       <w:startOverride w:val="6"/>
       <w:lvl w:ilvl="0">
@@ -20040,7 +21180,7 @@
     </w:lvlOverride>
   </w:num>
   <w:num w:numId="41">
-    <w:abstractNumId w:val="22"/>
+    <w:abstractNumId w:val="24"/>
     <w:lvlOverride w:ilvl="0">
       <w:startOverride w:val="6"/>
       <w:lvl w:ilvl="0">
@@ -20078,41 +21218,47 @@
     </w:lvlOverride>
   </w:num>
   <w:num w:numId="42">
-    <w:abstractNumId w:val="28"/>
+    <w:abstractNumId w:val="30"/>
   </w:num>
   <w:num w:numId="43">
-    <w:abstractNumId w:val="36"/>
+    <w:abstractNumId w:val="38"/>
   </w:num>
   <w:num w:numId="44">
-    <w:abstractNumId w:val="31"/>
+    <w:abstractNumId w:val="33"/>
   </w:num>
   <w:num w:numId="45">
-    <w:abstractNumId w:val="23"/>
+    <w:abstractNumId w:val="25"/>
     <w:lvlOverride w:ilvl="0">
       <w:startOverride w:val="1"/>
     </w:lvlOverride>
   </w:num>
   <w:num w:numId="46">
-    <w:abstractNumId w:val="23"/>
+    <w:abstractNumId w:val="25"/>
     <w:lvlOverride w:ilvl="0">
       <w:startOverride w:val="1"/>
     </w:lvlOverride>
   </w:num>
   <w:num w:numId="47">
-    <w:abstractNumId w:val="23"/>
+    <w:abstractNumId w:val="25"/>
     <w:lvlOverride w:ilvl="0">
       <w:startOverride w:val="1"/>
     </w:lvlOverride>
   </w:num>
   <w:num w:numId="48">
-    <w:abstractNumId w:val="29"/>
+    <w:abstractNumId w:val="31"/>
+  </w:num>
+  <w:num w:numId="49">
+    <w:abstractNumId w:val="19"/>
+  </w:num>
+  <w:num w:numId="50">
+    <w:abstractNumId w:val="12"/>
   </w:num>
   <w:numIdMacAtCleanup w:val="26"/>
 </w:numbering>
 </file>
 
 <file path=word/styles.xml><?xml version="1.0" encoding="utf-8"?>
-<w:styles xmlns:mc="http://schemas.openxmlformats.org/markup-compatibility/2006" xmlns:r="http://schemas.openxmlformats.org/officeDocument/2006/relationships" xmlns:w="http://schemas.openxmlformats.org/wordprocessingml/2006/main" xmlns:w14="http://schemas.microsoft.com/office/word/2010/wordml" xmlns:w15="http://schemas.microsoft.com/office/word/2012/wordml" xmlns:w16se="http://schemas.microsoft.com/office/word/2015/wordml/symex" mc:Ignorable="w14 w15 w16se">
+<w:styles xmlns:mc="http://schemas.openxmlformats.org/markup-compatibility/2006" xmlns:r="http://schemas.openxmlformats.org/officeDocument/2006/relationships" xmlns:w="http://schemas.openxmlformats.org/wordprocessingml/2006/main" xmlns:w14="http://schemas.microsoft.com/office/word/2010/wordml" xmlns:w15="http://schemas.microsoft.com/office/word/2012/wordml" xmlns:w16cid="http://schemas.microsoft.com/office/word/2016/wordml/cid" xmlns:w16se="http://schemas.microsoft.com/office/word/2015/wordml/symex" mc:Ignorable="w14 w15 w16se w16cid">
   <w:docDefaults>
     <w:rPrDefault>
       <w:rPr>
@@ -20128,7 +21274,7 @@
       </w:pPr>
     </w:pPrDefault>
   </w:docDefaults>
-  <w:latentStyles w:defLockedState="0" w:defUIPriority="99" w:defSemiHidden="0" w:defUnhideWhenUsed="0" w:defQFormat="0" w:count="371">
+  <w:latentStyles w:defLockedState="0" w:defUIPriority="99" w:defSemiHidden="0" w:defUnhideWhenUsed="0" w:defQFormat="0" w:count="375">
     <w:lsdException w:name="Normal" w:uiPriority="0"/>
     <w:lsdException w:name="heading 1" w:uiPriority="9"/>
     <w:lsdException w:name="heading 2" w:semiHidden="1" w:uiPriority="9" w:unhideWhenUsed="1"/>
@@ -20500,6 +21646,10 @@
     <w:lsdException w:name="List Table 5 Dark Accent 6" w:uiPriority="50"/>
     <w:lsdException w:name="List Table 6 Colorful Accent 6" w:uiPriority="51"/>
     <w:lsdException w:name="List Table 7 Colorful Accent 6" w:uiPriority="52"/>
+    <w:lsdException w:name="Mention" w:semiHidden="1" w:unhideWhenUsed="1"/>
+    <w:lsdException w:name="Smart Hyperlink" w:semiHidden="1" w:unhideWhenUsed="1"/>
+    <w:lsdException w:name="Hashtag" w:semiHidden="1" w:unhideWhenUsed="1"/>
+    <w:lsdException w:name="Unresolved Mention" w:semiHidden="1" w:unhideWhenUsed="1"/>
   </w:latentStyles>
   <w:style w:type="paragraph" w:default="1" w:styleId="Normal">
     <w:name w:val="Normal"/>
@@ -21089,7 +22239,6 @@
     <w:basedOn w:val="Normal"/>
     <w:link w:val="HeaderChar"/>
     <w:uiPriority w:val="99"/>
-    <w:semiHidden/>
     <w:rsid w:val="00CF53D7"/>
     <w:pPr>
       <w:tabs>
@@ -21132,7 +22281,6 @@
     <w:basedOn w:val="DefaultParagraphFont"/>
     <w:link w:val="Header"/>
     <w:uiPriority w:val="99"/>
-    <w:semiHidden/>
     <w:rsid w:val="00CB5ADC"/>
     <w:rPr>
       <w:rFonts w:ascii="Arial" w:hAnsi="Arial"/>
@@ -36940,7 +38088,7 @@
 </file>
 
 <file path=customXml/itemProps1.xml><?xml version="1.0" encoding="utf-8"?>
-<ds:datastoreItem xmlns:ds="http://schemas.openxmlformats.org/officeDocument/2006/customXml" ds:itemID="{43F835BA-DFB4-4C26-8686-FF6A8D1DC288}">
+<ds:datastoreItem xmlns:ds="http://schemas.openxmlformats.org/officeDocument/2006/customXml" ds:itemID="{65670528-6505-4DFE-9E80-A0DD8AD8E17F}">
   <ds:schemaRefs>
     <ds:schemaRef ds:uri="http://schemas.openxmlformats.org/officeDocument/2006/bibliography"/>
   </ds:schemaRefs>

</xml_diff>